<commit_message>
forgot to delete a diagram in the previous commit -- fixed now
</commit_message>
<xml_diff>
--- a/Docs/SRS/SP2_SRS.docx
+++ b/Docs/SRS/SP2_SRS.docx
@@ -5487,568 +5487,6 @@
     </w:p>
     <w:p>
       <w:pPr>
-        <w:pStyle w:val="ListParagraph"/>
-        <w:ind w:left="792"/>
-        <w:rPr>
-          <w:rFonts w:ascii="Times New Roman" w:hAnsi="Times New Roman" w:cs="Times New Roman"/>
-          <w:sz w:val="24"/>
-          <w:szCs w:val="24"/>
-        </w:rPr>
-      </w:pPr>
-    </w:p>
-    <w:p>
-      <w:pPr>
-        <w:pStyle w:val="ListParagraph"/>
-        <w:ind w:left="792"/>
-        <w:rPr>
-          <w:rFonts w:ascii="Times New Roman" w:hAnsi="Times New Roman" w:cs="Times New Roman"/>
-          <w:sz w:val="24"/>
-          <w:szCs w:val="24"/>
-        </w:rPr>
-      </w:pPr>
-    </w:p>
-    <w:p>
-      <w:pPr>
-        <w:pStyle w:val="ListParagraph"/>
-        <w:ind w:left="792"/>
-        <w:rPr>
-          <w:rFonts w:ascii="Times New Roman" w:hAnsi="Times New Roman" w:cs="Times New Roman"/>
-          <w:sz w:val="24"/>
-          <w:szCs w:val="24"/>
-        </w:rPr>
-      </w:pPr>
-    </w:p>
-    <w:p>
-      <w:pPr>
-        <w:pStyle w:val="ListParagraph"/>
-        <w:ind w:left="792"/>
-        <w:rPr>
-          <w:rFonts w:ascii="Times New Roman" w:hAnsi="Times New Roman" w:cs="Times New Roman"/>
-          <w:sz w:val="24"/>
-          <w:szCs w:val="24"/>
-        </w:rPr>
-      </w:pPr>
-      <w:r>
-        <w:rPr>
-          <w:rFonts w:ascii="Times New Roman" w:hAnsi="Times New Roman" w:cs="Times New Roman"/>
-          <w:noProof/>
-          <w:sz w:val="24"/>
-          <w:szCs w:val="24"/>
-        </w:rPr>
-        <mc:AlternateContent>
-          <mc:Choice Requires="wpg">
-            <w:drawing>
-              <wp:anchor distT="0" distB="0" distL="114300" distR="114300" simplePos="0" relativeHeight="251668480" behindDoc="0" locked="0" layoutInCell="1" allowOverlap="1" wp14:anchorId="5D1A5315" wp14:editId="55F227BE">
-                <wp:simplePos x="0" y="0"/>
-                <wp:positionH relativeFrom="column">
-                  <wp:posOffset>523875</wp:posOffset>
-                </wp:positionH>
-                <wp:positionV relativeFrom="paragraph">
-                  <wp:posOffset>-264160</wp:posOffset>
-                </wp:positionV>
-                <wp:extent cx="5514975" cy="2228850"/>
-                <wp:effectExtent l="0" t="0" r="28575" b="19050"/>
-                <wp:wrapNone/>
-                <wp:docPr id="115" name="Group 115"/>
-                <wp:cNvGraphicFramePr>
-                  <a:graphicFrameLocks xmlns:a="http://schemas.openxmlformats.org/drawingml/2006/main"/>
-                </wp:cNvGraphicFramePr>
-                <a:graphic xmlns:a="http://schemas.openxmlformats.org/drawingml/2006/main">
-                  <a:graphicData uri="http://schemas.microsoft.com/office/word/2010/wordprocessingGroup">
-                    <wpg:wgp>
-                      <wpg:cNvGrpSpPr>
-                        <a:grpSpLocks/>
-                      </wpg:cNvGrpSpPr>
-                      <wpg:grpSpPr bwMode="auto">
-                        <a:xfrm>
-                          <a:off x="0" y="0"/>
-                          <a:ext cx="5514975" cy="2228850"/>
-                          <a:chOff x="1800" y="6855"/>
-                          <a:chExt cx="8685" cy="3510"/>
-                        </a:xfrm>
-                      </wpg:grpSpPr>
-                      <wpg:grpSp>
-                        <wpg:cNvPr id="116" name="Group 100"/>
-                        <wpg:cNvGrpSpPr>
-                          <a:grpSpLocks/>
-                        </wpg:cNvGrpSpPr>
-                        <wpg:grpSpPr bwMode="auto">
-                          <a:xfrm>
-                            <a:off x="1800" y="6855"/>
-                            <a:ext cx="8685" cy="3510"/>
-                            <a:chOff x="1800" y="6855"/>
-                            <a:chExt cx="8685" cy="3510"/>
-                          </a:xfrm>
-                        </wpg:grpSpPr>
-                        <wpg:grpSp>
-                          <wpg:cNvPr id="117" name="Group 101"/>
-                          <wpg:cNvGrpSpPr>
-                            <a:grpSpLocks/>
-                          </wpg:cNvGrpSpPr>
-                          <wpg:grpSpPr bwMode="auto">
-                            <a:xfrm>
-                              <a:off x="1800" y="6855"/>
-                              <a:ext cx="8685" cy="3510"/>
-                              <a:chOff x="1800" y="6855"/>
-                              <a:chExt cx="8685" cy="3510"/>
-                            </a:xfrm>
-                          </wpg:grpSpPr>
-                          <wps:wsp>
-                            <wps:cNvPr id="118" name="Rectangle 102"/>
-                            <wps:cNvSpPr>
-                              <a:spLocks noChangeArrowheads="1"/>
-                            </wps:cNvSpPr>
-                            <wps:spPr bwMode="auto">
-                              <a:xfrm>
-                                <a:off x="6870" y="6855"/>
-                                <a:ext cx="3615" cy="3510"/>
-                              </a:xfrm>
-                              <a:prstGeom prst="rect">
-                                <a:avLst/>
-                              </a:prstGeom>
-                              <a:solidFill>
-                                <a:srgbClr val="FFFFFF"/>
-                              </a:solidFill>
-                              <a:ln w="9525">
-                                <a:solidFill>
-                                  <a:srgbClr val="000000"/>
-                                </a:solidFill>
-                                <a:miter lim="800000"/>
-                                <a:headEnd/>
-                                <a:tailEnd/>
-                              </a:ln>
-                            </wps:spPr>
-                            <wps:bodyPr rot="0" vert="horz" wrap="square" lIns="91440" tIns="45720" rIns="91440" bIns="45720" anchor="t" anchorCtr="0" upright="1">
-                              <a:noAutofit/>
-                            </wps:bodyPr>
-                          </wps:wsp>
-                          <wpg:grpSp>
-                            <wpg:cNvPr id="119" name="Group 103"/>
-                            <wpg:cNvGrpSpPr>
-                              <a:grpSpLocks/>
-                            </wpg:cNvGrpSpPr>
-                            <wpg:grpSpPr bwMode="auto">
-                              <a:xfrm>
-                                <a:off x="1800" y="8280"/>
-                                <a:ext cx="5640" cy="1845"/>
-                                <a:chOff x="1800" y="8280"/>
-                                <a:chExt cx="5640" cy="1845"/>
-                              </a:xfrm>
-                            </wpg:grpSpPr>
-                            <wpg:grpSp>
-                              <wpg:cNvPr id="120" name="Group 104"/>
-                              <wpg:cNvGrpSpPr>
-                                <a:grpSpLocks/>
-                              </wpg:cNvGrpSpPr>
-                              <wpg:grpSpPr bwMode="auto">
-                                <a:xfrm>
-                                  <a:off x="1800" y="8280"/>
-                                  <a:ext cx="2040" cy="1845"/>
-                                  <a:chOff x="1800" y="8280"/>
-                                  <a:chExt cx="2040" cy="1845"/>
-                                </a:xfrm>
-                              </wpg:grpSpPr>
-                              <wps:wsp>
-                                <wps:cNvPr id="121" name="Oval 105"/>
-                                <wps:cNvSpPr>
-                                  <a:spLocks noChangeArrowheads="1"/>
-                                </wps:cNvSpPr>
-                                <wps:spPr bwMode="auto">
-                                  <a:xfrm>
-                                    <a:off x="1800" y="8280"/>
-                                    <a:ext cx="2040" cy="1845"/>
-                                  </a:xfrm>
-                                  <a:prstGeom prst="ellipse">
-                                    <a:avLst/>
-                                  </a:prstGeom>
-                                  <a:noFill/>
-                                  <a:ln w="9525">
-                                    <a:solidFill>
-                                      <a:srgbClr val="000000"/>
-                                    </a:solidFill>
-                                    <a:round/>
-                                    <a:headEnd/>
-                                    <a:tailEnd/>
-                                  </a:ln>
-                                  <a:extLst>
-                                    <a:ext uri="{909E8E84-426E-40DD-AFC4-6F175D3DCCD1}">
-                                      <a14:hiddenFill xmlns:a14="http://schemas.microsoft.com/office/drawing/2010/main">
-                                        <a:solidFill>
-                                          <a:srgbClr val="FFFFFF"/>
-                                        </a:solidFill>
-                                      </a14:hiddenFill>
-                                    </a:ext>
-                                  </a:extLst>
-                                </wps:spPr>
-                                <wps:bodyPr rot="0" vert="horz" wrap="square" lIns="91440" tIns="45720" rIns="91440" bIns="45720" anchor="t" anchorCtr="0" upright="1">
-                                  <a:noAutofit/>
-                                </wps:bodyPr>
-                              </wps:wsp>
-                              <wps:wsp>
-                                <wps:cNvPr id="122" name="Text Box 2"/>
-                                <wps:cNvSpPr txBox="1">
-                                  <a:spLocks noChangeArrowheads="1"/>
-                                </wps:cNvSpPr>
-                                <wps:spPr bwMode="auto">
-                                  <a:xfrm>
-                                    <a:off x="2155" y="8895"/>
-                                    <a:ext cx="1385" cy="477"/>
-                                  </a:xfrm>
-                                  <a:prstGeom prst="rect">
-                                    <a:avLst/>
-                                  </a:prstGeom>
-                                  <a:solidFill>
-                                    <a:srgbClr val="FFFFFF"/>
-                                  </a:solidFill>
-                                  <a:ln>
-                                    <a:noFill/>
-                                  </a:ln>
-                                  <a:extLst>
-                                    <a:ext uri="{91240B29-F687-4F45-9708-019B960494DF}">
-                                      <a14:hiddenLine xmlns:a14="http://schemas.microsoft.com/office/drawing/2010/main" w="9525">
-                                        <a:solidFill>
-                                          <a:srgbClr val="000000"/>
-                                        </a:solidFill>
-                                        <a:miter lim="800000"/>
-                                        <a:headEnd/>
-                                        <a:tailEnd/>
-                                      </a14:hiddenLine>
-                                    </a:ext>
-                                  </a:extLst>
-                                </wps:spPr>
-                                <wps:txbx>
-                                  <w:txbxContent>
-                                    <w:p>
-                                      <w:r>
-                                        <w:t>Moderator</w:t>
-                                      </w:r>
-                                    </w:p>
-                                  </w:txbxContent>
-                                </wps:txbx>
-                                <wps:bodyPr rot="0" vert="horz" wrap="square" lIns="91440" tIns="45720" rIns="91440" bIns="45720" anchor="t" anchorCtr="0" upright="1">
-                                  <a:noAutofit/>
-                                </wps:bodyPr>
-                              </wps:wsp>
-                            </wpg:grpSp>
-                            <wps:wsp>
-                              <wps:cNvPr id="123" name="AutoShape 107"/>
-                              <wps:cNvCnPr>
-                                <a:cxnSpLocks noChangeShapeType="1"/>
-                              </wps:cNvCnPr>
-                              <wps:spPr bwMode="auto">
-                                <a:xfrm>
-                                  <a:off x="3840" y="9372"/>
-                                  <a:ext cx="3600" cy="0"/>
-                                </a:xfrm>
-                                <a:prstGeom prst="straightConnector1">
-                                  <a:avLst/>
-                                </a:prstGeom>
-                                <a:noFill/>
-                                <a:ln w="9525">
-                                  <a:solidFill>
-                                    <a:srgbClr val="000000"/>
-                                  </a:solidFill>
-                                  <a:round/>
-                                  <a:headEnd/>
-                                  <a:tailEnd type="triangle" w="med" len="med"/>
-                                </a:ln>
-                                <a:extLst>
-                                  <a:ext uri="{909E8E84-426E-40DD-AFC4-6F175D3DCCD1}">
-                                    <a14:hiddenFill xmlns:a14="http://schemas.microsoft.com/office/drawing/2010/main">
-                                      <a:noFill/>
-                                    </a14:hiddenFill>
-                                  </a:ext>
-                                </a:extLst>
-                              </wps:spPr>
-                              <wps:bodyPr/>
-                            </wps:wsp>
-                          </wpg:grpSp>
-                        </wpg:grpSp>
-                        <wps:wsp>
-                          <wps:cNvPr id="124" name="Text Box 2"/>
-                          <wps:cNvSpPr txBox="1">
-                            <a:spLocks noChangeArrowheads="1"/>
-                          </wps:cNvSpPr>
-                          <wps:spPr bwMode="auto">
-                            <a:xfrm>
-                              <a:off x="7870" y="8085"/>
-                              <a:ext cx="1467" cy="962"/>
-                            </a:xfrm>
-                            <a:prstGeom prst="rect">
-                              <a:avLst/>
-                            </a:prstGeom>
-                            <a:solidFill>
-                              <a:srgbClr val="FFFFFF"/>
-                            </a:solidFill>
-                            <a:ln>
-                              <a:noFill/>
-                            </a:ln>
-                            <a:extLst>
-                              <a:ext uri="{91240B29-F687-4F45-9708-019B960494DF}">
-                                <a14:hiddenLine xmlns:a14="http://schemas.microsoft.com/office/drawing/2010/main" w="9525">
-                                  <a:solidFill>
-                                    <a:srgbClr val="000000"/>
-                                  </a:solidFill>
-                                  <a:miter lim="800000"/>
-                                  <a:headEnd/>
-                                  <a:tailEnd/>
-                                </a14:hiddenLine>
-                              </a:ext>
-                            </a:extLst>
-                          </wps:spPr>
-                          <wps:txbx>
-                            <w:txbxContent>
-                              <w:p>
-                                <w:pPr>
-                                  <w:jc w:val="center"/>
-                                </w:pPr>
-                                <w:r>
-                                  <w:t>User database</w:t>
-                                </w:r>
-                              </w:p>
-                            </w:txbxContent>
-                          </wps:txbx>
-                          <wps:bodyPr rot="0" vert="horz" wrap="square" lIns="91440" tIns="45720" rIns="91440" bIns="45720" anchor="t" anchorCtr="0" upright="1">
-                            <a:spAutoFit/>
-                          </wps:bodyPr>
-                        </wps:wsp>
-                      </wpg:grpSp>
-                      <wps:wsp>
-                        <wps:cNvPr id="125" name="Text Box 2"/>
-                        <wps:cNvSpPr txBox="1">
-                          <a:spLocks noChangeArrowheads="1"/>
-                        </wps:cNvSpPr>
-                        <wps:spPr bwMode="auto">
-                          <a:xfrm>
-                            <a:off x="7450" y="9585"/>
-                            <a:ext cx="2202" cy="540"/>
-                          </a:xfrm>
-                          <a:prstGeom prst="rect">
-                            <a:avLst/>
-                          </a:prstGeom>
-                          <a:solidFill>
-                            <a:srgbClr val="FFFFFF"/>
-                          </a:solidFill>
-                          <a:ln>
-                            <a:noFill/>
-                          </a:ln>
-                          <a:extLst>
-                            <a:ext uri="{91240B29-F687-4F45-9708-019B960494DF}">
-                              <a14:hiddenLine xmlns:a14="http://schemas.microsoft.com/office/drawing/2010/main" w="9525">
-                                <a:solidFill>
-                                  <a:srgbClr val="000000"/>
-                                </a:solidFill>
-                                <a:miter lim="800000"/>
-                                <a:headEnd/>
-                                <a:tailEnd/>
-                              </a14:hiddenLine>
-                            </a:ext>
-                          </a:extLst>
-                        </wps:spPr>
-                        <wps:txbx>
-                          <w:txbxContent>
-                            <w:p>
-                              <w:r>
-                                <w:t>13. Review a recipe</w:t>
-                              </w:r>
-                            </w:p>
-                          </w:txbxContent>
-                        </wps:txbx>
-                        <wps:bodyPr rot="0" vert="horz" wrap="square" lIns="91440" tIns="45720" rIns="91440" bIns="45720" anchor="t" anchorCtr="0" upright="1">
-                          <a:noAutofit/>
-                        </wps:bodyPr>
-                      </wps:wsp>
-                    </wpg:wgp>
-                  </a:graphicData>
-                </a:graphic>
-                <wp14:sizeRelH relativeFrom="page">
-                  <wp14:pctWidth>0</wp14:pctWidth>
-                </wp14:sizeRelH>
-                <wp14:sizeRelV relativeFrom="page">
-                  <wp14:pctHeight>0</wp14:pctHeight>
-                </wp14:sizeRelV>
-              </wp:anchor>
-            </w:drawing>
-          </mc:Choice>
-          <mc:Fallback>
-            <w:pict>
-              <v:group id="Group 115" o:spid="_x0000_s1095" style="position:absolute;left:0;text-align:left;margin-left:41.25pt;margin-top:-20.8pt;width:434.25pt;height:175.5pt;z-index:251668480" coordorigin="1800,6855" coordsize="8685,3510" o:gfxdata="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">
-                <v:group id="Group 100" o:spid="_x0000_s1096" style="position:absolute;left:1800;top:6855;width:8685;height:3510" coordorigin="1800,6855" coordsize="8685,3510" o:gfxdata="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">
-                  <v:group id="Group 101" o:spid="_x0000_s1097" style="position:absolute;left:1800;top:6855;width:8685;height:3510" coordorigin="1800,6855" coordsize="8685,3510" o:gfxdata="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">
-                    <v:rect id="Rectangle 102" o:spid="_x0000_s1098" style="position:absolute;left:6870;top:6855;width:3615;height:3510;visibility:visible;mso-wrap-style:square;v-text-anchor:top" o:gfxdata="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"/>
-                    <v:group id="Group 103" o:spid="_x0000_s1099" style="position:absolute;left:1800;top:8280;width:5640;height:1845" coordorigin="1800,8280" coordsize="5640,1845" o:gfxdata="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">
-                      <v:group id="Group 104" o:spid="_x0000_s1100" style="position:absolute;left:1800;top:8280;width:2040;height:1845" coordorigin="1800,8280" coordsize="2040,1845" o:gfxdata="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">
-                        <v:oval id="Oval 105" o:spid="_x0000_s1101" style="position:absolute;left:1800;top:8280;width:2040;height:1845;visibility:visible;mso-wrap-style:square;v-text-anchor:top" o:gfxdata="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" filled="f"/>
-                        <v:shape id="Text Box 2" o:spid="_x0000_s1102" type="#_x0000_t202" style="position:absolute;left:2155;top:8895;width:1385;height:477;visibility:visible;mso-wrap-style:square;v-text-anchor:top" o:gfxdata="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" stroked="f">
-                          <v:textbox>
-                            <w:txbxContent>
-                              <w:p>
-                                <w:r>
-                                  <w:t>Moderator</w:t>
-                                </w:r>
-                              </w:p>
-                            </w:txbxContent>
-                          </v:textbox>
-                        </v:shape>
-                      </v:group>
-                      <v:shape id="AutoShape 107" o:spid="_x0000_s1103" type="#_x0000_t32" style="position:absolute;left:3840;top:9372;width:3600;height:0;visibility:visible;mso-wrap-style:square" o:connectortype="straight" o:gfxdata="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">
-                        <v:stroke endarrow="block"/>
-                      </v:shape>
-                    </v:group>
-                  </v:group>
-                  <v:shape id="Text Box 2" o:spid="_x0000_s1104" type="#_x0000_t202" style="position:absolute;left:7870;top:8085;width:1467;height:962;visibility:visible;mso-wrap-style:square;v-text-anchor:top" o:gfxdata="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" stroked="f">
-                    <v:textbox style="mso-fit-shape-to-text:t">
-                      <w:txbxContent>
-                        <w:p>
-                          <w:pPr>
-                            <w:jc w:val="center"/>
-                          </w:pPr>
-                          <w:r>
-                            <w:t>User database</w:t>
-                          </w:r>
-                        </w:p>
-                      </w:txbxContent>
-                    </v:textbox>
-                  </v:shape>
-                </v:group>
-                <v:shape id="Text Box 2" o:spid="_x0000_s1105" type="#_x0000_t202" style="position:absolute;left:7450;top:9585;width:2202;height:540;visibility:visible;mso-wrap-style:square;v-text-anchor:top" o:gfxdata="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" stroked="f">
-                  <v:textbox>
-                    <w:txbxContent>
-                      <w:p>
-                        <w:r>
-                          <w:t>13. Review a recipe</w:t>
-                        </w:r>
-                      </w:p>
-                    </w:txbxContent>
-                  </v:textbox>
-                </v:shape>
-              </v:group>
-            </w:pict>
-          </mc:Fallback>
-        </mc:AlternateContent>
-      </w:r>
-      <w:r>
-        <w:rPr>
-          <w:rFonts w:ascii="Times New Roman" w:hAnsi="Times New Roman" w:cs="Times New Roman"/>
-          <w:sz w:val="24"/>
-          <w:szCs w:val="24"/>
-        </w:rPr>
-        <w:t>1.3.13 Use Case: Review a Recipe</w:t>
-      </w:r>
-    </w:p>
-    <w:p>
-      <w:pPr>
-        <w:pStyle w:val="ListParagraph"/>
-        <w:ind w:left="792"/>
-        <w:jc w:val="center"/>
-        <w:rPr>
-          <w:rFonts w:ascii="Times New Roman" w:hAnsi="Times New Roman" w:cs="Times New Roman"/>
-          <w:sz w:val="24"/>
-          <w:szCs w:val="24"/>
-        </w:rPr>
-      </w:pPr>
-    </w:p>
-    <w:p>
-      <w:pPr>
-        <w:pStyle w:val="ListParagraph"/>
-        <w:ind w:left="792"/>
-        <w:jc w:val="center"/>
-        <w:rPr>
-          <w:rFonts w:ascii="Times New Roman" w:hAnsi="Times New Roman" w:cs="Times New Roman"/>
-          <w:sz w:val="24"/>
-          <w:szCs w:val="24"/>
-        </w:rPr>
-      </w:pPr>
-    </w:p>
-    <w:p>
-      <w:pPr>
-        <w:pStyle w:val="ListParagraph"/>
-        <w:ind w:left="792"/>
-        <w:jc w:val="center"/>
-        <w:rPr>
-          <w:rFonts w:ascii="Times New Roman" w:hAnsi="Times New Roman" w:cs="Times New Roman"/>
-          <w:sz w:val="24"/>
-          <w:szCs w:val="24"/>
-        </w:rPr>
-      </w:pPr>
-    </w:p>
-    <w:p>
-      <w:pPr>
-        <w:pStyle w:val="ListParagraph"/>
-        <w:ind w:left="792"/>
-        <w:jc w:val="center"/>
-        <w:rPr>
-          <w:rFonts w:ascii="Times New Roman" w:hAnsi="Times New Roman" w:cs="Times New Roman"/>
-          <w:sz w:val="24"/>
-          <w:szCs w:val="24"/>
-        </w:rPr>
-      </w:pPr>
-    </w:p>
-    <w:p>
-      <w:pPr>
-        <w:pStyle w:val="ListParagraph"/>
-        <w:ind w:left="792"/>
-        <w:jc w:val="center"/>
-        <w:rPr>
-          <w:rFonts w:ascii="Times New Roman" w:hAnsi="Times New Roman" w:cs="Times New Roman"/>
-          <w:sz w:val="24"/>
-          <w:szCs w:val="24"/>
-        </w:rPr>
-      </w:pPr>
-    </w:p>
-    <w:p>
-      <w:pPr>
-        <w:pStyle w:val="ListParagraph"/>
-        <w:ind w:left="792"/>
-        <w:jc w:val="center"/>
-        <w:rPr>
-          <w:rFonts w:ascii="Times New Roman" w:hAnsi="Times New Roman" w:cs="Times New Roman"/>
-          <w:sz w:val="24"/>
-          <w:szCs w:val="24"/>
-        </w:rPr>
-      </w:pPr>
-    </w:p>
-    <w:p>
-      <w:pPr>
-        <w:pStyle w:val="ListParagraph"/>
-        <w:ind w:left="792"/>
-        <w:jc w:val="center"/>
-        <w:rPr>
-          <w:rFonts w:ascii="Times New Roman" w:hAnsi="Times New Roman" w:cs="Times New Roman"/>
-          <w:sz w:val="24"/>
-          <w:szCs w:val="24"/>
-        </w:rPr>
-      </w:pPr>
-    </w:p>
-    <w:p>
-      <w:pPr>
-        <w:pStyle w:val="ListParagraph"/>
-        <w:ind w:left="792"/>
-        <w:jc w:val="center"/>
-        <w:rPr>
-          <w:rFonts w:ascii="Times New Roman" w:hAnsi="Times New Roman" w:cs="Times New Roman"/>
-          <w:sz w:val="24"/>
-          <w:szCs w:val="24"/>
-        </w:rPr>
-      </w:pPr>
-    </w:p>
-    <w:p>
-      <w:pPr>
-        <w:pStyle w:val="ListParagraph"/>
-        <w:ind w:left="792"/>
-        <w:jc w:val="center"/>
-        <w:rPr>
-          <w:rFonts w:ascii="Times New Roman" w:hAnsi="Times New Roman" w:cs="Times New Roman"/>
-          <w:sz w:val="24"/>
-          <w:szCs w:val="24"/>
-        </w:rPr>
-      </w:pPr>
-    </w:p>
-    <w:p>
-      <w:pPr>
-        <w:pStyle w:val="ListParagraph"/>
-        <w:ind w:left="792"/>
-        <w:jc w:val="center"/>
         <w:rPr>
           <w:rFonts w:ascii="Times New Roman" w:hAnsi="Times New Roman" w:cs="Times New Roman"/>
           <w:sz w:val="24"/>
@@ -6531,7 +5969,15 @@
           <w:sz w:val="24"/>
           <w:szCs w:val="24"/>
         </w:rPr>
-        <w:t>1.3.14 Use Case: Assign a Moderator</w:t>
+        <w:t>1.3.13</w:t>
+      </w:r>
+      <w:r>
+        <w:rPr>
+          <w:rFonts w:ascii="Times New Roman" w:hAnsi="Times New Roman" w:cs="Times New Roman"/>
+          <w:sz w:val="24"/>
+          <w:szCs w:val="24"/>
+        </w:rPr>
+        <w:t xml:space="preserve"> Use Case: Assign a Moderator</w:t>
       </w:r>
     </w:p>
     <w:p>
@@ -6593,6 +6039,128 @@
           <w:szCs w:val="24"/>
         </w:rPr>
       </w:pPr>
+    </w:p>
+    <w:p>
+      <w:pPr>
+        <w:pStyle w:val="ListParagraph"/>
+        <w:ind w:left="792"/>
+        <w:jc w:val="center"/>
+        <w:rPr>
+          <w:rFonts w:ascii="Times New Roman" w:hAnsi="Times New Roman" w:cs="Times New Roman"/>
+          <w:sz w:val="24"/>
+          <w:szCs w:val="24"/>
+        </w:rPr>
+      </w:pPr>
+    </w:p>
+    <w:p>
+      <w:pPr>
+        <w:pStyle w:val="ListParagraph"/>
+        <w:ind w:left="792"/>
+        <w:jc w:val="center"/>
+        <w:rPr>
+          <w:rFonts w:ascii="Times New Roman" w:hAnsi="Times New Roman" w:cs="Times New Roman"/>
+          <w:sz w:val="24"/>
+          <w:szCs w:val="24"/>
+        </w:rPr>
+      </w:pPr>
+    </w:p>
+    <w:p>
+      <w:pPr>
+        <w:pStyle w:val="ListParagraph"/>
+        <w:ind w:left="792"/>
+        <w:jc w:val="center"/>
+        <w:rPr>
+          <w:rFonts w:ascii="Times New Roman" w:hAnsi="Times New Roman" w:cs="Times New Roman"/>
+          <w:sz w:val="24"/>
+          <w:szCs w:val="24"/>
+        </w:rPr>
+      </w:pPr>
+    </w:p>
+    <w:p>
+      <w:pPr>
+        <w:pStyle w:val="ListParagraph"/>
+        <w:ind w:left="792"/>
+        <w:jc w:val="center"/>
+        <w:rPr>
+          <w:rFonts w:ascii="Times New Roman" w:hAnsi="Times New Roman" w:cs="Times New Roman"/>
+          <w:sz w:val="24"/>
+          <w:szCs w:val="24"/>
+        </w:rPr>
+      </w:pPr>
+    </w:p>
+    <w:p>
+      <w:pPr>
+        <w:pStyle w:val="ListParagraph"/>
+        <w:ind w:left="792"/>
+        <w:jc w:val="center"/>
+        <w:rPr>
+          <w:rFonts w:ascii="Times New Roman" w:hAnsi="Times New Roman" w:cs="Times New Roman"/>
+          <w:sz w:val="24"/>
+          <w:szCs w:val="24"/>
+        </w:rPr>
+      </w:pPr>
+    </w:p>
+    <w:p>
+      <w:pPr>
+        <w:pStyle w:val="ListParagraph"/>
+        <w:ind w:left="792"/>
+        <w:jc w:val="center"/>
+        <w:rPr>
+          <w:rFonts w:ascii="Times New Roman" w:hAnsi="Times New Roman" w:cs="Times New Roman"/>
+          <w:sz w:val="24"/>
+          <w:szCs w:val="24"/>
+        </w:rPr>
+      </w:pPr>
+    </w:p>
+    <w:p>
+      <w:pPr>
+        <w:pStyle w:val="ListParagraph"/>
+        <w:ind w:left="792"/>
+        <w:jc w:val="center"/>
+        <w:rPr>
+          <w:rFonts w:ascii="Times New Roman" w:hAnsi="Times New Roman" w:cs="Times New Roman"/>
+          <w:sz w:val="24"/>
+          <w:szCs w:val="24"/>
+        </w:rPr>
+      </w:pPr>
+    </w:p>
+    <w:p>
+      <w:pPr>
+        <w:pStyle w:val="ListParagraph"/>
+        <w:ind w:left="792"/>
+        <w:jc w:val="center"/>
+        <w:rPr>
+          <w:rFonts w:ascii="Times New Roman" w:hAnsi="Times New Roman" w:cs="Times New Roman"/>
+          <w:sz w:val="24"/>
+          <w:szCs w:val="24"/>
+        </w:rPr>
+      </w:pPr>
+    </w:p>
+    <w:p>
+      <w:pPr>
+        <w:pStyle w:val="ListParagraph"/>
+        <w:ind w:left="792"/>
+        <w:jc w:val="center"/>
+        <w:rPr>
+          <w:rFonts w:ascii="Times New Roman" w:hAnsi="Times New Roman" w:cs="Times New Roman"/>
+          <w:sz w:val="24"/>
+          <w:szCs w:val="24"/>
+        </w:rPr>
+      </w:pPr>
+    </w:p>
+    <w:p>
+      <w:pPr>
+        <w:pStyle w:val="ListParagraph"/>
+        <w:ind w:left="792"/>
+        <w:jc w:val="center"/>
+        <w:rPr>
+          <w:rFonts w:ascii="Times New Roman" w:hAnsi="Times New Roman" w:cs="Times New Roman"/>
+          <w:sz w:val="24"/>
+          <w:szCs w:val="24"/>
+        </w:rPr>
+      </w:pPr>
+      <w:bookmarkStart w:id="0" w:name="_GoBack"/>
+      <w:bookmarkEnd w:id="0"/>
     </w:p>
     <w:p>
       <w:pPr>
@@ -26629,8 +26197,6 @@
         </w:rPr>
         <w:t>3</w:t>
       </w:r>
-      <w:bookmarkStart w:id="0" w:name="_GoBack"/>
-      <w:bookmarkEnd w:id="0"/>
       <w:r>
         <w:rPr>
           <w:rFonts w:ascii="Times New Roman" w:hAnsi="Times New Roman" w:cs="Times New Roman"/>
@@ -27849,7 +27415,7 @@
           <w:rPr>
             <w:noProof/>
           </w:rPr>
-          <w:t>9</w:t>
+          <w:t>7</w:t>
         </w:r>
         <w:r>
           <w:rPr>

</xml_diff>

<commit_message>
Added remove recipe requirement to account for flagging of recipes. Resolves #18.
</commit_message>
<xml_diff>
--- a/Docs/SRS/SP2_SRS.docx
+++ b/Docs/SRS/SP2_SRS.docx
@@ -5204,7 +5204,7 @@
                   <v:group id="Group 112" o:spid="_x0000_s1074" style="position:absolute;left:1320;top:8142;width:8900;height:6651" coordorigin="1320,8142" coordsize="8900,6651" o:gfxdata="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">
                     <v:rect id="Rectangle 113" o:spid="_x0000_s1075" style="position:absolute;left:1320;top:11283;width:3615;height:3510;visibility:visible;mso-wrap-style:square;v-text-anchor:top" o:gfxdata="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"/>
                     <v:group id="Group 114" o:spid="_x0000_s1076" style="position:absolute;left:1560;top:8142;width:8660;height:4947" coordorigin="1560,8142" coordsize="8660,4947" o:gfxdata="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">
-                      <v:group id="_x0000_s1077" style="position:absolute;left:1560;top:8142;width:8660;height:3510" coordorigin="1560,8142" coordsize="8660,3510" o:gfxdata="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">
+                      <v:group id="Group 115" o:spid="_x0000_s1077" style="position:absolute;left:1560;top:8142;width:8660;height:3510" coordorigin="1560,8142" coordsize="8660,3510" o:gfxdata="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">
                         <v:group id="Group 116" o:spid="_x0000_s1078" style="position:absolute;left:1560;top:8403;width:5640;height:2345" coordorigin="1560,8403" coordsize="5640,2345" o:gfxdata="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">
                           <v:group id="Group 117" o:spid="_x0000_s1079" style="position:absolute;left:1560;top:8403;width:2040;height:2345" coordorigin="1560,8403" coordsize="2040,2345" o:gfxdata="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">
                             <v:shape id="Text Box 2" o:spid="_x0000_s1080" type="#_x0000_t202" style="position:absolute;left:2215;top:9033;width:1385;height:1715;visibility:visible;mso-wrap-style:square;v-text-anchor:top" o:gfxdata="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" stroked="f">
@@ -5493,6 +5493,453 @@
           <w:szCs w:val="24"/>
         </w:rPr>
       </w:pPr>
+      <w:r>
+        <w:rPr>
+          <w:rFonts w:ascii="Times New Roman" w:hAnsi="Times New Roman" w:cs="Times New Roman"/>
+          <w:noProof/>
+          <w:sz w:val="24"/>
+          <w:szCs w:val="24"/>
+        </w:rPr>
+        <mc:AlternateContent>
+          <mc:Choice Requires="wpg">
+            <w:drawing>
+              <wp:anchor distT="0" distB="0" distL="114300" distR="114300" simplePos="0" relativeHeight="251694080" behindDoc="0" locked="0" layoutInCell="1" allowOverlap="1" wp14:anchorId="76404AB6" wp14:editId="1B7F184A">
+                <wp:simplePos x="0" y="0"/>
+                <wp:positionH relativeFrom="column">
+                  <wp:posOffset>729615</wp:posOffset>
+                </wp:positionH>
+                <wp:positionV relativeFrom="paragraph">
+                  <wp:posOffset>310515</wp:posOffset>
+                </wp:positionV>
+                <wp:extent cx="5505450" cy="2228850"/>
+                <wp:effectExtent l="0" t="0" r="19050" b="19050"/>
+                <wp:wrapNone/>
+                <wp:docPr id="31" name="Group 31"/>
+                <wp:cNvGraphicFramePr>
+                  <a:graphicFrameLocks xmlns:a="http://schemas.openxmlformats.org/drawingml/2006/main"/>
+                </wp:cNvGraphicFramePr>
+                <a:graphic xmlns:a="http://schemas.openxmlformats.org/drawingml/2006/main">
+                  <a:graphicData uri="http://schemas.microsoft.com/office/word/2010/wordprocessingGroup">
+                    <wpg:wgp>
+                      <wpg:cNvGrpSpPr>
+                        <a:grpSpLocks/>
+                      </wpg:cNvGrpSpPr>
+                      <wpg:grpSpPr bwMode="auto">
+                        <a:xfrm>
+                          <a:off x="0" y="0"/>
+                          <a:ext cx="5505450" cy="2228850"/>
+                          <a:chOff x="1800" y="7521"/>
+                          <a:chExt cx="8670" cy="3510"/>
+                        </a:xfrm>
+                      </wpg:grpSpPr>
+                      <wps:wsp>
+                        <wps:cNvPr id="307" name="Oval 3"/>
+                        <wps:cNvSpPr>
+                          <a:spLocks noChangeArrowheads="1"/>
+                        </wps:cNvSpPr>
+                        <wps:spPr bwMode="auto">
+                          <a:xfrm>
+                            <a:off x="1800" y="8274"/>
+                            <a:ext cx="2040" cy="1845"/>
+                          </a:xfrm>
+                          <a:prstGeom prst="ellipse">
+                            <a:avLst/>
+                          </a:prstGeom>
+                          <a:noFill/>
+                          <a:ln w="9525">
+                            <a:solidFill>
+                              <a:srgbClr val="000000"/>
+                            </a:solidFill>
+                            <a:round/>
+                            <a:headEnd/>
+                            <a:tailEnd/>
+                          </a:ln>
+                          <a:extLst>
+                            <a:ext uri="{909E8E84-426E-40DD-AFC4-6F175D3DCCD1}">
+                              <a14:hiddenFill xmlns:a14="http://schemas.microsoft.com/office/drawing/2010/main">
+                                <a:solidFill>
+                                  <a:srgbClr val="FFFFFF"/>
+                                </a:solidFill>
+                              </a14:hiddenFill>
+                            </a:ext>
+                          </a:extLst>
+                        </wps:spPr>
+                        <wps:bodyPr rot="0" vert="horz" wrap="square" lIns="91440" tIns="45720" rIns="91440" bIns="45720" anchor="t" anchorCtr="0" upright="1">
+                          <a:noAutofit/>
+                        </wps:bodyPr>
+                      </wps:wsp>
+                      <wpg:grpSp>
+                        <wpg:cNvPr id="325" name="Group 4"/>
+                        <wpg:cNvGrpSpPr>
+                          <a:grpSpLocks/>
+                        </wpg:cNvGrpSpPr>
+                        <wpg:grpSpPr bwMode="auto">
+                          <a:xfrm>
+                            <a:off x="1965" y="7521"/>
+                            <a:ext cx="8505" cy="3510"/>
+                            <a:chOff x="1965" y="7521"/>
+                            <a:chExt cx="8505" cy="3510"/>
+                          </a:xfrm>
+                        </wpg:grpSpPr>
+                        <wps:wsp>
+                          <wps:cNvPr id="328" name="Text Box 2"/>
+                          <wps:cNvSpPr txBox="1">
+                            <a:spLocks noChangeArrowheads="1"/>
+                          </wps:cNvSpPr>
+                          <wps:spPr bwMode="auto">
+                            <a:xfrm>
+                              <a:off x="1965" y="8889"/>
+                              <a:ext cx="1725" cy="495"/>
+                            </a:xfrm>
+                            <a:prstGeom prst="rect">
+                              <a:avLst/>
+                            </a:prstGeom>
+                            <a:solidFill>
+                              <a:srgbClr val="FFFFFF"/>
+                            </a:solidFill>
+                            <a:ln>
+                              <a:noFill/>
+                            </a:ln>
+                            <a:extLst>
+                              <a:ext uri="{91240B29-F687-4F45-9708-019B960494DF}">
+                                <a14:hiddenLine xmlns:a14="http://schemas.microsoft.com/office/drawing/2010/main" w="9525">
+                                  <a:solidFill>
+                                    <a:srgbClr val="000000"/>
+                                  </a:solidFill>
+                                  <a:miter lim="800000"/>
+                                  <a:headEnd/>
+                                  <a:tailEnd/>
+                                </a14:hiddenLine>
+                              </a:ext>
+                            </a:extLst>
+                          </wps:spPr>
+                          <wps:txbx>
+                            <w:txbxContent>
+                              <w:p>
+                                <w:pPr>
+                                  <w:jc w:val="center"/>
+                                </w:pPr>
+                                <w:r>
+                                  <w:t>Administrator</w:t>
+                                </w:r>
+                              </w:p>
+                              <w:p>
+                                <w:pPr>
+                                  <w:jc w:val="center"/>
+                                </w:pPr>
+                              </w:p>
+                            </w:txbxContent>
+                          </wps:txbx>
+                          <wps:bodyPr rot="0" vert="horz" wrap="square" lIns="91440" tIns="45720" rIns="91440" bIns="45720" anchor="t" anchorCtr="0" upright="1">
+                            <a:noAutofit/>
+                          </wps:bodyPr>
+                        </wps:wsp>
+                        <wpg:grpSp>
+                          <wpg:cNvPr id="329" name="Group 6"/>
+                          <wpg:cNvGrpSpPr>
+                            <a:grpSpLocks/>
+                          </wpg:cNvGrpSpPr>
+                          <wpg:grpSpPr bwMode="auto">
+                            <a:xfrm>
+                              <a:off x="3840" y="7521"/>
+                              <a:ext cx="6630" cy="3510"/>
+                              <a:chOff x="3840" y="7521"/>
+                              <a:chExt cx="6630" cy="3510"/>
+                            </a:xfrm>
+                          </wpg:grpSpPr>
+                          <wpg:grpSp>
+                            <wpg:cNvPr id="330" name="Group 7"/>
+                            <wpg:cNvGrpSpPr>
+                              <a:grpSpLocks/>
+                            </wpg:cNvGrpSpPr>
+                            <wpg:grpSpPr bwMode="auto">
+                              <a:xfrm>
+                                <a:off x="3840" y="7521"/>
+                                <a:ext cx="6630" cy="3510"/>
+                                <a:chOff x="3840" y="7584"/>
+                                <a:chExt cx="6630" cy="3510"/>
+                              </a:xfrm>
+                            </wpg:grpSpPr>
+                            <wpg:grpSp>
+                              <wpg:cNvPr id="331" name="Group 8"/>
+                              <wpg:cNvGrpSpPr>
+                                <a:grpSpLocks/>
+                              </wpg:cNvGrpSpPr>
+                              <wpg:grpSpPr bwMode="auto">
+                                <a:xfrm>
+                                  <a:off x="6855" y="7584"/>
+                                  <a:ext cx="3615" cy="3510"/>
+                                  <a:chOff x="6855" y="7584"/>
+                                  <a:chExt cx="3615" cy="3510"/>
+                                </a:xfrm>
+                              </wpg:grpSpPr>
+                              <wps:wsp>
+                                <wps:cNvPr id="332" name="Rectangle 9"/>
+                                <wps:cNvSpPr>
+                                  <a:spLocks noChangeArrowheads="1"/>
+                                </wps:cNvSpPr>
+                                <wps:spPr bwMode="auto">
+                                  <a:xfrm>
+                                    <a:off x="6855" y="7584"/>
+                                    <a:ext cx="3615" cy="3510"/>
+                                  </a:xfrm>
+                                  <a:prstGeom prst="rect">
+                                    <a:avLst/>
+                                  </a:prstGeom>
+                                  <a:solidFill>
+                                    <a:srgbClr val="FFFFFF"/>
+                                  </a:solidFill>
+                                  <a:ln w="9525">
+                                    <a:solidFill>
+                                      <a:srgbClr val="000000"/>
+                                    </a:solidFill>
+                                    <a:miter lim="800000"/>
+                                    <a:headEnd/>
+                                    <a:tailEnd/>
+                                  </a:ln>
+                                </wps:spPr>
+                                <wps:bodyPr rot="0" vert="horz" wrap="square" lIns="91440" tIns="45720" rIns="91440" bIns="45720" anchor="t" anchorCtr="0" upright="1">
+                                  <a:noAutofit/>
+                                </wps:bodyPr>
+                              </wps:wsp>
+                              <wps:wsp>
+                                <wps:cNvPr id="333" name="AutoShape 10"/>
+                                <wps:cNvSpPr>
+                                  <a:spLocks noChangeArrowheads="1"/>
+                                </wps:cNvSpPr>
+                                <wps:spPr bwMode="auto">
+                                  <a:xfrm>
+                                    <a:off x="7440" y="9174"/>
+                                    <a:ext cx="2310" cy="1320"/>
+                                  </a:xfrm>
+                                  <a:prstGeom prst="roundRect">
+                                    <a:avLst>
+                                      <a:gd name="adj" fmla="val 16667"/>
+                                    </a:avLst>
+                                  </a:prstGeom>
+                                  <a:solidFill>
+                                    <a:srgbClr val="FFFFFF"/>
+                                  </a:solidFill>
+                                  <a:ln w="9525">
+                                    <a:solidFill>
+                                      <a:srgbClr val="000000"/>
+                                    </a:solidFill>
+                                    <a:round/>
+                                    <a:headEnd/>
+                                    <a:tailEnd/>
+                                  </a:ln>
+                                </wps:spPr>
+                                <wps:bodyPr rot="0" vert="horz" wrap="square" lIns="91440" tIns="45720" rIns="91440" bIns="45720" anchor="t" anchorCtr="0" upright="1">
+                                  <a:noAutofit/>
+                                </wps:bodyPr>
+                              </wps:wsp>
+                              <wps:wsp>
+                                <wps:cNvPr id="334" name="Text Box 2"/>
+                                <wps:cNvSpPr txBox="1">
+                                  <a:spLocks noChangeArrowheads="1"/>
+                                </wps:cNvSpPr>
+                                <wps:spPr bwMode="auto">
+                                  <a:xfrm>
+                                    <a:off x="7750" y="9489"/>
+                                    <a:ext cx="1670" cy="705"/>
+                                  </a:xfrm>
+                                  <a:prstGeom prst="rect">
+                                    <a:avLst/>
+                                  </a:prstGeom>
+                                  <a:solidFill>
+                                    <a:srgbClr val="FFFFFF"/>
+                                  </a:solidFill>
+                                  <a:ln>
+                                    <a:noFill/>
+                                  </a:ln>
+                                  <a:extLst>
+                                    <a:ext uri="{91240B29-F687-4F45-9708-019B960494DF}">
+                                      <a14:hiddenLine xmlns:a14="http://schemas.microsoft.com/office/drawing/2010/main" w="9525">
+                                        <a:solidFill>
+                                          <a:srgbClr val="000000"/>
+                                        </a:solidFill>
+                                        <a:miter lim="800000"/>
+                                        <a:headEnd/>
+                                        <a:tailEnd/>
+                                      </a14:hiddenLine>
+                                    </a:ext>
+                                  </a:extLst>
+                                </wps:spPr>
+                                <wps:txbx>
+                                  <w:txbxContent>
+                                    <w:p>
+                                      <w:r>
+                                        <w:t>14. Assign a moderator</w:t>
+                                      </w:r>
+                                    </w:p>
+                                  </w:txbxContent>
+                                </wps:txbx>
+                                <wps:bodyPr rot="0" vert="horz" wrap="square" lIns="91440" tIns="45720" rIns="91440" bIns="45720" anchor="t" anchorCtr="0" upright="1">
+                                  <a:noAutofit/>
+                                </wps:bodyPr>
+                              </wps:wsp>
+                            </wpg:grpSp>
+                            <wps:wsp>
+                              <wps:cNvPr id="335" name="AutoShape 12"/>
+                              <wps:cNvCnPr>
+                                <a:cxnSpLocks noChangeShapeType="1"/>
+                              </wps:cNvCnPr>
+                              <wps:spPr bwMode="auto">
+                                <a:xfrm flipV="1">
+                                  <a:off x="3840" y="9369"/>
+                                  <a:ext cx="3600" cy="15"/>
+                                </a:xfrm>
+                                <a:prstGeom prst="straightConnector1">
+                                  <a:avLst/>
+                                </a:prstGeom>
+                                <a:noFill/>
+                                <a:ln w="9525">
+                                  <a:solidFill>
+                                    <a:srgbClr val="000000"/>
+                                  </a:solidFill>
+                                  <a:round/>
+                                  <a:headEnd/>
+                                  <a:tailEnd type="triangle" w="med" len="med"/>
+                                </a:ln>
+                                <a:extLst>
+                                  <a:ext uri="{909E8E84-426E-40DD-AFC4-6F175D3DCCD1}">
+                                    <a14:hiddenFill xmlns:a14="http://schemas.microsoft.com/office/drawing/2010/main">
+                                      <a:noFill/>
+                                    </a14:hiddenFill>
+                                  </a:ext>
+                                </a:extLst>
+                              </wps:spPr>
+                              <wps:bodyPr/>
+                            </wps:wsp>
+                          </wpg:grpSp>
+                          <wps:wsp>
+                            <wps:cNvPr id="336" name="Text Box 2"/>
+                            <wps:cNvSpPr txBox="1">
+                              <a:spLocks noChangeArrowheads="1"/>
+                            </wps:cNvSpPr>
+                            <wps:spPr bwMode="auto">
+                              <a:xfrm>
+                                <a:off x="7870" y="8079"/>
+                                <a:ext cx="1467" cy="962"/>
+                              </a:xfrm>
+                              <a:prstGeom prst="rect">
+                                <a:avLst/>
+                              </a:prstGeom>
+                              <a:solidFill>
+                                <a:srgbClr val="FFFFFF"/>
+                              </a:solidFill>
+                              <a:ln>
+                                <a:noFill/>
+                              </a:ln>
+                              <a:extLst>
+                                <a:ext uri="{91240B29-F687-4F45-9708-019B960494DF}">
+                                  <a14:hiddenLine xmlns:a14="http://schemas.microsoft.com/office/drawing/2010/main" w="9525">
+                                    <a:solidFill>
+                                      <a:srgbClr val="000000"/>
+                                    </a:solidFill>
+                                    <a:miter lim="800000"/>
+                                    <a:headEnd/>
+                                    <a:tailEnd/>
+                                  </a14:hiddenLine>
+                                </a:ext>
+                              </a:extLst>
+                            </wps:spPr>
+                            <wps:txbx>
+                              <w:txbxContent>
+                                <w:p>
+                                  <w:pPr>
+                                    <w:jc w:val="center"/>
+                                  </w:pPr>
+                                  <w:r>
+                                    <w:t>User Database</w:t>
+                                  </w:r>
+                                </w:p>
+                              </w:txbxContent>
+                            </wps:txbx>
+                            <wps:bodyPr rot="0" vert="horz" wrap="square" lIns="91440" tIns="45720" rIns="91440" bIns="45720" anchor="t" anchorCtr="0" upright="1">
+                              <a:spAutoFit/>
+                            </wps:bodyPr>
+                          </wps:wsp>
+                        </wpg:grpSp>
+                      </wpg:grpSp>
+                    </wpg:wgp>
+                  </a:graphicData>
+                </a:graphic>
+                <wp14:sizeRelH relativeFrom="page">
+                  <wp14:pctWidth>0</wp14:pctWidth>
+                </wp14:sizeRelH>
+                <wp14:sizeRelV relativeFrom="page">
+                  <wp14:pctHeight>0</wp14:pctHeight>
+                </wp14:sizeRelV>
+              </wp:anchor>
+            </w:drawing>
+          </mc:Choice>
+          <mc:Fallback>
+            <w:pict>
+              <v:group id="Group 31" o:spid="_x0000_s1095" style="position:absolute;margin-left:57.45pt;margin-top:24.45pt;width:433.5pt;height:175.5pt;z-index:251694080" coordorigin="1800,7521" coordsize="8670,3510" o:gfxdata="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">
+                <v:oval id="Oval 3" o:spid="_x0000_s1096" style="position:absolute;left:1800;top:8274;width:2040;height:1845;visibility:visible;mso-wrap-style:square;v-text-anchor:top" o:gfxdata="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" filled="f"/>
+                <v:group id="_x0000_s1097" style="position:absolute;left:1965;top:7521;width:8505;height:3510" coordorigin="1965,7521" coordsize="8505,3510" o:gfxdata="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">
+                  <v:shape id="Text Box 2" o:spid="_x0000_s1098" type="#_x0000_t202" style="position:absolute;left:1965;top:8889;width:1725;height:495;visibility:visible;mso-wrap-style:square;v-text-anchor:top" o:gfxdata="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" stroked="f">
+                    <v:textbox>
+                      <w:txbxContent>
+                        <w:p>
+                          <w:pPr>
+                            <w:jc w:val="center"/>
+                          </w:pPr>
+                          <w:r>
+                            <w:t>Administrator</w:t>
+                          </w:r>
+                        </w:p>
+                        <w:p>
+                          <w:pPr>
+                            <w:jc w:val="center"/>
+                          </w:pPr>
+                        </w:p>
+                      </w:txbxContent>
+                    </v:textbox>
+                  </v:shape>
+                  <v:group id="Group 6" o:spid="_x0000_s1099" style="position:absolute;left:3840;top:7521;width:6630;height:3510" coordorigin="3840,7521" coordsize="6630,3510" o:gfxdata="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">
+                    <v:group id="Group 7" o:spid="_x0000_s1100" style="position:absolute;left:3840;top:7521;width:6630;height:3510" coordorigin="3840,7584" coordsize="6630,3510" o:gfxdata="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">
+                      <v:group id="Group 8" o:spid="_x0000_s1101" style="position:absolute;left:6855;top:7584;width:3615;height:3510" coordorigin="6855,7584" coordsize="3615,3510" o:gfxdata="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">
+                        <v:rect id="Rectangle 9" o:spid="_x0000_s1102" style="position:absolute;left:6855;top:7584;width:3615;height:3510;visibility:visible;mso-wrap-style:square;v-text-anchor:top" o:gfxdata="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"/>
+                        <v:roundrect id="AutoShape 10" o:spid="_x0000_s1103" style="position:absolute;left:7440;top:9174;width:2310;height:1320;visibility:visible;mso-wrap-style:square;v-text-anchor:top" arcsize="10923f" o:gfxdata="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"/>
+                        <v:shape id="Text Box 2" o:spid="_x0000_s1104" type="#_x0000_t202" style="position:absolute;left:7750;top:9489;width:1670;height:705;visibility:visible;mso-wrap-style:square;v-text-anchor:top" o:gfxdata="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" stroked="f">
+                          <v:textbox>
+                            <w:txbxContent>
+                              <w:p>
+                                <w:r>
+                                  <w:t>14. Assign a moderator</w:t>
+                                </w:r>
+                              </w:p>
+                            </w:txbxContent>
+                          </v:textbox>
+                        </v:shape>
+                      </v:group>
+                      <v:shape id="AutoShape 12" o:spid="_x0000_s1105" type="#_x0000_t32" style="position:absolute;left:3840;top:9369;width:3600;height:15;flip:y;visibility:visible;mso-wrap-style:square" o:connectortype="straight" o:gfxdata="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">
+                        <v:stroke endarrow="block"/>
+                      </v:shape>
+                    </v:group>
+                    <v:shape id="Text Box 2" o:spid="_x0000_s1106" type="#_x0000_t202" style="position:absolute;left:7870;top:8079;width:1467;height:962;visibility:visible;mso-wrap-style:square;v-text-anchor:top" o:gfxdata="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" stroked="f">
+                      <v:textbox style="mso-fit-shape-to-text:t">
+                        <w:txbxContent>
+                          <w:p>
+                            <w:pPr>
+                              <w:jc w:val="center"/>
+                            </w:pPr>
+                            <w:r>
+                              <w:t>User Database</w:t>
+                            </w:r>
+                          </w:p>
+                        </w:txbxContent>
+                      </v:textbox>
+                    </v:shape>
+                  </v:group>
+                </v:group>
+              </v:group>
+            </w:pict>
+          </mc:Fallback>
+        </mc:AlternateContent>
+      </w:r>
     </w:p>
     <w:p>
       <w:pPr>
@@ -5519,6 +5966,154 @@
       <w:r>
         <w:rPr>
           <w:rFonts w:ascii="Times New Roman" w:hAnsi="Times New Roman" w:cs="Times New Roman"/>
+          <w:sz w:val="24"/>
+          <w:szCs w:val="24"/>
+        </w:rPr>
+        <w:t>1.3.13</w:t>
+      </w:r>
+      <w:r>
+        <w:rPr>
+          <w:rFonts w:ascii="Times New Roman" w:hAnsi="Times New Roman" w:cs="Times New Roman"/>
+          <w:sz w:val="24"/>
+          <w:szCs w:val="24"/>
+        </w:rPr>
+        <w:t xml:space="preserve"> Use Case: Assign a Moderator</w:t>
+      </w:r>
+    </w:p>
+    <w:p>
+      <w:pPr>
+        <w:pStyle w:val="ListParagraph"/>
+        <w:ind w:left="792"/>
+        <w:jc w:val="center"/>
+        <w:rPr>
+          <w:rFonts w:ascii="Times New Roman" w:hAnsi="Times New Roman" w:cs="Times New Roman"/>
+          <w:sz w:val="24"/>
+          <w:szCs w:val="24"/>
+        </w:rPr>
+      </w:pPr>
+    </w:p>
+    <w:p>
+      <w:pPr>
+        <w:pStyle w:val="ListParagraph"/>
+        <w:ind w:left="792"/>
+        <w:jc w:val="center"/>
+        <w:rPr>
+          <w:rFonts w:ascii="Times New Roman" w:hAnsi="Times New Roman" w:cs="Times New Roman"/>
+          <w:sz w:val="24"/>
+          <w:szCs w:val="24"/>
+        </w:rPr>
+      </w:pPr>
+    </w:p>
+    <w:p>
+      <w:pPr>
+        <w:pStyle w:val="ListParagraph"/>
+        <w:ind w:left="792"/>
+        <w:jc w:val="center"/>
+        <w:rPr>
+          <w:rFonts w:ascii="Times New Roman" w:hAnsi="Times New Roman" w:cs="Times New Roman"/>
+          <w:sz w:val="24"/>
+          <w:szCs w:val="24"/>
+        </w:rPr>
+      </w:pPr>
+    </w:p>
+    <w:p>
+      <w:pPr>
+        <w:pStyle w:val="ListParagraph"/>
+        <w:ind w:left="792"/>
+        <w:jc w:val="center"/>
+        <w:rPr>
+          <w:rFonts w:ascii="Times New Roman" w:hAnsi="Times New Roman" w:cs="Times New Roman"/>
+          <w:sz w:val="24"/>
+          <w:szCs w:val="24"/>
+        </w:rPr>
+      </w:pPr>
+    </w:p>
+    <w:p>
+      <w:pPr>
+        <w:pStyle w:val="ListParagraph"/>
+        <w:ind w:left="792"/>
+        <w:jc w:val="center"/>
+        <w:rPr>
+          <w:rFonts w:ascii="Times New Roman" w:hAnsi="Times New Roman" w:cs="Times New Roman"/>
+          <w:sz w:val="24"/>
+          <w:szCs w:val="24"/>
+        </w:rPr>
+      </w:pPr>
+    </w:p>
+    <w:p>
+      <w:pPr>
+        <w:pStyle w:val="ListParagraph"/>
+        <w:ind w:left="792"/>
+        <w:jc w:val="center"/>
+        <w:rPr>
+          <w:rFonts w:ascii="Times New Roman" w:hAnsi="Times New Roman" w:cs="Times New Roman"/>
+          <w:sz w:val="24"/>
+          <w:szCs w:val="24"/>
+        </w:rPr>
+      </w:pPr>
+    </w:p>
+    <w:p>
+      <w:pPr>
+        <w:pStyle w:val="ListParagraph"/>
+        <w:ind w:left="792"/>
+        <w:jc w:val="center"/>
+        <w:rPr>
+          <w:rFonts w:ascii="Times New Roman" w:hAnsi="Times New Roman" w:cs="Times New Roman"/>
+          <w:sz w:val="24"/>
+          <w:szCs w:val="24"/>
+        </w:rPr>
+      </w:pPr>
+    </w:p>
+    <w:p>
+      <w:pPr>
+        <w:pStyle w:val="ListParagraph"/>
+        <w:ind w:left="792"/>
+        <w:jc w:val="center"/>
+        <w:rPr>
+          <w:rFonts w:ascii="Times New Roman" w:hAnsi="Times New Roman" w:cs="Times New Roman"/>
+          <w:sz w:val="24"/>
+          <w:szCs w:val="24"/>
+        </w:rPr>
+      </w:pPr>
+    </w:p>
+    <w:p>
+      <w:pPr>
+        <w:pStyle w:val="ListParagraph"/>
+        <w:ind w:left="792"/>
+        <w:jc w:val="center"/>
+        <w:rPr>
+          <w:rFonts w:ascii="Times New Roman" w:hAnsi="Times New Roman" w:cs="Times New Roman"/>
+          <w:sz w:val="24"/>
+          <w:szCs w:val="24"/>
+        </w:rPr>
+      </w:pPr>
+    </w:p>
+    <w:p>
+      <w:pPr>
+        <w:pStyle w:val="ListParagraph"/>
+        <w:ind w:left="792"/>
+        <w:jc w:val="center"/>
+        <w:rPr>
+          <w:rFonts w:ascii="Times New Roman" w:hAnsi="Times New Roman" w:cs="Times New Roman"/>
+          <w:sz w:val="24"/>
+          <w:szCs w:val="24"/>
+        </w:rPr>
+      </w:pPr>
+    </w:p>
+    <w:p>
+      <w:pPr>
+        <w:pStyle w:val="ListParagraph"/>
+        <w:ind w:left="792"/>
+        <w:jc w:val="center"/>
+        <w:rPr>
+          <w:rFonts w:ascii="Times New Roman" w:hAnsi="Times New Roman" w:cs="Times New Roman"/>
+          <w:sz w:val="24"/>
+          <w:szCs w:val="24"/>
+        </w:rPr>
+      </w:pPr>
+      <w:r>
+        <w:rPr>
+          <w:rFonts w:ascii="Times New Roman" w:hAnsi="Times New Roman" w:cs="Times New Roman"/>
           <w:noProof/>
           <w:sz w:val="24"/>
           <w:szCs w:val="24"/>
@@ -5526,13 +6121,13 @@
         <mc:AlternateContent>
           <mc:Choice Requires="wpg">
             <w:drawing>
-              <wp:anchor distT="0" distB="0" distL="114300" distR="114300" simplePos="0" relativeHeight="251656190" behindDoc="0" locked="0" layoutInCell="1" allowOverlap="1" wp14:anchorId="45EB7911" wp14:editId="7590613B">
+              <wp:anchor distT="0" distB="0" distL="114300" distR="114300" simplePos="0" relativeHeight="251656190" behindDoc="0" locked="0" layoutInCell="1" allowOverlap="1" wp14:anchorId="314DA308" wp14:editId="0A7427CD">
                 <wp:simplePos x="0" y="0"/>
                 <wp:positionH relativeFrom="column">
-                  <wp:posOffset>537210</wp:posOffset>
+                  <wp:posOffset>755650</wp:posOffset>
                 </wp:positionH>
                 <wp:positionV relativeFrom="paragraph">
-                  <wp:posOffset>9525</wp:posOffset>
+                  <wp:posOffset>41910</wp:posOffset>
                 </wp:positionV>
                 <wp:extent cx="5505450" cy="2228850"/>
                 <wp:effectExtent l="0" t="0" r="19050" b="19050"/>
@@ -5643,7 +6238,7 @@
                                   <w:jc w:val="center"/>
                                 </w:pPr>
                                 <w:r>
-                                  <w:t>Administrator</w:t>
+                                  <w:t>Moderator</w:t>
                                 </w:r>
                               </w:p>
                               <w:p>
@@ -5792,7 +6387,10 @@
                                   <w:txbxContent>
                                     <w:p>
                                       <w:r>
-                                        <w:t>14. Assign a moderator</w:t>
+                                        <w:t xml:space="preserve">14. </w:t>
+                                      </w:r>
+                                      <w:r>
+                                        <w:t>Delete a      recipe</w:t>
                                       </w:r>
                                     </w:p>
                                   </w:txbxContent>
@@ -5874,7 +6472,10 @@
                                     <w:jc w:val="center"/>
                                   </w:pPr>
                                   <w:r>
-                                    <w:t>User Database</w:t>
+                                    <w:t>Recipe</w:t>
+                                  </w:r>
+                                  <w:r>
+                                    <w:t xml:space="preserve"> Database</w:t>
                                   </w:r>
                                 </w:p>
                               </w:txbxContent>
@@ -5899,10 +6500,10 @@
           </mc:Choice>
           <mc:Fallback>
             <w:pict>
-              <v:group id="Group 18" o:spid="_x0000_s1106" style="position:absolute;left:0;text-align:left;margin-left:42.3pt;margin-top:.75pt;width:433.5pt;height:175.5pt;z-index:251656190" coordorigin="1800,7521" coordsize="8670,3510" o:gfxdata="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">
-                <v:oval id="Oval 3" o:spid="_x0000_s1107" style="position:absolute;left:1800;top:8274;width:2040;height:1845;visibility:visible;mso-wrap-style:square;v-text-anchor:top" o:gfxdata="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" filled="f"/>
-                <v:group id="_x0000_s1108" style="position:absolute;left:1965;top:7521;width:8505;height:3510" coordorigin="1965,7521" coordsize="8505,3510" o:gfxdata="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">
-                  <v:shape id="Text Box 2" o:spid="_x0000_s1109" type="#_x0000_t202" style="position:absolute;left:1965;top:8889;width:1725;height:495;visibility:visible;mso-wrap-style:square;v-text-anchor:top" o:gfxdata="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" stroked="f">
+              <v:group id="Group 18" o:spid="_x0000_s1107" style="position:absolute;left:0;text-align:left;margin-left:59.5pt;margin-top:3.3pt;width:433.5pt;height:175.5pt;z-index:251656190" coordorigin="1800,7521" coordsize="8670,3510" o:gfxdata="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">
+                <v:oval id="Oval 3" o:spid="_x0000_s1108" style="position:absolute;left:1800;top:8274;width:2040;height:1845;visibility:visible;mso-wrap-style:square;v-text-anchor:top" o:gfxdata="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" filled="f"/>
+                <v:group id="_x0000_s1109" style="position:absolute;left:1965;top:7521;width:8505;height:3510" coordorigin="1965,7521" coordsize="8505,3510" o:gfxdata="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">
+                  <v:shape id="Text Box 2" o:spid="_x0000_s1110" type="#_x0000_t202" style="position:absolute;left:1965;top:8889;width:1725;height:495;visibility:visible;mso-wrap-style:square;v-text-anchor:top" o:gfxdata="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" stroked="f">
                     <v:textbox>
                       <w:txbxContent>
                         <w:p>
@@ -5910,7 +6511,7 @@
                             <w:jc w:val="center"/>
                           </w:pPr>
                           <w:r>
-                            <w:t>Administrator</w:t>
+                            <w:t>Moderator</w:t>
                           </w:r>
                         </w:p>
                         <w:p>
@@ -5921,28 +6522,31 @@
                       </w:txbxContent>
                     </v:textbox>
                   </v:shape>
-                  <v:group id="Group 6" o:spid="_x0000_s1110" style="position:absolute;left:3840;top:7521;width:6630;height:3510" coordorigin="3840,7521" coordsize="6630,3510" o:gfxdata="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">
-                    <v:group id="Group 7" o:spid="_x0000_s1111" style="position:absolute;left:3840;top:7521;width:6630;height:3510" coordorigin="3840,7584" coordsize="6630,3510" o:gfxdata="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">
-                      <v:group id="Group 8" o:spid="_x0000_s1112" style="position:absolute;left:6855;top:7584;width:3615;height:3510" coordorigin="6855,7584" coordsize="3615,3510" o:gfxdata="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">
-                        <v:rect id="Rectangle 9" o:spid="_x0000_s1113" style="position:absolute;left:6855;top:7584;width:3615;height:3510;visibility:visible;mso-wrap-style:square;v-text-anchor:top" o:gfxdata="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"/>
-                        <v:roundrect id="AutoShape 10" o:spid="_x0000_s1114" style="position:absolute;left:7440;top:9174;width:2310;height:1320;visibility:visible;mso-wrap-style:square;v-text-anchor:top" arcsize="10923f" o:gfxdata="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"/>
-                        <v:shape id="Text Box 2" o:spid="_x0000_s1115" type="#_x0000_t202" style="position:absolute;left:7750;top:9489;width:1670;height:705;visibility:visible;mso-wrap-style:square;v-text-anchor:top" o:gfxdata="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" stroked="f">
+                  <v:group id="Group 6" o:spid="_x0000_s1111" style="position:absolute;left:3840;top:7521;width:6630;height:3510" coordorigin="3840,7521" coordsize="6630,3510" o:gfxdata="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">
+                    <v:group id="Group 7" o:spid="_x0000_s1112" style="position:absolute;left:3840;top:7521;width:6630;height:3510" coordorigin="3840,7584" coordsize="6630,3510" o:gfxdata="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">
+                      <v:group id="Group 8" o:spid="_x0000_s1113" style="position:absolute;left:6855;top:7584;width:3615;height:3510" coordorigin="6855,7584" coordsize="3615,3510" o:gfxdata="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">
+                        <v:rect id="Rectangle 9" o:spid="_x0000_s1114" style="position:absolute;left:6855;top:7584;width:3615;height:3510;visibility:visible;mso-wrap-style:square;v-text-anchor:top" o:gfxdata="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"/>
+                        <v:roundrect id="AutoShape 10" o:spid="_x0000_s1115" style="position:absolute;left:7440;top:9174;width:2310;height:1320;visibility:visible;mso-wrap-style:square;v-text-anchor:top" arcsize="10923f" o:gfxdata="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"/>
+                        <v:shape id="Text Box 2" o:spid="_x0000_s1116" type="#_x0000_t202" style="position:absolute;left:7750;top:9489;width:1670;height:705;visibility:visible;mso-wrap-style:square;v-text-anchor:top" o:gfxdata="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" stroked="f">
                           <v:textbox>
                             <w:txbxContent>
                               <w:p>
                                 <w:r>
-                                  <w:t>14. Assign a moderator</w:t>
+                                  <w:t xml:space="preserve">14. </w:t>
+                                </w:r>
+                                <w:r>
+                                  <w:t>Delete a      recipe</w:t>
                                 </w:r>
                               </w:p>
                             </w:txbxContent>
                           </v:textbox>
                         </v:shape>
                       </v:group>
-                      <v:shape id="AutoShape 12" o:spid="_x0000_s1116" type="#_x0000_t32" style="position:absolute;left:3840;top:9369;width:3600;height:15;flip:y;visibility:visible;mso-wrap-style:square" o:connectortype="straight" o:gfxdata="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">
+                      <v:shape id="AutoShape 12" o:spid="_x0000_s1117" type="#_x0000_t32" style="position:absolute;left:3840;top:9369;width:3600;height:15;flip:y;visibility:visible;mso-wrap-style:square" o:connectortype="straight" o:gfxdata="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">
                         <v:stroke endarrow="block"/>
                       </v:shape>
                     </v:group>
-                    <v:shape id="Text Box 2" o:spid="_x0000_s1117" type="#_x0000_t202" style="position:absolute;left:7870;top:8079;width:1467;height:962;visibility:visible;mso-wrap-style:square;v-text-anchor:top" o:gfxdata="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" stroked="f">
+                    <v:shape id="Text Box 2" o:spid="_x0000_s1118" type="#_x0000_t202" style="position:absolute;left:7870;top:8079;width:1467;height:962;visibility:visible;mso-wrap-style:square;v-text-anchor:top" o:gfxdata="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" stroked="f">
                       <v:textbox style="mso-fit-shape-to-text:t">
                         <w:txbxContent>
                           <w:p>
@@ -5950,7 +6554,10 @@
                               <w:jc w:val="center"/>
                             </w:pPr>
                             <w:r>
-                              <w:t>User Database</w:t>
+                              <w:t>Recipe</w:t>
+                            </w:r>
+                            <w:r>
+                              <w:t xml:space="preserve"> Database</w:t>
                             </w:r>
                           </w:p>
                         </w:txbxContent>
@@ -5963,21 +6570,24 @@
           </mc:Fallback>
         </mc:AlternateContent>
       </w:r>
+    </w:p>
+    <w:p>
+      <w:pPr>
+        <w:pStyle w:val="ListParagraph"/>
+        <w:ind w:left="792"/>
+        <w:rPr>
+          <w:rFonts w:ascii="Times New Roman" w:hAnsi="Times New Roman" w:cs="Times New Roman"/>
+          <w:sz w:val="24"/>
+          <w:szCs w:val="24"/>
+        </w:rPr>
+      </w:pPr>
       <w:r>
         <w:rPr>
           <w:rFonts w:ascii="Times New Roman" w:hAnsi="Times New Roman" w:cs="Times New Roman"/>
           <w:sz w:val="24"/>
           <w:szCs w:val="24"/>
         </w:rPr>
-        <w:t>1.3.13</w:t>
-      </w:r>
-      <w:r>
-        <w:rPr>
-          <w:rFonts w:ascii="Times New Roman" w:hAnsi="Times New Roman" w:cs="Times New Roman"/>
-          <w:sz w:val="24"/>
-          <w:szCs w:val="24"/>
-        </w:rPr>
-        <w:t xml:space="preserve"> Use Case: Assign a Moderator</w:t>
+        <w:t>1.3.14 Use Case: Remove a Recipe</w:t>
       </w:r>
     </w:p>
     <w:p>
@@ -6018,159 +6628,15 @@
     </w:p>
     <w:p>
       <w:pPr>
-        <w:pStyle w:val="ListParagraph"/>
-        <w:ind w:left="792"/>
-        <w:jc w:val="center"/>
-        <w:rPr>
-          <w:rFonts w:ascii="Times New Roman" w:hAnsi="Times New Roman" w:cs="Times New Roman"/>
-          <w:sz w:val="24"/>
-          <w:szCs w:val="24"/>
-        </w:rPr>
-      </w:pPr>
-    </w:p>
-    <w:p>
-      <w:pPr>
-        <w:pStyle w:val="ListParagraph"/>
-        <w:ind w:left="792"/>
-        <w:jc w:val="center"/>
-        <w:rPr>
-          <w:rFonts w:ascii="Times New Roman" w:hAnsi="Times New Roman" w:cs="Times New Roman"/>
-          <w:sz w:val="24"/>
-          <w:szCs w:val="24"/>
-        </w:rPr>
-      </w:pPr>
-    </w:p>
-    <w:p>
-      <w:pPr>
-        <w:pStyle w:val="ListParagraph"/>
-        <w:ind w:left="792"/>
-        <w:jc w:val="center"/>
-        <w:rPr>
-          <w:rFonts w:ascii="Times New Roman" w:hAnsi="Times New Roman" w:cs="Times New Roman"/>
-          <w:sz w:val="24"/>
-          <w:szCs w:val="24"/>
-        </w:rPr>
-      </w:pPr>
-    </w:p>
-    <w:p>
-      <w:pPr>
-        <w:pStyle w:val="ListParagraph"/>
-        <w:ind w:left="792"/>
-        <w:jc w:val="center"/>
-        <w:rPr>
-          <w:rFonts w:ascii="Times New Roman" w:hAnsi="Times New Roman" w:cs="Times New Roman"/>
-          <w:sz w:val="24"/>
-          <w:szCs w:val="24"/>
-        </w:rPr>
-      </w:pPr>
-    </w:p>
-    <w:p>
-      <w:pPr>
-        <w:pStyle w:val="ListParagraph"/>
-        <w:ind w:left="792"/>
-        <w:jc w:val="center"/>
-        <w:rPr>
-          <w:rFonts w:ascii="Times New Roman" w:hAnsi="Times New Roman" w:cs="Times New Roman"/>
-          <w:sz w:val="24"/>
-          <w:szCs w:val="24"/>
-        </w:rPr>
-      </w:pPr>
-    </w:p>
-    <w:p>
-      <w:pPr>
-        <w:pStyle w:val="ListParagraph"/>
-        <w:ind w:left="792"/>
-        <w:jc w:val="center"/>
-        <w:rPr>
-          <w:rFonts w:ascii="Times New Roman" w:hAnsi="Times New Roman" w:cs="Times New Roman"/>
-          <w:sz w:val="24"/>
-          <w:szCs w:val="24"/>
-        </w:rPr>
-      </w:pPr>
-    </w:p>
-    <w:p>
-      <w:pPr>
-        <w:pStyle w:val="ListParagraph"/>
-        <w:ind w:left="792"/>
-        <w:jc w:val="center"/>
-        <w:rPr>
-          <w:rFonts w:ascii="Times New Roman" w:hAnsi="Times New Roman" w:cs="Times New Roman"/>
-          <w:sz w:val="24"/>
-          <w:szCs w:val="24"/>
-        </w:rPr>
-      </w:pPr>
-    </w:p>
-    <w:p>
-      <w:pPr>
-        <w:pStyle w:val="ListParagraph"/>
-        <w:ind w:left="792"/>
-        <w:jc w:val="center"/>
-        <w:rPr>
-          <w:rFonts w:ascii="Times New Roman" w:hAnsi="Times New Roman" w:cs="Times New Roman"/>
-          <w:sz w:val="24"/>
-          <w:szCs w:val="24"/>
-        </w:rPr>
-      </w:pPr>
-    </w:p>
-    <w:p>
-      <w:pPr>
-        <w:pStyle w:val="ListParagraph"/>
-        <w:ind w:left="792"/>
-        <w:jc w:val="center"/>
-        <w:rPr>
-          <w:rFonts w:ascii="Times New Roman" w:hAnsi="Times New Roman" w:cs="Times New Roman"/>
-          <w:sz w:val="24"/>
-          <w:szCs w:val="24"/>
-        </w:rPr>
-      </w:pPr>
-    </w:p>
-    <w:p>
-      <w:pPr>
-        <w:pStyle w:val="ListParagraph"/>
-        <w:ind w:left="792"/>
-        <w:jc w:val="center"/>
-        <w:rPr>
-          <w:rFonts w:ascii="Times New Roman" w:hAnsi="Times New Roman" w:cs="Times New Roman"/>
-          <w:sz w:val="24"/>
-          <w:szCs w:val="24"/>
-        </w:rPr>
-      </w:pPr>
-    </w:p>
-    <w:p>
-      <w:pPr>
-        <w:pStyle w:val="ListParagraph"/>
-        <w:ind w:left="792"/>
-        <w:jc w:val="center"/>
-        <w:rPr>
-          <w:rFonts w:ascii="Times New Roman" w:hAnsi="Times New Roman" w:cs="Times New Roman"/>
-          <w:sz w:val="24"/>
-          <w:szCs w:val="24"/>
-        </w:rPr>
-      </w:pPr>
-    </w:p>
-    <w:p>
-      <w:pPr>
-        <w:pStyle w:val="ListParagraph"/>
-        <w:ind w:left="792"/>
-        <w:jc w:val="center"/>
-        <w:rPr>
-          <w:rFonts w:ascii="Times New Roman" w:hAnsi="Times New Roman" w:cs="Times New Roman"/>
+        <w:rPr>
+          <w:rFonts w:ascii="Times New Roman" w:hAnsi="Times New Roman" w:cs="Times New Roman"/>
+          <w:noProof/>
           <w:sz w:val="24"/>
           <w:szCs w:val="24"/>
         </w:rPr>
       </w:pPr>
       <w:bookmarkStart w:id="0" w:name="_GoBack"/>
       <w:bookmarkEnd w:id="0"/>
-    </w:p>
-    <w:p>
-      <w:pPr>
-        <w:rPr>
-          <w:rFonts w:ascii="Times New Roman" w:hAnsi="Times New Roman" w:cs="Times New Roman"/>
-          <w:noProof/>
-          <w:sz w:val="24"/>
-          <w:szCs w:val="24"/>
-        </w:rPr>
-      </w:pPr>
     </w:p>
     <w:p>
       <w:pPr>
@@ -25337,6 +25803,1300 @@
         </w:rPr>
       </w:pPr>
     </w:p>
+    <w:tbl>
+      <w:tblPr>
+        <w:tblW w:w="9738" w:type="dxa"/>
+        <w:tblBorders>
+          <w:top w:val="single" w:sz="6" w:space="0" w:color="000000"/>
+          <w:left w:val="single" w:sz="6" w:space="0" w:color="000000"/>
+          <w:bottom w:val="single" w:sz="6" w:space="0" w:color="000000"/>
+          <w:right w:val="single" w:sz="6" w:space="0" w:color="000000"/>
+          <w:insideH w:val="single" w:sz="6" w:space="0" w:color="000000"/>
+          <w:insideV w:val="single" w:sz="6" w:space="0" w:color="000000"/>
+        </w:tblBorders>
+        <w:tblLayout w:type="fixed"/>
+        <w:tblLook w:val="0000" w:firstRow="0" w:lastRow="0" w:firstColumn="0" w:lastColumn="0" w:noHBand="0" w:noVBand="0"/>
+      </w:tblPr>
+      <w:tblGrid>
+        <w:gridCol w:w="2160"/>
+        <w:gridCol w:w="720"/>
+        <w:gridCol w:w="6858"/>
+      </w:tblGrid>
+      <w:tr>
+        <w:tblPrEx>
+          <w:tblCellMar>
+            <w:top w:w="0" w:type="dxa"/>
+            <w:bottom w:w="0" w:type="dxa"/>
+          </w:tblCellMar>
+        </w:tblPrEx>
+        <w:tc>
+          <w:tcPr>
+            <w:tcW w:w="2160" w:type="dxa"/>
+          </w:tcPr>
+          <w:p>
+            <w:pPr>
+              <w:spacing w:after="0" w:line="240" w:lineRule="auto"/>
+              <w:rPr>
+                <w:rFonts w:ascii="Times New Roman" w:eastAsia="Times New Roman" w:hAnsi="Times New Roman" w:cs="Times New Roman"/>
+                <w:b/>
+                <w:sz w:val="24"/>
+                <w:szCs w:val="20"/>
+              </w:rPr>
+            </w:pPr>
+            <w:r>
+              <w:rPr>
+                <w:rFonts w:ascii="Times New Roman" w:eastAsia="Times New Roman" w:hAnsi="Times New Roman" w:cs="Times New Roman"/>
+                <w:sz w:val="24"/>
+                <w:szCs w:val="20"/>
+              </w:rPr>
+              <w:br w:type="page"/>
+            </w:r>
+            <w:r>
+              <w:rPr>
+                <w:rFonts w:ascii="Times New Roman" w:eastAsia="Times New Roman" w:hAnsi="Times New Roman" w:cs="Times New Roman"/>
+                <w:sz w:val="24"/>
+                <w:szCs w:val="20"/>
+              </w:rPr>
+              <w:br w:type="page"/>
+            </w:r>
+            <w:r>
+              <w:rPr>
+                <w:rFonts w:ascii="Times New Roman" w:eastAsia="Times New Roman" w:hAnsi="Times New Roman" w:cs="Times New Roman"/>
+                <w:b/>
+                <w:sz w:val="24"/>
+                <w:szCs w:val="20"/>
+              </w:rPr>
+              <w:t>Number</w:t>
+            </w:r>
+          </w:p>
+        </w:tc>
+        <w:tc>
+          <w:tcPr>
+            <w:tcW w:w="7578" w:type="dxa"/>
+            <w:gridSpan w:val="2"/>
+          </w:tcPr>
+          <w:p>
+            <w:pPr>
+              <w:spacing w:after="0" w:line="240" w:lineRule="auto"/>
+              <w:rPr>
+                <w:rFonts w:ascii="Times New Roman" w:eastAsia="Times New Roman" w:hAnsi="Times New Roman" w:cs="Times New Roman"/>
+                <w:sz w:val="24"/>
+                <w:szCs w:val="20"/>
+              </w:rPr>
+            </w:pPr>
+            <w:r>
+              <w:rPr>
+                <w:rFonts w:ascii="Times New Roman" w:eastAsia="Times New Roman" w:hAnsi="Times New Roman" w:cs="Times New Roman"/>
+                <w:sz w:val="24"/>
+                <w:szCs w:val="20"/>
+              </w:rPr>
+              <w:t>14</w:t>
+            </w:r>
+          </w:p>
+        </w:tc>
+      </w:tr>
+      <w:tr>
+        <w:tblPrEx>
+          <w:tblCellMar>
+            <w:top w:w="0" w:type="dxa"/>
+            <w:bottom w:w="0" w:type="dxa"/>
+          </w:tblCellMar>
+        </w:tblPrEx>
+        <w:tc>
+          <w:tcPr>
+            <w:tcW w:w="2160" w:type="dxa"/>
+          </w:tcPr>
+          <w:p>
+            <w:pPr>
+              <w:keepNext/>
+              <w:spacing w:after="0" w:line="240" w:lineRule="auto"/>
+              <w:outlineLvl w:val="1"/>
+              <w:rPr>
+                <w:rFonts w:ascii="Times New Roman" w:eastAsia="Times New Roman" w:hAnsi="Times New Roman" w:cs="Times New Roman"/>
+                <w:b/>
+                <w:bCs/>
+                <w:sz w:val="24"/>
+                <w:szCs w:val="20"/>
+              </w:rPr>
+            </w:pPr>
+            <w:r>
+              <w:rPr>
+                <w:rFonts w:ascii="Times New Roman" w:eastAsia="Times New Roman" w:hAnsi="Times New Roman" w:cs="Times New Roman"/>
+                <w:b/>
+                <w:bCs/>
+                <w:sz w:val="24"/>
+                <w:szCs w:val="20"/>
+              </w:rPr>
+              <w:t>Name</w:t>
+            </w:r>
+          </w:p>
+        </w:tc>
+        <w:tc>
+          <w:tcPr>
+            <w:tcW w:w="7578" w:type="dxa"/>
+            <w:gridSpan w:val="2"/>
+          </w:tcPr>
+          <w:p>
+            <w:pPr>
+              <w:spacing w:after="0" w:line="240" w:lineRule="auto"/>
+              <w:rPr>
+                <w:rFonts w:ascii="Times New Roman" w:eastAsia="Times New Roman" w:hAnsi="Times New Roman" w:cs="Times New Roman"/>
+                <w:sz w:val="24"/>
+                <w:szCs w:val="20"/>
+              </w:rPr>
+            </w:pPr>
+            <w:r>
+              <w:rPr>
+                <w:rFonts w:ascii="Times New Roman" w:eastAsia="Times New Roman" w:hAnsi="Times New Roman" w:cs="Times New Roman"/>
+                <w:sz w:val="24"/>
+                <w:szCs w:val="20"/>
+              </w:rPr>
+              <w:t xml:space="preserve">Remove recipe. </w:t>
+            </w:r>
+          </w:p>
+        </w:tc>
+      </w:tr>
+      <w:tr>
+        <w:tblPrEx>
+          <w:tblCellMar>
+            <w:top w:w="0" w:type="dxa"/>
+            <w:bottom w:w="0" w:type="dxa"/>
+          </w:tblCellMar>
+        </w:tblPrEx>
+        <w:tc>
+          <w:tcPr>
+            <w:tcW w:w="2160" w:type="dxa"/>
+          </w:tcPr>
+          <w:p>
+            <w:pPr>
+              <w:spacing w:after="0" w:line="240" w:lineRule="auto"/>
+              <w:rPr>
+                <w:rFonts w:ascii="Times New Roman" w:eastAsia="Times New Roman" w:hAnsi="Times New Roman" w:cs="Times New Roman"/>
+                <w:b/>
+                <w:sz w:val="24"/>
+                <w:szCs w:val="20"/>
+              </w:rPr>
+            </w:pPr>
+            <w:r>
+              <w:rPr>
+                <w:rFonts w:ascii="Times New Roman" w:eastAsia="Times New Roman" w:hAnsi="Times New Roman" w:cs="Times New Roman"/>
+                <w:b/>
+                <w:sz w:val="24"/>
+                <w:szCs w:val="20"/>
+              </w:rPr>
+              <w:t>Summary</w:t>
+            </w:r>
+          </w:p>
+        </w:tc>
+        <w:tc>
+          <w:tcPr>
+            <w:tcW w:w="7578" w:type="dxa"/>
+            <w:gridSpan w:val="2"/>
+          </w:tcPr>
+          <w:p>
+            <w:pPr>
+              <w:spacing w:after="0" w:line="240" w:lineRule="auto"/>
+              <w:rPr>
+                <w:rFonts w:ascii="Times New Roman" w:eastAsia="Times New Roman" w:hAnsi="Times New Roman" w:cs="Times New Roman"/>
+                <w:sz w:val="24"/>
+                <w:szCs w:val="20"/>
+              </w:rPr>
+            </w:pPr>
+            <w:r>
+              <w:rPr>
+                <w:rFonts w:ascii="Times New Roman" w:eastAsia="Times New Roman" w:hAnsi="Times New Roman" w:cs="Times New Roman"/>
+                <w:sz w:val="24"/>
+                <w:szCs w:val="20"/>
+              </w:rPr>
+              <w:t xml:space="preserve">A moderator removes a recipe that has been flagged for review. </w:t>
+            </w:r>
+          </w:p>
+        </w:tc>
+      </w:tr>
+      <w:tr>
+        <w:tblPrEx>
+          <w:tblCellMar>
+            <w:top w:w="0" w:type="dxa"/>
+            <w:bottom w:w="0" w:type="dxa"/>
+          </w:tblCellMar>
+        </w:tblPrEx>
+        <w:tc>
+          <w:tcPr>
+            <w:tcW w:w="2160" w:type="dxa"/>
+          </w:tcPr>
+          <w:p>
+            <w:pPr>
+              <w:spacing w:after="0" w:line="240" w:lineRule="auto"/>
+              <w:rPr>
+                <w:rFonts w:ascii="Times New Roman" w:eastAsia="Times New Roman" w:hAnsi="Times New Roman" w:cs="Times New Roman"/>
+                <w:b/>
+                <w:sz w:val="24"/>
+                <w:szCs w:val="20"/>
+              </w:rPr>
+            </w:pPr>
+            <w:r>
+              <w:rPr>
+                <w:rFonts w:ascii="Times New Roman" w:eastAsia="Times New Roman" w:hAnsi="Times New Roman" w:cs="Times New Roman"/>
+                <w:b/>
+                <w:sz w:val="24"/>
+                <w:szCs w:val="20"/>
+              </w:rPr>
+              <w:t>Priority</w:t>
+            </w:r>
+          </w:p>
+        </w:tc>
+        <w:tc>
+          <w:tcPr>
+            <w:tcW w:w="7578" w:type="dxa"/>
+            <w:gridSpan w:val="2"/>
+          </w:tcPr>
+          <w:p>
+            <w:pPr>
+              <w:spacing w:after="0" w:line="240" w:lineRule="auto"/>
+              <w:rPr>
+                <w:rFonts w:ascii="Times New Roman" w:eastAsia="Times New Roman" w:hAnsi="Times New Roman" w:cs="Times New Roman"/>
+                <w:sz w:val="24"/>
+                <w:szCs w:val="20"/>
+              </w:rPr>
+            </w:pPr>
+            <w:r>
+              <w:rPr>
+                <w:rFonts w:ascii="Times New Roman" w:eastAsia="Times New Roman" w:hAnsi="Times New Roman" w:cs="Times New Roman"/>
+                <w:sz w:val="24"/>
+                <w:szCs w:val="20"/>
+              </w:rPr>
+              <w:t>4</w:t>
+            </w:r>
+          </w:p>
+        </w:tc>
+      </w:tr>
+      <w:tr>
+        <w:tblPrEx>
+          <w:tblCellMar>
+            <w:top w:w="0" w:type="dxa"/>
+            <w:bottom w:w="0" w:type="dxa"/>
+          </w:tblCellMar>
+        </w:tblPrEx>
+        <w:tc>
+          <w:tcPr>
+            <w:tcW w:w="2160" w:type="dxa"/>
+          </w:tcPr>
+          <w:p>
+            <w:pPr>
+              <w:spacing w:after="0" w:line="240" w:lineRule="auto"/>
+              <w:rPr>
+                <w:rFonts w:ascii="Times New Roman" w:eastAsia="Times New Roman" w:hAnsi="Times New Roman" w:cs="Times New Roman"/>
+                <w:b/>
+                <w:sz w:val="24"/>
+                <w:szCs w:val="20"/>
+              </w:rPr>
+            </w:pPr>
+            <w:r>
+              <w:rPr>
+                <w:rFonts w:ascii="Times New Roman" w:eastAsia="Times New Roman" w:hAnsi="Times New Roman" w:cs="Times New Roman"/>
+                <w:b/>
+                <w:sz w:val="24"/>
+                <w:szCs w:val="20"/>
+              </w:rPr>
+              <w:t>Preconditions</w:t>
+            </w:r>
+          </w:p>
+        </w:tc>
+        <w:tc>
+          <w:tcPr>
+            <w:tcW w:w="7578" w:type="dxa"/>
+            <w:gridSpan w:val="2"/>
+          </w:tcPr>
+          <w:p>
+            <w:pPr>
+              <w:spacing w:after="0" w:line="240" w:lineRule="auto"/>
+              <w:rPr>
+                <w:rFonts w:ascii="Times New Roman" w:eastAsia="Times New Roman" w:hAnsi="Times New Roman" w:cs="Times New Roman"/>
+                <w:sz w:val="24"/>
+                <w:szCs w:val="20"/>
+              </w:rPr>
+            </w:pPr>
+            <w:r>
+              <w:rPr>
+                <w:rFonts w:ascii="Times New Roman" w:eastAsia="Times New Roman" w:hAnsi="Times New Roman" w:cs="Times New Roman"/>
+                <w:sz w:val="24"/>
+                <w:szCs w:val="20"/>
+              </w:rPr>
+              <w:t xml:space="preserve">The recipe must exist in the database, and it must have been flagged. </w:t>
+            </w:r>
+          </w:p>
+        </w:tc>
+      </w:tr>
+      <w:tr>
+        <w:tblPrEx>
+          <w:tblCellMar>
+            <w:top w:w="0" w:type="dxa"/>
+            <w:bottom w:w="0" w:type="dxa"/>
+          </w:tblCellMar>
+        </w:tblPrEx>
+        <w:tc>
+          <w:tcPr>
+            <w:tcW w:w="2160" w:type="dxa"/>
+          </w:tcPr>
+          <w:p>
+            <w:pPr>
+              <w:spacing w:after="0" w:line="240" w:lineRule="auto"/>
+              <w:rPr>
+                <w:rFonts w:ascii="Times New Roman" w:eastAsia="Times New Roman" w:hAnsi="Times New Roman" w:cs="Times New Roman"/>
+                <w:b/>
+                <w:sz w:val="24"/>
+                <w:szCs w:val="20"/>
+              </w:rPr>
+            </w:pPr>
+            <w:proofErr w:type="spellStart"/>
+            <w:r>
+              <w:rPr>
+                <w:rFonts w:ascii="Times New Roman" w:eastAsia="Times New Roman" w:hAnsi="Times New Roman" w:cs="Times New Roman"/>
+                <w:b/>
+                <w:sz w:val="24"/>
+                <w:szCs w:val="20"/>
+              </w:rPr>
+              <w:t>Postconditions</w:t>
+            </w:r>
+            <w:proofErr w:type="spellEnd"/>
+          </w:p>
+        </w:tc>
+        <w:tc>
+          <w:tcPr>
+            <w:tcW w:w="7578" w:type="dxa"/>
+            <w:gridSpan w:val="2"/>
+          </w:tcPr>
+          <w:p>
+            <w:pPr>
+              <w:spacing w:after="0" w:line="240" w:lineRule="auto"/>
+              <w:rPr>
+                <w:rFonts w:ascii="Times New Roman" w:eastAsia="Times New Roman" w:hAnsi="Times New Roman" w:cs="Times New Roman"/>
+                <w:sz w:val="24"/>
+                <w:szCs w:val="20"/>
+              </w:rPr>
+            </w:pPr>
+            <w:r>
+              <w:rPr>
+                <w:rFonts w:ascii="Times New Roman" w:eastAsia="Times New Roman" w:hAnsi="Times New Roman" w:cs="Times New Roman"/>
+                <w:sz w:val="24"/>
+                <w:szCs w:val="20"/>
+              </w:rPr>
+              <w:t xml:space="preserve">The recipe will be deleted from the database. </w:t>
+            </w:r>
+          </w:p>
+        </w:tc>
+      </w:tr>
+      <w:tr>
+        <w:tblPrEx>
+          <w:tblCellMar>
+            <w:top w:w="0" w:type="dxa"/>
+            <w:bottom w:w="0" w:type="dxa"/>
+          </w:tblCellMar>
+        </w:tblPrEx>
+        <w:tc>
+          <w:tcPr>
+            <w:tcW w:w="2160" w:type="dxa"/>
+          </w:tcPr>
+          <w:p>
+            <w:pPr>
+              <w:spacing w:after="0" w:line="240" w:lineRule="auto"/>
+              <w:rPr>
+                <w:rFonts w:ascii="Times New Roman" w:eastAsia="Times New Roman" w:hAnsi="Times New Roman" w:cs="Times New Roman"/>
+                <w:b/>
+                <w:sz w:val="24"/>
+                <w:szCs w:val="20"/>
+              </w:rPr>
+            </w:pPr>
+            <w:r>
+              <w:rPr>
+                <w:rFonts w:ascii="Times New Roman" w:eastAsia="Times New Roman" w:hAnsi="Times New Roman" w:cs="Times New Roman"/>
+                <w:b/>
+                <w:sz w:val="24"/>
+                <w:szCs w:val="20"/>
+              </w:rPr>
+              <w:t>Primary Actor</w:t>
+            </w:r>
+          </w:p>
+        </w:tc>
+        <w:tc>
+          <w:tcPr>
+            <w:tcW w:w="7578" w:type="dxa"/>
+            <w:gridSpan w:val="2"/>
+          </w:tcPr>
+          <w:p>
+            <w:pPr>
+              <w:spacing w:after="0" w:line="240" w:lineRule="auto"/>
+              <w:rPr>
+                <w:rFonts w:ascii="Times New Roman" w:eastAsia="Times New Roman" w:hAnsi="Times New Roman" w:cs="Times New Roman"/>
+                <w:sz w:val="24"/>
+                <w:szCs w:val="20"/>
+              </w:rPr>
+            </w:pPr>
+            <w:r>
+              <w:rPr>
+                <w:rFonts w:ascii="Times New Roman" w:eastAsia="Times New Roman" w:hAnsi="Times New Roman" w:cs="Times New Roman"/>
+                <w:sz w:val="24"/>
+                <w:szCs w:val="20"/>
+              </w:rPr>
+              <w:t>Moderator</w:t>
+            </w:r>
+          </w:p>
+        </w:tc>
+      </w:tr>
+      <w:tr>
+        <w:tblPrEx>
+          <w:tblCellMar>
+            <w:top w:w="0" w:type="dxa"/>
+            <w:bottom w:w="0" w:type="dxa"/>
+          </w:tblCellMar>
+        </w:tblPrEx>
+        <w:tc>
+          <w:tcPr>
+            <w:tcW w:w="2160" w:type="dxa"/>
+          </w:tcPr>
+          <w:p>
+            <w:pPr>
+              <w:spacing w:after="0" w:line="240" w:lineRule="auto"/>
+              <w:rPr>
+                <w:rFonts w:ascii="Times New Roman" w:eastAsia="Times New Roman" w:hAnsi="Times New Roman" w:cs="Times New Roman"/>
+                <w:b/>
+                <w:sz w:val="24"/>
+                <w:szCs w:val="20"/>
+              </w:rPr>
+            </w:pPr>
+            <w:r>
+              <w:rPr>
+                <w:rFonts w:ascii="Times New Roman" w:eastAsia="Times New Roman" w:hAnsi="Times New Roman" w:cs="Times New Roman"/>
+                <w:b/>
+                <w:sz w:val="24"/>
+                <w:szCs w:val="20"/>
+              </w:rPr>
+              <w:t>Secondary Actors</w:t>
+            </w:r>
+          </w:p>
+        </w:tc>
+        <w:tc>
+          <w:tcPr>
+            <w:tcW w:w="7578" w:type="dxa"/>
+            <w:gridSpan w:val="2"/>
+          </w:tcPr>
+          <w:p>
+            <w:pPr>
+              <w:spacing w:after="0" w:line="240" w:lineRule="auto"/>
+              <w:rPr>
+                <w:rFonts w:ascii="Times New Roman" w:eastAsia="Times New Roman" w:hAnsi="Times New Roman" w:cs="Times New Roman"/>
+                <w:sz w:val="24"/>
+                <w:szCs w:val="20"/>
+              </w:rPr>
+            </w:pPr>
+            <w:r>
+              <w:rPr>
+                <w:rFonts w:ascii="Times New Roman" w:eastAsia="Times New Roman" w:hAnsi="Times New Roman" w:cs="Times New Roman"/>
+                <w:sz w:val="24"/>
+                <w:szCs w:val="20"/>
+              </w:rPr>
+              <w:t>Recipe database</w:t>
+            </w:r>
+          </w:p>
+        </w:tc>
+      </w:tr>
+      <w:tr>
+        <w:tblPrEx>
+          <w:tblCellMar>
+            <w:top w:w="0" w:type="dxa"/>
+            <w:bottom w:w="0" w:type="dxa"/>
+          </w:tblCellMar>
+        </w:tblPrEx>
+        <w:tc>
+          <w:tcPr>
+            <w:tcW w:w="2160" w:type="dxa"/>
+          </w:tcPr>
+          <w:p>
+            <w:pPr>
+              <w:spacing w:after="0" w:line="240" w:lineRule="auto"/>
+              <w:rPr>
+                <w:rFonts w:ascii="Times New Roman" w:eastAsia="Times New Roman" w:hAnsi="Times New Roman" w:cs="Times New Roman"/>
+                <w:b/>
+                <w:sz w:val="24"/>
+                <w:szCs w:val="20"/>
+              </w:rPr>
+            </w:pPr>
+            <w:r>
+              <w:rPr>
+                <w:rFonts w:ascii="Times New Roman" w:eastAsia="Times New Roman" w:hAnsi="Times New Roman" w:cs="Times New Roman"/>
+                <w:b/>
+                <w:sz w:val="24"/>
+                <w:szCs w:val="20"/>
+              </w:rPr>
+              <w:t>Trigger</w:t>
+            </w:r>
+          </w:p>
+        </w:tc>
+        <w:tc>
+          <w:tcPr>
+            <w:tcW w:w="7578" w:type="dxa"/>
+            <w:gridSpan w:val="2"/>
+          </w:tcPr>
+          <w:p>
+            <w:pPr>
+              <w:spacing w:after="0" w:line="240" w:lineRule="auto"/>
+              <w:rPr>
+                <w:rFonts w:ascii="Times New Roman" w:eastAsia="Times New Roman" w:hAnsi="Times New Roman" w:cs="Times New Roman"/>
+                <w:sz w:val="24"/>
+                <w:szCs w:val="20"/>
+              </w:rPr>
+            </w:pPr>
+            <w:r>
+              <w:rPr>
+                <w:rFonts w:ascii="Times New Roman" w:eastAsia="Times New Roman" w:hAnsi="Times New Roman" w:cs="Times New Roman"/>
+                <w:sz w:val="24"/>
+                <w:szCs w:val="20"/>
+              </w:rPr>
+              <w:t>Moderator navigates to flagged recipes page</w:t>
+            </w:r>
+          </w:p>
+        </w:tc>
+      </w:tr>
+      <w:tr>
+        <w:tblPrEx>
+          <w:tblCellMar>
+            <w:top w:w="0" w:type="dxa"/>
+            <w:bottom w:w="0" w:type="dxa"/>
+          </w:tblCellMar>
+        </w:tblPrEx>
+        <w:tc>
+          <w:tcPr>
+            <w:tcW w:w="2160" w:type="dxa"/>
+          </w:tcPr>
+          <w:p>
+            <w:pPr>
+              <w:spacing w:after="0" w:line="240" w:lineRule="auto"/>
+              <w:rPr>
+                <w:rFonts w:ascii="Times New Roman" w:eastAsia="Times New Roman" w:hAnsi="Times New Roman" w:cs="Times New Roman"/>
+                <w:b/>
+                <w:sz w:val="24"/>
+                <w:szCs w:val="20"/>
+              </w:rPr>
+            </w:pPr>
+            <w:r>
+              <w:rPr>
+                <w:rFonts w:ascii="Times New Roman" w:eastAsia="Times New Roman" w:hAnsi="Times New Roman" w:cs="Times New Roman"/>
+                <w:b/>
+                <w:sz w:val="24"/>
+                <w:szCs w:val="20"/>
+              </w:rPr>
+              <w:t>Main Scenario</w:t>
+            </w:r>
+          </w:p>
+        </w:tc>
+        <w:tc>
+          <w:tcPr>
+            <w:tcW w:w="720" w:type="dxa"/>
+          </w:tcPr>
+          <w:p>
+            <w:pPr>
+              <w:spacing w:after="0" w:line="240" w:lineRule="auto"/>
+              <w:rPr>
+                <w:rFonts w:ascii="Times New Roman" w:eastAsia="Times New Roman" w:hAnsi="Times New Roman" w:cs="Times New Roman"/>
+                <w:sz w:val="24"/>
+                <w:szCs w:val="20"/>
+              </w:rPr>
+            </w:pPr>
+            <w:r>
+              <w:rPr>
+                <w:rFonts w:ascii="Times New Roman" w:eastAsia="Times New Roman" w:hAnsi="Times New Roman" w:cs="Times New Roman"/>
+                <w:b/>
+                <w:sz w:val="24"/>
+                <w:szCs w:val="20"/>
+              </w:rPr>
+              <w:t>Step</w:t>
+            </w:r>
+            <w:r>
+              <w:rPr>
+                <w:rFonts w:ascii="Times New Roman" w:eastAsia="Times New Roman" w:hAnsi="Times New Roman" w:cs="Times New Roman"/>
+                <w:sz w:val="24"/>
+                <w:szCs w:val="20"/>
+              </w:rPr>
+              <w:t xml:space="preserve"> </w:t>
+            </w:r>
+          </w:p>
+        </w:tc>
+        <w:tc>
+          <w:tcPr>
+            <w:tcW w:w="6858" w:type="dxa"/>
+          </w:tcPr>
+          <w:p>
+            <w:pPr>
+              <w:spacing w:after="0" w:line="240" w:lineRule="auto"/>
+              <w:rPr>
+                <w:rFonts w:ascii="Times New Roman" w:eastAsia="Times New Roman" w:hAnsi="Times New Roman" w:cs="Times New Roman"/>
+                <w:sz w:val="24"/>
+                <w:szCs w:val="20"/>
+              </w:rPr>
+            </w:pPr>
+            <w:r>
+              <w:rPr>
+                <w:rFonts w:ascii="Times New Roman" w:eastAsia="Times New Roman" w:hAnsi="Times New Roman" w:cs="Times New Roman"/>
+                <w:b/>
+                <w:sz w:val="24"/>
+                <w:szCs w:val="20"/>
+              </w:rPr>
+              <w:t>Action</w:t>
+            </w:r>
+          </w:p>
+        </w:tc>
+      </w:tr>
+      <w:tr>
+        <w:tblPrEx>
+          <w:tblCellMar>
+            <w:top w:w="0" w:type="dxa"/>
+            <w:bottom w:w="0" w:type="dxa"/>
+          </w:tblCellMar>
+        </w:tblPrEx>
+        <w:tc>
+          <w:tcPr>
+            <w:tcW w:w="2160" w:type="dxa"/>
+          </w:tcPr>
+          <w:p>
+            <w:pPr>
+              <w:spacing w:after="0" w:line="240" w:lineRule="auto"/>
+              <w:rPr>
+                <w:rFonts w:ascii="Times New Roman" w:eastAsia="Times New Roman" w:hAnsi="Times New Roman" w:cs="Times New Roman"/>
+                <w:b/>
+                <w:sz w:val="24"/>
+                <w:szCs w:val="20"/>
+              </w:rPr>
+            </w:pPr>
+          </w:p>
+        </w:tc>
+        <w:tc>
+          <w:tcPr>
+            <w:tcW w:w="720" w:type="dxa"/>
+          </w:tcPr>
+          <w:p>
+            <w:pPr>
+              <w:spacing w:after="0" w:line="240" w:lineRule="auto"/>
+              <w:rPr>
+                <w:rFonts w:ascii="Times New Roman" w:eastAsia="Times New Roman" w:hAnsi="Times New Roman" w:cs="Times New Roman"/>
+                <w:b/>
+                <w:sz w:val="24"/>
+                <w:szCs w:val="20"/>
+              </w:rPr>
+            </w:pPr>
+            <w:r>
+              <w:rPr>
+                <w:rFonts w:ascii="Times New Roman" w:eastAsia="Times New Roman" w:hAnsi="Times New Roman" w:cs="Times New Roman"/>
+                <w:sz w:val="24"/>
+                <w:szCs w:val="20"/>
+              </w:rPr>
+              <w:t>1</w:t>
+            </w:r>
+          </w:p>
+        </w:tc>
+        <w:tc>
+          <w:tcPr>
+            <w:tcW w:w="6858" w:type="dxa"/>
+          </w:tcPr>
+          <w:p>
+            <w:pPr>
+              <w:spacing w:after="0" w:line="240" w:lineRule="auto"/>
+              <w:rPr>
+                <w:rFonts w:ascii="Times New Roman" w:eastAsia="Times New Roman" w:hAnsi="Times New Roman" w:cs="Times New Roman"/>
+                <w:sz w:val="24"/>
+                <w:szCs w:val="20"/>
+              </w:rPr>
+            </w:pPr>
+            <w:r>
+              <w:rPr>
+                <w:rFonts w:ascii="Times New Roman" w:eastAsia="Times New Roman" w:hAnsi="Times New Roman" w:cs="Times New Roman"/>
+                <w:sz w:val="24"/>
+                <w:szCs w:val="20"/>
+              </w:rPr>
+              <w:t>Moderator clicks on a recipe to be reviewed.</w:t>
+            </w:r>
+          </w:p>
+        </w:tc>
+      </w:tr>
+      <w:tr>
+        <w:tblPrEx>
+          <w:tblCellMar>
+            <w:top w:w="0" w:type="dxa"/>
+            <w:bottom w:w="0" w:type="dxa"/>
+          </w:tblCellMar>
+        </w:tblPrEx>
+        <w:tc>
+          <w:tcPr>
+            <w:tcW w:w="2160" w:type="dxa"/>
+          </w:tcPr>
+          <w:p>
+            <w:pPr>
+              <w:spacing w:after="0" w:line="240" w:lineRule="auto"/>
+              <w:rPr>
+                <w:rFonts w:ascii="Times New Roman" w:eastAsia="Times New Roman" w:hAnsi="Times New Roman" w:cs="Times New Roman"/>
+                <w:b/>
+                <w:sz w:val="24"/>
+                <w:szCs w:val="20"/>
+              </w:rPr>
+            </w:pPr>
+          </w:p>
+        </w:tc>
+        <w:tc>
+          <w:tcPr>
+            <w:tcW w:w="720" w:type="dxa"/>
+          </w:tcPr>
+          <w:p>
+            <w:pPr>
+              <w:spacing w:after="0" w:line="240" w:lineRule="auto"/>
+              <w:rPr>
+                <w:rFonts w:ascii="Times New Roman" w:eastAsia="Times New Roman" w:hAnsi="Times New Roman" w:cs="Times New Roman"/>
+                <w:sz w:val="24"/>
+                <w:szCs w:val="20"/>
+              </w:rPr>
+            </w:pPr>
+            <w:r>
+              <w:rPr>
+                <w:rFonts w:ascii="Times New Roman" w:eastAsia="Times New Roman" w:hAnsi="Times New Roman" w:cs="Times New Roman"/>
+                <w:sz w:val="24"/>
+                <w:szCs w:val="20"/>
+              </w:rPr>
+              <w:t>2</w:t>
+            </w:r>
+          </w:p>
+        </w:tc>
+        <w:tc>
+          <w:tcPr>
+            <w:tcW w:w="6858" w:type="dxa"/>
+          </w:tcPr>
+          <w:p>
+            <w:pPr>
+              <w:spacing w:after="0" w:line="240" w:lineRule="auto"/>
+              <w:rPr>
+                <w:rFonts w:ascii="Times New Roman" w:eastAsia="Times New Roman" w:hAnsi="Times New Roman" w:cs="Times New Roman"/>
+                <w:sz w:val="24"/>
+                <w:szCs w:val="20"/>
+              </w:rPr>
+            </w:pPr>
+            <w:r>
+              <w:rPr>
+                <w:rFonts w:ascii="Times New Roman" w:eastAsia="Times New Roman" w:hAnsi="Times New Roman" w:cs="Times New Roman"/>
+                <w:sz w:val="24"/>
+                <w:szCs w:val="20"/>
+              </w:rPr>
+              <w:t>Moderator reads recipe.</w:t>
+            </w:r>
+          </w:p>
+        </w:tc>
+      </w:tr>
+      <w:tr>
+        <w:tblPrEx>
+          <w:tblCellMar>
+            <w:top w:w="0" w:type="dxa"/>
+            <w:bottom w:w="0" w:type="dxa"/>
+          </w:tblCellMar>
+        </w:tblPrEx>
+        <w:tc>
+          <w:tcPr>
+            <w:tcW w:w="2160" w:type="dxa"/>
+          </w:tcPr>
+          <w:p>
+            <w:pPr>
+              <w:spacing w:after="0" w:line="240" w:lineRule="auto"/>
+              <w:rPr>
+                <w:rFonts w:ascii="Times New Roman" w:eastAsia="Times New Roman" w:hAnsi="Times New Roman" w:cs="Times New Roman"/>
+                <w:b/>
+                <w:sz w:val="24"/>
+                <w:szCs w:val="20"/>
+              </w:rPr>
+            </w:pPr>
+          </w:p>
+        </w:tc>
+        <w:tc>
+          <w:tcPr>
+            <w:tcW w:w="720" w:type="dxa"/>
+          </w:tcPr>
+          <w:p>
+            <w:pPr>
+              <w:spacing w:after="0" w:line="240" w:lineRule="auto"/>
+              <w:rPr>
+                <w:rFonts w:ascii="Times New Roman" w:eastAsia="Times New Roman" w:hAnsi="Times New Roman" w:cs="Times New Roman"/>
+                <w:sz w:val="24"/>
+                <w:szCs w:val="20"/>
+              </w:rPr>
+            </w:pPr>
+            <w:r>
+              <w:rPr>
+                <w:rFonts w:ascii="Times New Roman" w:eastAsia="Times New Roman" w:hAnsi="Times New Roman" w:cs="Times New Roman"/>
+                <w:sz w:val="24"/>
+                <w:szCs w:val="20"/>
+              </w:rPr>
+              <w:t>3</w:t>
+            </w:r>
+          </w:p>
+        </w:tc>
+        <w:tc>
+          <w:tcPr>
+            <w:tcW w:w="6858" w:type="dxa"/>
+          </w:tcPr>
+          <w:p>
+            <w:pPr>
+              <w:spacing w:after="0" w:line="240" w:lineRule="auto"/>
+              <w:rPr>
+                <w:rFonts w:ascii="Times New Roman" w:eastAsia="Times New Roman" w:hAnsi="Times New Roman" w:cs="Times New Roman"/>
+                <w:sz w:val="24"/>
+                <w:szCs w:val="20"/>
+              </w:rPr>
+            </w:pPr>
+            <w:r>
+              <w:rPr>
+                <w:rFonts w:ascii="Times New Roman" w:eastAsia="Times New Roman" w:hAnsi="Times New Roman" w:cs="Times New Roman"/>
+                <w:sz w:val="24"/>
+                <w:szCs w:val="20"/>
+              </w:rPr>
+              <w:t xml:space="preserve">Moderator deletes recipe. </w:t>
+            </w:r>
+          </w:p>
+        </w:tc>
+      </w:tr>
+      <w:tr>
+        <w:tblPrEx>
+          <w:tblCellMar>
+            <w:top w:w="0" w:type="dxa"/>
+            <w:bottom w:w="0" w:type="dxa"/>
+          </w:tblCellMar>
+        </w:tblPrEx>
+        <w:tc>
+          <w:tcPr>
+            <w:tcW w:w="2160" w:type="dxa"/>
+          </w:tcPr>
+          <w:p>
+            <w:pPr>
+              <w:spacing w:after="0" w:line="240" w:lineRule="auto"/>
+              <w:rPr>
+                <w:rFonts w:ascii="Times New Roman" w:eastAsia="Times New Roman" w:hAnsi="Times New Roman" w:cs="Times New Roman"/>
+                <w:b/>
+                <w:sz w:val="24"/>
+                <w:szCs w:val="20"/>
+              </w:rPr>
+            </w:pPr>
+            <w:r>
+              <w:rPr>
+                <w:rFonts w:ascii="Times New Roman" w:eastAsia="Times New Roman" w:hAnsi="Times New Roman" w:cs="Times New Roman"/>
+                <w:b/>
+                <w:sz w:val="24"/>
+                <w:szCs w:val="20"/>
+              </w:rPr>
+              <w:t>Extensions</w:t>
+            </w:r>
+          </w:p>
+        </w:tc>
+        <w:tc>
+          <w:tcPr>
+            <w:tcW w:w="720" w:type="dxa"/>
+          </w:tcPr>
+          <w:p>
+            <w:pPr>
+              <w:spacing w:after="0" w:line="240" w:lineRule="auto"/>
+              <w:rPr>
+                <w:rFonts w:ascii="Times New Roman" w:eastAsia="Times New Roman" w:hAnsi="Times New Roman" w:cs="Times New Roman"/>
+                <w:sz w:val="24"/>
+                <w:szCs w:val="20"/>
+              </w:rPr>
+            </w:pPr>
+            <w:r>
+              <w:rPr>
+                <w:rFonts w:ascii="Times New Roman" w:eastAsia="Times New Roman" w:hAnsi="Times New Roman" w:cs="Times New Roman"/>
+                <w:b/>
+                <w:sz w:val="24"/>
+                <w:szCs w:val="20"/>
+              </w:rPr>
+              <w:t>Step</w:t>
+            </w:r>
+          </w:p>
+        </w:tc>
+        <w:tc>
+          <w:tcPr>
+            <w:tcW w:w="6858" w:type="dxa"/>
+          </w:tcPr>
+          <w:p>
+            <w:pPr>
+              <w:spacing w:after="0" w:line="240" w:lineRule="auto"/>
+              <w:rPr>
+                <w:rFonts w:ascii="Times New Roman" w:eastAsia="Times New Roman" w:hAnsi="Times New Roman" w:cs="Times New Roman"/>
+                <w:sz w:val="24"/>
+                <w:szCs w:val="20"/>
+              </w:rPr>
+            </w:pPr>
+            <w:r>
+              <w:rPr>
+                <w:rFonts w:ascii="Times New Roman" w:eastAsia="Times New Roman" w:hAnsi="Times New Roman" w:cs="Times New Roman"/>
+                <w:b/>
+                <w:sz w:val="24"/>
+                <w:szCs w:val="20"/>
+              </w:rPr>
+              <w:t>Branching Action</w:t>
+            </w:r>
+          </w:p>
+        </w:tc>
+      </w:tr>
+      <w:tr>
+        <w:tblPrEx>
+          <w:tblCellMar>
+            <w:top w:w="0" w:type="dxa"/>
+            <w:bottom w:w="0" w:type="dxa"/>
+          </w:tblCellMar>
+        </w:tblPrEx>
+        <w:tc>
+          <w:tcPr>
+            <w:tcW w:w="2160" w:type="dxa"/>
+          </w:tcPr>
+          <w:p>
+            <w:pPr>
+              <w:spacing w:after="0" w:line="240" w:lineRule="auto"/>
+              <w:rPr>
+                <w:rFonts w:ascii="Times New Roman" w:eastAsia="Times New Roman" w:hAnsi="Times New Roman" w:cs="Times New Roman"/>
+                <w:b/>
+                <w:sz w:val="24"/>
+                <w:szCs w:val="20"/>
+              </w:rPr>
+            </w:pPr>
+          </w:p>
+        </w:tc>
+        <w:tc>
+          <w:tcPr>
+            <w:tcW w:w="720" w:type="dxa"/>
+          </w:tcPr>
+          <w:p>
+            <w:pPr>
+              <w:spacing w:after="0" w:line="240" w:lineRule="auto"/>
+              <w:rPr>
+                <w:rFonts w:ascii="Times New Roman" w:eastAsia="Times New Roman" w:hAnsi="Times New Roman" w:cs="Times New Roman"/>
+                <w:b/>
+                <w:sz w:val="24"/>
+                <w:szCs w:val="20"/>
+              </w:rPr>
+            </w:pPr>
+            <w:r>
+              <w:rPr>
+                <w:rFonts w:ascii="Times New Roman" w:eastAsia="Times New Roman" w:hAnsi="Times New Roman" w:cs="Times New Roman"/>
+                <w:sz w:val="24"/>
+                <w:szCs w:val="20"/>
+              </w:rPr>
+              <w:t>2</w:t>
+            </w:r>
+            <w:r>
+              <w:rPr>
+                <w:rFonts w:ascii="Times New Roman" w:eastAsia="Times New Roman" w:hAnsi="Times New Roman" w:cs="Times New Roman"/>
+                <w:sz w:val="24"/>
+                <w:szCs w:val="20"/>
+              </w:rPr>
+              <w:t>a</w:t>
+            </w:r>
+          </w:p>
+        </w:tc>
+        <w:tc>
+          <w:tcPr>
+            <w:tcW w:w="6858" w:type="dxa"/>
+          </w:tcPr>
+          <w:p>
+            <w:pPr>
+              <w:spacing w:after="0" w:line="240" w:lineRule="auto"/>
+              <w:rPr>
+                <w:rFonts w:ascii="Times New Roman" w:eastAsia="Times New Roman" w:hAnsi="Times New Roman" w:cs="Times New Roman"/>
+                <w:sz w:val="24"/>
+                <w:szCs w:val="20"/>
+              </w:rPr>
+            </w:pPr>
+            <w:r>
+              <w:rPr>
+                <w:rFonts w:ascii="Times New Roman" w:eastAsia="Times New Roman" w:hAnsi="Times New Roman" w:cs="Times New Roman"/>
+                <w:sz w:val="24"/>
+                <w:szCs w:val="20"/>
+              </w:rPr>
+              <w:t>Moderator decides recipe is not suited for deletion.</w:t>
+            </w:r>
+          </w:p>
+        </w:tc>
+      </w:tr>
+      <w:tr>
+        <w:tblPrEx>
+          <w:tblCellMar>
+            <w:top w:w="0" w:type="dxa"/>
+            <w:bottom w:w="0" w:type="dxa"/>
+          </w:tblCellMar>
+        </w:tblPrEx>
+        <w:tc>
+          <w:tcPr>
+            <w:tcW w:w="2160" w:type="dxa"/>
+          </w:tcPr>
+          <w:p>
+            <w:pPr>
+              <w:spacing w:after="0" w:line="240" w:lineRule="auto"/>
+              <w:rPr>
+                <w:rFonts w:ascii="Times New Roman" w:eastAsia="Times New Roman" w:hAnsi="Times New Roman" w:cs="Times New Roman"/>
+                <w:b/>
+                <w:sz w:val="24"/>
+                <w:szCs w:val="20"/>
+              </w:rPr>
+            </w:pPr>
+          </w:p>
+        </w:tc>
+        <w:tc>
+          <w:tcPr>
+            <w:tcW w:w="720" w:type="dxa"/>
+          </w:tcPr>
+          <w:p>
+            <w:pPr>
+              <w:spacing w:after="0" w:line="240" w:lineRule="auto"/>
+              <w:rPr>
+                <w:rFonts w:ascii="Times New Roman" w:eastAsia="Times New Roman" w:hAnsi="Times New Roman" w:cs="Times New Roman"/>
+                <w:sz w:val="24"/>
+                <w:szCs w:val="20"/>
+              </w:rPr>
+            </w:pPr>
+            <w:r>
+              <w:rPr>
+                <w:rFonts w:ascii="Times New Roman" w:eastAsia="Times New Roman" w:hAnsi="Times New Roman" w:cs="Times New Roman"/>
+                <w:sz w:val="24"/>
+                <w:szCs w:val="20"/>
+              </w:rPr>
+              <w:t>2b</w:t>
+            </w:r>
+          </w:p>
+        </w:tc>
+        <w:tc>
+          <w:tcPr>
+            <w:tcW w:w="6858" w:type="dxa"/>
+          </w:tcPr>
+          <w:p>
+            <w:pPr>
+              <w:spacing w:after="0" w:line="240" w:lineRule="auto"/>
+              <w:rPr>
+                <w:rFonts w:ascii="Times New Roman" w:eastAsia="Times New Roman" w:hAnsi="Times New Roman" w:cs="Times New Roman"/>
+                <w:sz w:val="24"/>
+                <w:szCs w:val="20"/>
+              </w:rPr>
+            </w:pPr>
+            <w:r>
+              <w:rPr>
+                <w:rFonts w:ascii="Times New Roman" w:eastAsia="Times New Roman" w:hAnsi="Times New Roman" w:cs="Times New Roman"/>
+                <w:sz w:val="24"/>
+                <w:szCs w:val="20"/>
+              </w:rPr>
+              <w:t>Moderator marks the recipe to be reinstated.</w:t>
+            </w:r>
+          </w:p>
+        </w:tc>
+      </w:tr>
+      <w:tr>
+        <w:tblPrEx>
+          <w:tblCellMar>
+            <w:top w:w="0" w:type="dxa"/>
+            <w:bottom w:w="0" w:type="dxa"/>
+          </w:tblCellMar>
+        </w:tblPrEx>
+        <w:tc>
+          <w:tcPr>
+            <w:tcW w:w="2160" w:type="dxa"/>
+          </w:tcPr>
+          <w:p>
+            <w:pPr>
+              <w:spacing w:after="0" w:line="240" w:lineRule="auto"/>
+              <w:rPr>
+                <w:rFonts w:ascii="Times New Roman" w:eastAsia="Times New Roman" w:hAnsi="Times New Roman" w:cs="Times New Roman"/>
+                <w:b/>
+                <w:sz w:val="24"/>
+                <w:szCs w:val="20"/>
+              </w:rPr>
+            </w:pPr>
+          </w:p>
+        </w:tc>
+        <w:tc>
+          <w:tcPr>
+            <w:tcW w:w="720" w:type="dxa"/>
+          </w:tcPr>
+          <w:p>
+            <w:pPr>
+              <w:spacing w:after="0" w:line="240" w:lineRule="auto"/>
+              <w:rPr>
+                <w:rFonts w:ascii="Times New Roman" w:eastAsia="Times New Roman" w:hAnsi="Times New Roman" w:cs="Times New Roman"/>
+                <w:sz w:val="24"/>
+                <w:szCs w:val="20"/>
+              </w:rPr>
+            </w:pPr>
+            <w:r>
+              <w:rPr>
+                <w:rFonts w:ascii="Times New Roman" w:eastAsia="Times New Roman" w:hAnsi="Times New Roman" w:cs="Times New Roman"/>
+                <w:sz w:val="24"/>
+                <w:szCs w:val="20"/>
+              </w:rPr>
+              <w:t>2c</w:t>
+            </w:r>
+          </w:p>
+        </w:tc>
+        <w:tc>
+          <w:tcPr>
+            <w:tcW w:w="6858" w:type="dxa"/>
+          </w:tcPr>
+          <w:p>
+            <w:pPr>
+              <w:spacing w:after="0" w:line="240" w:lineRule="auto"/>
+              <w:rPr>
+                <w:rFonts w:ascii="Times New Roman" w:eastAsia="Times New Roman" w:hAnsi="Times New Roman" w:cs="Times New Roman"/>
+                <w:sz w:val="24"/>
+                <w:szCs w:val="20"/>
+              </w:rPr>
+            </w:pPr>
+            <w:r>
+              <w:rPr>
+                <w:rFonts w:ascii="Times New Roman" w:eastAsia="Times New Roman" w:hAnsi="Times New Roman" w:cs="Times New Roman"/>
+                <w:sz w:val="24"/>
+                <w:szCs w:val="20"/>
+              </w:rPr>
+              <w:t>Recipe is no longer flagged, and available to be viewed.</w:t>
+            </w:r>
+          </w:p>
+        </w:tc>
+      </w:tr>
+      <w:tr>
+        <w:tblPrEx>
+          <w:tblCellMar>
+            <w:top w:w="0" w:type="dxa"/>
+            <w:bottom w:w="0" w:type="dxa"/>
+          </w:tblCellMar>
+        </w:tblPrEx>
+        <w:tc>
+          <w:tcPr>
+            <w:tcW w:w="2160" w:type="dxa"/>
+          </w:tcPr>
+          <w:p>
+            <w:pPr>
+              <w:spacing w:after="0" w:line="240" w:lineRule="auto"/>
+              <w:rPr>
+                <w:rFonts w:ascii="Times New Roman" w:eastAsia="Times New Roman" w:hAnsi="Times New Roman" w:cs="Times New Roman"/>
+                <w:b/>
+                <w:sz w:val="24"/>
+                <w:szCs w:val="20"/>
+              </w:rPr>
+            </w:pPr>
+          </w:p>
+        </w:tc>
+        <w:tc>
+          <w:tcPr>
+            <w:tcW w:w="720" w:type="dxa"/>
+          </w:tcPr>
+          <w:p>
+            <w:pPr>
+              <w:spacing w:after="0" w:line="240" w:lineRule="auto"/>
+              <w:rPr>
+                <w:rFonts w:ascii="Times New Roman" w:eastAsia="Times New Roman" w:hAnsi="Times New Roman" w:cs="Times New Roman"/>
+                <w:sz w:val="24"/>
+                <w:szCs w:val="20"/>
+              </w:rPr>
+            </w:pPr>
+            <w:r>
+              <w:rPr>
+                <w:rFonts w:ascii="Times New Roman" w:eastAsia="Times New Roman" w:hAnsi="Times New Roman" w:cs="Times New Roman"/>
+                <w:sz w:val="24"/>
+                <w:szCs w:val="20"/>
+              </w:rPr>
+              <w:t>2d</w:t>
+            </w:r>
+          </w:p>
+        </w:tc>
+        <w:tc>
+          <w:tcPr>
+            <w:tcW w:w="6858" w:type="dxa"/>
+          </w:tcPr>
+          <w:p>
+            <w:pPr>
+              <w:spacing w:after="0" w:line="240" w:lineRule="auto"/>
+              <w:rPr>
+                <w:rFonts w:ascii="Times New Roman" w:eastAsia="Times New Roman" w:hAnsi="Times New Roman" w:cs="Times New Roman"/>
+                <w:sz w:val="24"/>
+                <w:szCs w:val="20"/>
+              </w:rPr>
+            </w:pPr>
+            <w:r>
+              <w:rPr>
+                <w:rFonts w:ascii="Times New Roman" w:eastAsia="Times New Roman" w:hAnsi="Times New Roman" w:cs="Times New Roman"/>
+                <w:sz w:val="24"/>
+                <w:szCs w:val="20"/>
+              </w:rPr>
+              <w:t>Moderator navigates to next recipe in list.</w:t>
+            </w:r>
+          </w:p>
+        </w:tc>
+      </w:tr>
+      <w:tr>
+        <w:tblPrEx>
+          <w:tblCellMar>
+            <w:top w:w="0" w:type="dxa"/>
+            <w:bottom w:w="0" w:type="dxa"/>
+          </w:tblCellMar>
+        </w:tblPrEx>
+        <w:trPr>
+          <w:cantSplit/>
+        </w:trPr>
+        <w:tc>
+          <w:tcPr>
+            <w:tcW w:w="2160" w:type="dxa"/>
+          </w:tcPr>
+          <w:p>
+            <w:pPr>
+              <w:spacing w:after="0" w:line="240" w:lineRule="auto"/>
+              <w:rPr>
+                <w:rFonts w:ascii="Times New Roman" w:eastAsia="Times New Roman" w:hAnsi="Times New Roman" w:cs="Times New Roman"/>
+                <w:b/>
+                <w:sz w:val="24"/>
+                <w:szCs w:val="20"/>
+              </w:rPr>
+            </w:pPr>
+            <w:r>
+              <w:rPr>
+                <w:rFonts w:ascii="Times New Roman" w:eastAsia="Times New Roman" w:hAnsi="Times New Roman" w:cs="Times New Roman"/>
+                <w:b/>
+                <w:sz w:val="24"/>
+                <w:szCs w:val="20"/>
+              </w:rPr>
+              <w:t>Open Issues</w:t>
+            </w:r>
+          </w:p>
+        </w:tc>
+        <w:tc>
+          <w:tcPr>
+            <w:tcW w:w="7578" w:type="dxa"/>
+            <w:gridSpan w:val="2"/>
+          </w:tcPr>
+          <w:p>
+            <w:pPr>
+              <w:spacing w:after="0" w:line="240" w:lineRule="auto"/>
+              <w:rPr>
+                <w:rFonts w:ascii="Times New Roman" w:eastAsia="Times New Roman" w:hAnsi="Times New Roman" w:cs="Times New Roman"/>
+                <w:sz w:val="24"/>
+                <w:szCs w:val="20"/>
+              </w:rPr>
+            </w:pPr>
+            <w:r>
+              <w:rPr>
+                <w:rFonts w:ascii="Times New Roman" w:eastAsia="Times New Roman" w:hAnsi="Times New Roman" w:cs="Times New Roman"/>
+                <w:sz w:val="24"/>
+                <w:szCs w:val="20"/>
+              </w:rPr>
+              <w:t xml:space="preserve">By what guidelines should recipes be deleted?  </w:t>
+            </w:r>
+          </w:p>
+        </w:tc>
+      </w:tr>
+    </w:tbl>
+    <w:p>
+      <w:pPr>
+        <w:rPr>
+          <w:rFonts w:ascii="Times New Roman" w:hAnsi="Times New Roman" w:cs="Times New Roman"/>
+          <w:sz w:val="24"/>
+          <w:szCs w:val="24"/>
+        </w:rPr>
+      </w:pPr>
+    </w:p>
     <w:p>
       <w:pPr>
         <w:pStyle w:val="ListParagraph"/>
@@ -25472,7 +27232,6 @@
           <w:sz w:val="24"/>
           <w:szCs w:val="24"/>
         </w:rPr>
-        <w:lastRenderedPageBreak/>
         <w:t xml:space="preserve">     Navigate to homepage. Click button to log in. Enter username and password for already created account. Verify user has access that’s been granted to them (regular user/mod/admin). </w:t>
       </w:r>
     </w:p>
@@ -25698,6 +27457,30 @@
     <w:p>
       <w:pPr>
         <w:pStyle w:val="ListParagraph"/>
+        <w:numPr>
+          <w:ilvl w:val="1"/>
+          <w:numId w:val="3"/>
+        </w:numPr>
+        <w:rPr>
+          <w:rFonts w:ascii="Times New Roman" w:hAnsi="Times New Roman" w:cs="Times New Roman"/>
+          <w:b/>
+          <w:sz w:val="32"/>
+          <w:szCs w:val="24"/>
+        </w:rPr>
+      </w:pPr>
+      <w:r>
+        <w:rPr>
+          <w:rFonts w:ascii="Times New Roman" w:hAnsi="Times New Roman" w:cs="Times New Roman"/>
+          <w:b/>
+          <w:sz w:val="32"/>
+          <w:szCs w:val="24"/>
+        </w:rPr>
+        <w:t xml:space="preserve">Use Case Test 6 – Comment on a Recipe </w:t>
+      </w:r>
+    </w:p>
+    <w:p>
+      <w:pPr>
+        <w:pStyle w:val="ListParagraph"/>
         <w:ind w:left="792"/>
         <w:rPr>
           <w:rFonts w:ascii="Times New Roman" w:hAnsi="Times New Roman" w:cs="Times New Roman"/>
@@ -25705,6 +27488,31 @@
           <w:szCs w:val="24"/>
         </w:rPr>
       </w:pPr>
+      <w:r>
+        <w:rPr>
+          <w:rFonts w:ascii="Times New Roman" w:hAnsi="Times New Roman" w:cs="Times New Roman"/>
+          <w:sz w:val="24"/>
+          <w:szCs w:val="24"/>
+        </w:rPr>
+        <w:lastRenderedPageBreak/>
+        <w:t xml:space="preserve">     Log in as a user. Navigate to a recipe. Press the button to write a test comment on that recipe. Check the database to see if the comment has been stored</w:t>
+      </w:r>
+      <w:r>
+        <w:rPr>
+          <w:rFonts w:ascii="Times New Roman" w:hAnsi="Times New Roman" w:cs="Times New Roman"/>
+          <w:sz w:val="24"/>
+          <w:szCs w:val="24"/>
+        </w:rPr>
+        <w:t xml:space="preserve"> properly</w:t>
+      </w:r>
+      <w:r>
+        <w:rPr>
+          <w:rFonts w:ascii="Times New Roman" w:hAnsi="Times New Roman" w:cs="Times New Roman"/>
+          <w:sz w:val="24"/>
+          <w:szCs w:val="24"/>
+        </w:rPr>
+        <w:t xml:space="preserve">. Refresh the page to see that the comment shows up. </w:t>
+      </w:r>
     </w:p>
     <w:p>
       <w:pPr>
@@ -25738,7 +27546,7 @@
           <w:sz w:val="32"/>
           <w:szCs w:val="24"/>
         </w:rPr>
-        <w:t xml:space="preserve">Use Case Test 6 – Comment on a Recipe </w:t>
+        <w:t>Use Case Test 7 – Search</w:t>
       </w:r>
     </w:p>
     <w:p>
@@ -25757,23 +27565,7 @@
           <w:sz w:val="24"/>
           <w:szCs w:val="24"/>
         </w:rPr>
-        <w:t xml:space="preserve">     Log in as a user. Navigate to a recipe. Press the button to write a test comment on that recipe. Check the database to see if the comment has been stored</w:t>
-      </w:r>
-      <w:r>
-        <w:rPr>
-          <w:rFonts w:ascii="Times New Roman" w:hAnsi="Times New Roman" w:cs="Times New Roman"/>
-          <w:sz w:val="24"/>
-          <w:szCs w:val="24"/>
-        </w:rPr>
-        <w:t xml:space="preserve"> properly</w:t>
-      </w:r>
-      <w:r>
-        <w:rPr>
-          <w:rFonts w:ascii="Times New Roman" w:hAnsi="Times New Roman" w:cs="Times New Roman"/>
-          <w:sz w:val="24"/>
-          <w:szCs w:val="24"/>
-        </w:rPr>
-        <w:t xml:space="preserve">. Refresh the page to see that the comment shows up. </w:t>
+        <w:t xml:space="preserve">     Log in as a user. Enter a search term in the search bar at the top. Ensure that relevant search terms appear. Also ensure that if an improper search term is entered then a proper error message is displayed. </w:t>
       </w:r>
     </w:p>
     <w:p>
@@ -25808,7 +27600,7 @@
           <w:sz w:val="32"/>
           <w:szCs w:val="24"/>
         </w:rPr>
-        <w:t>Use Case Test 7 – Search</w:t>
+        <w:t>Use Case Test 8 – Get User Statistics</w:t>
       </w:r>
     </w:p>
     <w:p>
@@ -25827,7 +27619,7 @@
           <w:sz w:val="24"/>
           <w:szCs w:val="24"/>
         </w:rPr>
-        <w:t xml:space="preserve">     Log in as a user. Enter a search term in the search bar at the top. Ensure that relevant search terms appear. Also ensure that if an improper search term is entered then a proper error message is displayed. </w:t>
+        <w:t>Log in as a user. Navigate to the user statistics page. Ensure that all necessary stats are posted and they pertain to that specific user. Enter sample data in the database for this user to ensure that the calculations are done correctly.</w:t>
       </w:r>
     </w:p>
     <w:p>
@@ -25862,7 +27654,7 @@
           <w:sz w:val="32"/>
           <w:szCs w:val="24"/>
         </w:rPr>
-        <w:t>Use Case Test 8 – Get User Statistics</w:t>
+        <w:t>Use Case Test 9 – Upload a Recipe</w:t>
       </w:r>
     </w:p>
     <w:p>
@@ -25881,7 +27673,7 @@
           <w:sz w:val="24"/>
           <w:szCs w:val="24"/>
         </w:rPr>
-        <w:t>Log in as a user. Navigate to the user statistics page. Ensure that all necessary stats are posted and they pertain to that specific user. Enter sample data in the database for this user to ensure that the calculations are done correctly.</w:t>
+        <w:t xml:space="preserve">     Log in as a user. Navigate to the upload recipe page. Go through steps to upload a recipe, make sure that if improper information is put in that the appropriate error message is displayed. After entering a recipe, make sure that the recipe is in the database correctly. </w:t>
       </w:r>
     </w:p>
     <w:p>
@@ -25916,7 +27708,7 @@
           <w:sz w:val="32"/>
           <w:szCs w:val="24"/>
         </w:rPr>
-        <w:t>Use Case Test 9 – Upload a Recipe</w:t>
+        <w:t>Use Case Test 10 – Rate a Recipe</w:t>
       </w:r>
     </w:p>
     <w:p>
@@ -25935,8 +27727,15 @@
           <w:sz w:val="24"/>
           <w:szCs w:val="24"/>
         </w:rPr>
-        <w:lastRenderedPageBreak/>
-        <w:t xml:space="preserve">     Log in as a user. Navigate to the upload recipe page. Go through steps to upload a recipe, make sure that if improper information is put in that the appropriate error message is displayed. After entering a recipe, make sure that the recipe is in the database correctly. </w:t>
+        <w:t xml:space="preserve">     Log in as a user.  Navigate to a recipe that has not been entered by that user. Click the button to rate that recipe. Check the database to check th</w:t>
+      </w:r>
+      <w:r>
+        <w:rPr>
+          <w:rFonts w:ascii="Times New Roman" w:hAnsi="Times New Roman" w:cs="Times New Roman"/>
+          <w:sz w:val="24"/>
+          <w:szCs w:val="24"/>
+        </w:rPr>
+        <w:t>at the rating has been entered.</w:t>
       </w:r>
     </w:p>
     <w:p>
@@ -25971,7 +27770,16 @@
           <w:sz w:val="32"/>
           <w:szCs w:val="24"/>
         </w:rPr>
-        <w:t>Use Case Test 10 – Rate a Recipe</w:t>
+        <w:t>Use Case Test 11</w:t>
+      </w:r>
+      <w:r>
+        <w:rPr>
+          <w:rFonts w:ascii="Times New Roman" w:hAnsi="Times New Roman" w:cs="Times New Roman"/>
+          <w:b/>
+          <w:sz w:val="32"/>
+          <w:szCs w:val="24"/>
+        </w:rPr>
+        <w:t xml:space="preserve"> – Assign a Moderator</w:t>
       </w:r>
     </w:p>
     <w:p>
@@ -25990,15 +27798,25 @@
           <w:sz w:val="24"/>
           <w:szCs w:val="24"/>
         </w:rPr>
-        <w:t xml:space="preserve">     Log in as a user.  Navigate to a recipe that has not been entered by that user. Click the button to rate that recipe. Check the database to check th</w:t>
+        <w:t xml:space="preserve">     Log in as an admin. Go to admin </w:t>
       </w:r>
+      <w:proofErr w:type="gramStart"/>
       <w:r>
         <w:rPr>
           <w:rFonts w:ascii="Times New Roman" w:hAnsi="Times New Roman" w:cs="Times New Roman"/>
           <w:sz w:val="24"/>
           <w:szCs w:val="24"/>
         </w:rPr>
-        <w:t>at the rating has been entered.</w:t>
+        <w:t>page,</w:t>
+      </w:r>
+      <w:proofErr w:type="gramEnd"/>
+      <w:r>
+        <w:rPr>
+          <w:rFonts w:ascii="Times New Roman" w:hAnsi="Times New Roman" w:cs="Times New Roman"/>
+          <w:sz w:val="24"/>
+          <w:szCs w:val="24"/>
+        </w:rPr>
+        <w:t xml:space="preserve"> add a user that is currently in the database to the moderator list. Log in as that use to see if given proper moderator privileges. </w:t>
       </w:r>
     </w:p>
     <w:p>
@@ -26033,7 +27851,7 @@
           <w:sz w:val="32"/>
           <w:szCs w:val="24"/>
         </w:rPr>
-        <w:t>Use Case Test 11</w:t>
+        <w:t>Use Case Test 1</w:t>
       </w:r>
       <w:r>
         <w:rPr>
@@ -26042,7 +27860,16 @@
           <w:sz w:val="32"/>
           <w:szCs w:val="24"/>
         </w:rPr>
-        <w:t xml:space="preserve"> – Assign a Moderator</w:t>
+        <w:t>2</w:t>
+      </w:r>
+      <w:r>
+        <w:rPr>
+          <w:rFonts w:ascii="Times New Roman" w:hAnsi="Times New Roman" w:cs="Times New Roman"/>
+          <w:b/>
+          <w:sz w:val="32"/>
+          <w:szCs w:val="24"/>
+        </w:rPr>
+        <w:t xml:space="preserve"> – Ban a User</w:t>
       </w:r>
     </w:p>
     <w:p>
@@ -26061,25 +27888,7 @@
           <w:sz w:val="24"/>
           <w:szCs w:val="24"/>
         </w:rPr>
-        <w:t xml:space="preserve">     Log in as an admin. Go to admin </w:t>
-      </w:r>
-      <w:proofErr w:type="gramStart"/>
-      <w:r>
-        <w:rPr>
-          <w:rFonts w:ascii="Times New Roman" w:hAnsi="Times New Roman" w:cs="Times New Roman"/>
-          <w:sz w:val="24"/>
-          <w:szCs w:val="24"/>
-        </w:rPr>
-        <w:t>page,</w:t>
-      </w:r>
-      <w:proofErr w:type="gramEnd"/>
-      <w:r>
-        <w:rPr>
-          <w:rFonts w:ascii="Times New Roman" w:hAnsi="Times New Roman" w:cs="Times New Roman"/>
-          <w:sz w:val="24"/>
-          <w:szCs w:val="24"/>
-        </w:rPr>
-        <w:t xml:space="preserve"> add a user that is currently in the database to the moderator list. Log in as that use to see if given proper moderator privileges. </w:t>
+        <w:t xml:space="preserve">     Log in as an admin. Go to user and select ban. Check to make sure if user has been banned in the database, and that they were properly notified. </w:t>
       </w:r>
     </w:p>
     <w:p>
@@ -26123,7 +27932,7 @@
           <w:sz w:val="32"/>
           <w:szCs w:val="24"/>
         </w:rPr>
-        <w:t>2</w:t>
+        <w:t>3</w:t>
       </w:r>
       <w:r>
         <w:rPr>
@@ -26132,7 +27941,7 @@
           <w:sz w:val="32"/>
           <w:szCs w:val="24"/>
         </w:rPr>
-        <w:t xml:space="preserve"> – Ban a User</w:t>
+        <w:t xml:space="preserve"> – Remove a Comment</w:t>
       </w:r>
     </w:p>
     <w:p>
@@ -26151,7 +27960,15 @@
           <w:sz w:val="24"/>
           <w:szCs w:val="24"/>
         </w:rPr>
-        <w:t xml:space="preserve">     Log in as an admin. Go to user and select ban. Check to make sure if user has been banned in the database, and that they were properly notified. </w:t>
+        <w:t xml:space="preserve">     </w:t>
+      </w:r>
+      <w:r>
+        <w:rPr>
+          <w:rFonts w:ascii="Times New Roman" w:hAnsi="Times New Roman" w:cs="Times New Roman"/>
+          <w:sz w:val="24"/>
+          <w:szCs w:val="24"/>
+        </w:rPr>
+        <w:t>Log in as moderator and admin. Go to a recipe that has been flagged, mark it to be removed. Check to make sure it has been removed from database and no longer appears when the recipe is accessed.</w:t>
       </w:r>
     </w:p>
     <w:p>
@@ -26160,7 +27977,8 @@
         <w:ind w:left="792"/>
         <w:rPr>
           <w:rFonts w:ascii="Times New Roman" w:hAnsi="Times New Roman" w:cs="Times New Roman"/>
-          <w:sz w:val="24"/>
+          <w:b/>
+          <w:sz w:val="32"/>
           <w:szCs w:val="24"/>
         </w:rPr>
       </w:pPr>
@@ -26186,25 +28004,7 @@
           <w:sz w:val="32"/>
           <w:szCs w:val="24"/>
         </w:rPr>
-        <w:t>Use Case Test 1</w:t>
-      </w:r>
-      <w:r>
-        <w:rPr>
-          <w:rFonts w:ascii="Times New Roman" w:hAnsi="Times New Roman" w:cs="Times New Roman"/>
-          <w:b/>
-          <w:sz w:val="32"/>
-          <w:szCs w:val="24"/>
-        </w:rPr>
-        <w:t>3</w:t>
-      </w:r>
-      <w:r>
-        <w:rPr>
-          <w:rFonts w:ascii="Times New Roman" w:hAnsi="Times New Roman" w:cs="Times New Roman"/>
-          <w:b/>
-          <w:sz w:val="32"/>
-          <w:szCs w:val="24"/>
-        </w:rPr>
-        <w:t xml:space="preserve"> – Remove a Comment</w:t>
+        <w:t>Use Case Test 14 – Remove a Recipe</w:t>
       </w:r>
     </w:p>
     <w:p>
@@ -26220,11 +28020,57 @@
       <w:r>
         <w:rPr>
           <w:rFonts w:ascii="Times New Roman" w:hAnsi="Times New Roman" w:cs="Times New Roman"/>
-          <w:sz w:val="24"/>
-          <w:szCs w:val="24"/>
-        </w:rPr>
-        <w:t xml:space="preserve">     Log in as moderator and admin. Go to a recipe that has been flagged, mark it to be removed. Check to make sure it has been removed from database and no longer appears when the recipe is accessed. </w:t>
+          <w:b/>
+          <w:sz w:val="32"/>
+          <w:szCs w:val="24"/>
+        </w:rPr>
+        <w:lastRenderedPageBreak/>
+        <w:t xml:space="preserve">     </w:t>
       </w:r>
+      <w:r>
+        <w:rPr>
+          <w:rFonts w:ascii="Times New Roman" w:hAnsi="Times New Roman" w:cs="Times New Roman"/>
+          <w:sz w:val="24"/>
+          <w:szCs w:val="24"/>
+        </w:rPr>
+        <w:t>Log in as a moderator. Navigate to the flagged recipes view. Click on one of the recipes to be reviewed. Remove this recipe. Check the database to make sure that the recipe has been removed. Navigate to another recipe. Mark it to be reinstated. Check the database to</w:t>
+      </w:r>
+      <w:r>
+        <w:rPr>
+          <w:rFonts w:ascii="Times New Roman" w:hAnsi="Times New Roman" w:cs="Times New Roman"/>
+          <w:sz w:val="24"/>
+          <w:szCs w:val="24"/>
+        </w:rPr>
+        <w:t xml:space="preserve"> ensure that it is still there and there is no longer a flag. </w:t>
+      </w:r>
+    </w:p>
+    <w:p>
+      <w:pPr>
+        <w:pStyle w:val="ListParagraph"/>
+        <w:ind w:left="792"/>
+        <w:rPr>
+          <w:rFonts w:ascii="Times New Roman" w:hAnsi="Times New Roman" w:cs="Times New Roman"/>
+          <w:sz w:val="24"/>
+          <w:szCs w:val="24"/>
+        </w:rPr>
+      </w:pPr>
+      <w:r>
+        <w:rPr>
+          <w:rFonts w:ascii="Times New Roman" w:hAnsi="Times New Roman" w:cs="Times New Roman"/>
+          <w:sz w:val="24"/>
+          <w:szCs w:val="24"/>
+        </w:rPr>
+        <w:t xml:space="preserve">     </w:t>
+      </w:r>
+    </w:p>
+    <w:p>
+      <w:pPr>
+        <w:rPr>
+          <w:rFonts w:ascii="Times New Roman" w:hAnsi="Times New Roman" w:cs="Times New Roman"/>
+          <w:sz w:val="24"/>
+          <w:szCs w:val="24"/>
+        </w:rPr>
+      </w:pPr>
     </w:p>
     <w:p>
       <w:pPr>
@@ -26867,7 +28713,6 @@
           <w:sz w:val="40"/>
           <w:szCs w:val="40"/>
         </w:rPr>
-        <w:lastRenderedPageBreak/>
         <w:t>UI</w:t>
       </w:r>
     </w:p>
@@ -27139,6 +28984,7 @@
           <w:sz w:val="24"/>
           <w:szCs w:val="24"/>
         </w:rPr>
+        <w:lastRenderedPageBreak/>
         <w:t>All aforementioned hard copies of documents</w:t>
       </w:r>
     </w:p>
@@ -27415,7 +29261,7 @@
           <w:rPr>
             <w:noProof/>
           </w:rPr>
-          <w:t>7</w:t>
+          <w:t>6</w:t>
         </w:r>
         <w:r>
           <w:rPr>

</xml_diff>

<commit_message>
small changes to SRS
</commit_message>
<xml_diff>
--- a/Docs/SRS/SP2_SRS.docx
+++ b/Docs/SRS/SP2_SRS.docx
@@ -56,14 +56,6 @@
         </w:rPr>
         <w:t xml:space="preserve"> </w:t>
       </w:r>
-      <w:r>
-        <w:rPr>
-          <w:rFonts w:ascii="Times New Roman" w:hAnsi="Times New Roman" w:cs="Times New Roman"/>
-          <w:sz w:val="48"/>
-          <w:szCs w:val="24"/>
-        </w:rPr>
-        <w:t xml:space="preserve">(name subject to change) </w:t>
-      </w:r>
     </w:p>
     <w:p>
       <w:pPr>
@@ -254,16 +246,23 @@
     <w:p>
       <w:pPr>
         <w:pStyle w:val="ListParagraph"/>
-        <w:numPr>
-          <w:ilvl w:val="0"/>
-          <w:numId w:val="3"/>
-        </w:numPr>
+        <w:ind w:left="360"/>
         <w:rPr>
           <w:rFonts w:ascii="Times New Roman" w:hAnsi="Times New Roman" w:cs="Times New Roman"/>
           <w:sz w:val="40"/>
           <w:szCs w:val="40"/>
         </w:rPr>
       </w:pPr>
+      <w:r>
+        <w:rPr>
+          <w:rFonts w:ascii="Times New Roman" w:hAnsi="Times New Roman" w:cs="Times New Roman"/>
+          <w:sz w:val="24"/>
+          <w:szCs w:val="24"/>
+        </w:rPr>
+        <w:t>** ONE REQUIREMENT HAS BEEN DELETED AND ONE HAS BEEN ADDED SINCE THE LAST SPIRAL **</w:t>
+      </w:r>
+      <w:bookmarkStart w:id="0" w:name="_GoBack"/>
+      <w:bookmarkEnd w:id="0"/>
       <w:r>
         <w:rPr>
           <w:rFonts w:ascii="Times New Roman" w:hAnsi="Times New Roman" w:cs="Times New Roman"/>
@@ -302,6 +301,7 @@
         </w:numPr>
         <w:rPr>
           <w:rFonts w:ascii="Times New Roman" w:hAnsi="Times New Roman" w:cs="Times New Roman"/>
+          <w:b/>
           <w:sz w:val="24"/>
           <w:szCs w:val="24"/>
         </w:rPr>
@@ -309,6 +309,7 @@
       <w:r>
         <w:rPr>
           <w:rFonts w:ascii="Times New Roman" w:hAnsi="Times New Roman" w:cs="Times New Roman"/>
+          <w:b/>
           <w:sz w:val="24"/>
           <w:szCs w:val="24"/>
         </w:rPr>
@@ -411,25 +412,6 @@
           <w:szCs w:val="24"/>
         </w:rPr>
         <w:t xml:space="preserve">Morgan Madeira. </w:t>
-      </w:r>
-    </w:p>
-    <w:p>
-      <w:pPr>
-        <w:pStyle w:val="ListParagraph"/>
-        <w:ind w:left="792"/>
-        <w:rPr>
-          <w:rFonts w:ascii="Times New Roman" w:hAnsi="Times New Roman" w:cs="Times New Roman"/>
-          <w:sz w:val="24"/>
-          <w:szCs w:val="24"/>
-        </w:rPr>
-      </w:pPr>
-      <w:r>
-        <w:rPr>
-          <w:rFonts w:ascii="Times New Roman" w:hAnsi="Times New Roman" w:cs="Times New Roman"/>
-          <w:sz w:val="24"/>
-          <w:szCs w:val="24"/>
-        </w:rPr>
-        <w:t xml:space="preserve"> </w:t>
       </w:r>
     </w:p>
     <w:p>
@@ -452,6 +434,7 @@
         </w:numPr>
         <w:rPr>
           <w:rFonts w:ascii="Times New Roman" w:hAnsi="Times New Roman" w:cs="Times New Roman"/>
+          <w:b/>
           <w:sz w:val="24"/>
           <w:szCs w:val="24"/>
         </w:rPr>
@@ -459,6 +442,7 @@
       <w:r>
         <w:rPr>
           <w:rFonts w:ascii="Times New Roman" w:hAnsi="Times New Roman" w:cs="Times New Roman"/>
+          <w:b/>
           <w:sz w:val="24"/>
           <w:szCs w:val="24"/>
         </w:rPr>
@@ -571,6 +555,7 @@
         </w:numPr>
         <w:rPr>
           <w:rFonts w:ascii="Times New Roman" w:hAnsi="Times New Roman" w:cs="Times New Roman"/>
+          <w:b/>
           <w:sz w:val="24"/>
           <w:szCs w:val="24"/>
         </w:rPr>
@@ -578,6 +563,7 @@
       <w:r>
         <w:rPr>
           <w:rFonts w:ascii="Times New Roman" w:hAnsi="Times New Roman" w:cs="Times New Roman"/>
+          <w:b/>
           <w:sz w:val="24"/>
           <w:szCs w:val="24"/>
         </w:rPr>
@@ -587,6 +573,17 @@
     <w:p>
       <w:pPr>
         <w:pStyle w:val="ListParagraph"/>
+        <w:ind w:left="792"/>
+        <w:rPr>
+          <w:rFonts w:ascii="Times New Roman" w:hAnsi="Times New Roman" w:cs="Times New Roman"/>
+          <w:sz w:val="24"/>
+          <w:szCs w:val="24"/>
+        </w:rPr>
+      </w:pPr>
+    </w:p>
+    <w:p>
+      <w:pPr>
+        <w:pStyle w:val="ListParagraph"/>
         <w:ind w:left="792" w:firstLine="648"/>
         <w:rPr>
           <w:rFonts w:ascii="Times New Roman" w:hAnsi="Times New Roman" w:cs="Times New Roman"/>
@@ -681,6 +678,7 @@
         <w:ind w:left="792"/>
         <w:rPr>
           <w:rFonts w:ascii="Times New Roman" w:hAnsi="Times New Roman" w:cs="Times New Roman"/>
+          <w:b/>
           <w:sz w:val="24"/>
           <w:szCs w:val="24"/>
         </w:rPr>
@@ -688,6 +686,7 @@
       <w:r>
         <w:rPr>
           <w:rFonts w:ascii="Times New Roman" w:hAnsi="Times New Roman" w:cs="Times New Roman"/>
+          <w:b/>
           <w:noProof/>
           <w:sz w:val="24"/>
           <w:szCs w:val="24"/>
@@ -695,7 +694,7 @@
         <mc:AlternateContent>
           <mc:Choice Requires="wpg">
             <w:drawing>
-              <wp:anchor distT="0" distB="0" distL="114300" distR="114300" simplePos="0" relativeHeight="251680768" behindDoc="0" locked="0" layoutInCell="1" allowOverlap="1" wp14:anchorId="216582F3" wp14:editId="4E5D7294">
+              <wp:anchor distT="0" distB="0" distL="114300" distR="114300" simplePos="0" relativeHeight="251680768" behindDoc="0" locked="0" layoutInCell="1" allowOverlap="1" wp14:anchorId="30597F53" wp14:editId="74767288">
                 <wp:simplePos x="0" y="0"/>
                 <wp:positionH relativeFrom="column">
                   <wp:posOffset>537845</wp:posOffset>
@@ -1087,6 +1086,7 @@
       <w:r>
         <w:rPr>
           <w:rFonts w:ascii="Times New Roman" w:hAnsi="Times New Roman" w:cs="Times New Roman"/>
+          <w:b/>
           <w:sz w:val="24"/>
           <w:szCs w:val="24"/>
         </w:rPr>
@@ -1095,6 +1095,7 @@
       <w:r>
         <w:rPr>
           <w:rFonts w:ascii="Times New Roman" w:hAnsi="Times New Roman" w:cs="Times New Roman"/>
+          <w:b/>
           <w:sz w:val="24"/>
           <w:szCs w:val="24"/>
         </w:rPr>
@@ -1237,6 +1238,7 @@
         <w:ind w:left="792"/>
         <w:rPr>
           <w:rFonts w:ascii="Times New Roman" w:hAnsi="Times New Roman" w:cs="Times New Roman"/>
+          <w:b/>
           <w:sz w:val="24"/>
           <w:szCs w:val="24"/>
         </w:rPr>
@@ -1244,6 +1246,7 @@
       <w:r>
         <w:rPr>
           <w:rFonts w:ascii="Times New Roman" w:hAnsi="Times New Roman" w:cs="Times New Roman"/>
+          <w:b/>
           <w:noProof/>
           <w:sz w:val="24"/>
           <w:szCs w:val="24"/>
@@ -1251,7 +1254,7 @@
         <mc:AlternateContent>
           <mc:Choice Requires="wpg">
             <w:drawing>
-              <wp:anchor distT="0" distB="0" distL="114300" distR="114300" simplePos="0" relativeHeight="251682816" behindDoc="0" locked="0" layoutInCell="1" allowOverlap="1" wp14:anchorId="72016A7C" wp14:editId="3B5F0544">
+              <wp:anchor distT="0" distB="0" distL="114300" distR="114300" simplePos="0" relativeHeight="251682816" behindDoc="0" locked="0" layoutInCell="1" allowOverlap="1" wp14:anchorId="30B03809" wp14:editId="73628064">
                 <wp:simplePos x="0" y="0"/>
                 <wp:positionH relativeFrom="column">
                   <wp:posOffset>752475</wp:posOffset>
@@ -1621,6 +1624,7 @@
       <w:r>
         <w:rPr>
           <w:rFonts w:ascii="Times New Roman" w:hAnsi="Times New Roman" w:cs="Times New Roman"/>
+          <w:b/>
           <w:sz w:val="24"/>
           <w:szCs w:val="24"/>
         </w:rPr>
@@ -1629,6 +1633,7 @@
       <w:r>
         <w:rPr>
           <w:rFonts w:ascii="Times New Roman" w:hAnsi="Times New Roman" w:cs="Times New Roman"/>
+          <w:b/>
           <w:sz w:val="24"/>
           <w:szCs w:val="24"/>
         </w:rPr>
@@ -1762,6 +1767,7 @@
         <w:ind w:left="792"/>
         <w:rPr>
           <w:rFonts w:ascii="Times New Roman" w:hAnsi="Times New Roman" w:cs="Times New Roman"/>
+          <w:b/>
           <w:sz w:val="24"/>
           <w:szCs w:val="24"/>
         </w:rPr>
@@ -1769,6 +1775,7 @@
       <w:r>
         <w:rPr>
           <w:rFonts w:ascii="Times New Roman" w:hAnsi="Times New Roman" w:cs="Times New Roman"/>
+          <w:b/>
           <w:noProof/>
           <w:sz w:val="24"/>
           <w:szCs w:val="24"/>
@@ -1776,7 +1783,7 @@
         <mc:AlternateContent>
           <mc:Choice Requires="wpg">
             <w:drawing>
-              <wp:anchor distT="0" distB="0" distL="114300" distR="114300" simplePos="0" relativeHeight="251684864" behindDoc="0" locked="0" layoutInCell="1" allowOverlap="1" wp14:anchorId="4759E309" wp14:editId="5E67A83C">
+              <wp:anchor distT="0" distB="0" distL="114300" distR="114300" simplePos="0" relativeHeight="251684864" behindDoc="0" locked="0" layoutInCell="1" allowOverlap="1" wp14:anchorId="7D8A0990" wp14:editId="339DC788">
                 <wp:simplePos x="0" y="0"/>
                 <wp:positionH relativeFrom="column">
                   <wp:posOffset>756920</wp:posOffset>
@@ -2113,6 +2120,7 @@
       <w:r>
         <w:rPr>
           <w:rFonts w:ascii="Times New Roman" w:hAnsi="Times New Roman" w:cs="Times New Roman"/>
+          <w:b/>
           <w:sz w:val="24"/>
           <w:szCs w:val="24"/>
         </w:rPr>
@@ -2121,6 +2129,7 @@
       <w:r>
         <w:rPr>
           <w:rFonts w:ascii="Times New Roman" w:hAnsi="Times New Roman" w:cs="Times New Roman"/>
+          <w:b/>
           <w:sz w:val="24"/>
           <w:szCs w:val="24"/>
         </w:rPr>
@@ -2243,6 +2252,7 @@
         <w:ind w:left="792"/>
         <w:rPr>
           <w:rFonts w:ascii="Times New Roman" w:hAnsi="Times New Roman" w:cs="Times New Roman"/>
+          <w:b/>
           <w:sz w:val="24"/>
           <w:szCs w:val="24"/>
         </w:rPr>
@@ -2324,6 +2334,7 @@
         <w:ind w:left="792"/>
         <w:rPr>
           <w:rFonts w:ascii="Times New Roman" w:hAnsi="Times New Roman" w:cs="Times New Roman"/>
+          <w:b/>
           <w:sz w:val="24"/>
           <w:szCs w:val="24"/>
         </w:rPr>
@@ -2331,6 +2342,7 @@
       <w:r>
         <w:rPr>
           <w:rFonts w:ascii="Times New Roman" w:hAnsi="Times New Roman" w:cs="Times New Roman"/>
+          <w:b/>
           <w:sz w:val="24"/>
           <w:szCs w:val="24"/>
         </w:rPr>
@@ -2339,10 +2351,17 @@
       <w:r>
         <w:rPr>
           <w:rFonts w:ascii="Times New Roman" w:hAnsi="Times New Roman" w:cs="Times New Roman"/>
-          <w:sz w:val="24"/>
-          <w:szCs w:val="24"/>
-        </w:rPr>
-        <w:t>: User Notifications</w:t>
+          <w:b/>
+          <w:sz w:val="24"/>
+          <w:szCs w:val="24"/>
+        </w:rPr>
+        <w:t xml:space="preserve">: User </w:t>
+      </w:r>
+      <w:r>
+        <w:rPr>
+          <w:b/>
+        </w:rPr>
+        <w:t>Notifications</w:t>
       </w:r>
     </w:p>
     <w:p>
@@ -2516,6 +2535,7 @@
         <w:ind w:left="792"/>
         <w:rPr>
           <w:rFonts w:ascii="Times New Roman" w:hAnsi="Times New Roman" w:cs="Times New Roman"/>
+          <w:b/>
           <w:sz w:val="24"/>
           <w:szCs w:val="24"/>
         </w:rPr>
@@ -2523,6 +2543,7 @@
       <w:r>
         <w:rPr>
           <w:rFonts w:ascii="Times New Roman" w:hAnsi="Times New Roman" w:cs="Times New Roman"/>
+          <w:b/>
           <w:sz w:val="24"/>
           <w:szCs w:val="24"/>
         </w:rPr>
@@ -2531,6 +2552,7 @@
       <w:r>
         <w:rPr>
           <w:rFonts w:ascii="Times New Roman" w:hAnsi="Times New Roman" w:cs="Times New Roman"/>
+          <w:b/>
           <w:sz w:val="24"/>
           <w:szCs w:val="24"/>
         </w:rPr>
@@ -2572,7 +2594,7 @@
               <wp:posOffset>876300</wp:posOffset>
             </wp:positionH>
             <wp:positionV relativeFrom="paragraph">
-              <wp:posOffset>22860</wp:posOffset>
+              <wp:posOffset>34290</wp:posOffset>
             </wp:positionV>
             <wp:extent cx="4276725" cy="3236595"/>
             <wp:effectExtent l="0" t="0" r="9525" b="0"/>
@@ -2756,13 +2778,53 @@
         <w:ind w:left="792"/>
         <w:rPr>
           <w:rFonts w:ascii="Times New Roman" w:hAnsi="Times New Roman" w:cs="Times New Roman"/>
+          <w:b/>
           <w:sz w:val="24"/>
           <w:szCs w:val="24"/>
         </w:rPr>
       </w:pPr>
       <w:r>
         <w:rPr>
+          <w:rFonts w:ascii="Times New Roman" w:hAnsi="Times New Roman" w:cs="Times New Roman"/>
+          <w:b/>
+          <w:sz w:val="24"/>
+          <w:szCs w:val="24"/>
+        </w:rPr>
+        <w:t>1.3.6 Use Case</w:t>
+      </w:r>
+      <w:r>
+        <w:rPr>
+          <w:rFonts w:ascii="Times New Roman" w:hAnsi="Times New Roman" w:cs="Times New Roman"/>
+          <w:b/>
+          <w:sz w:val="24"/>
+          <w:szCs w:val="24"/>
+        </w:rPr>
+        <w:t>:</w:t>
+      </w:r>
+      <w:r>
+        <w:rPr>
+          <w:rFonts w:ascii="Times New Roman" w:hAnsi="Times New Roman" w:cs="Times New Roman"/>
+          <w:b/>
+          <w:sz w:val="24"/>
+          <w:szCs w:val="24"/>
+        </w:rPr>
+        <w:t xml:space="preserve"> Banning a User</w:t>
+      </w:r>
+    </w:p>
+    <w:p>
+      <w:pPr>
+        <w:pStyle w:val="ListParagraph"/>
+        <w:ind w:left="792"/>
+        <w:rPr>
+          <w:rFonts w:ascii="Times New Roman" w:hAnsi="Times New Roman" w:cs="Times New Roman"/>
+          <w:sz w:val="24"/>
+          <w:szCs w:val="24"/>
+        </w:rPr>
+      </w:pPr>
+      <w:r>
+        <w:rPr>
           <w:rFonts w:ascii="Times New Roman" w:eastAsia="Times New Roman" w:hAnsi="Times New Roman" w:cs="Times New Roman"/>
+          <w:b/>
           <w:noProof/>
           <w:sz w:val="24"/>
           <w:szCs w:val="24"/>
@@ -2770,13 +2832,13 @@
         <mc:AlternateContent>
           <mc:Choice Requires="wpg">
             <w:drawing>
-              <wp:anchor distT="0" distB="0" distL="114300" distR="114300" simplePos="0" relativeHeight="251657215" behindDoc="1" locked="0" layoutInCell="1" allowOverlap="1" wp14:anchorId="0D4C7845" wp14:editId="49AEA11E">
+              <wp:anchor distT="0" distB="0" distL="114300" distR="114300" simplePos="0" relativeHeight="251657215" behindDoc="1" locked="0" layoutInCell="1" allowOverlap="1" wp14:anchorId="5EB1F883" wp14:editId="6C97960D">
                 <wp:simplePos x="0" y="0"/>
                 <wp:positionH relativeFrom="column">
-                  <wp:posOffset>313055</wp:posOffset>
+                  <wp:posOffset>46355</wp:posOffset>
                 </wp:positionH>
                 <wp:positionV relativeFrom="paragraph">
-                  <wp:posOffset>112395</wp:posOffset>
+                  <wp:posOffset>149225</wp:posOffset>
                 </wp:positionV>
                 <wp:extent cx="6210300" cy="1973580"/>
                 <wp:effectExtent l="0" t="0" r="19050" b="26670"/>
@@ -3148,7 +3210,7 @@
           </mc:Choice>
           <mc:Fallback>
             <w:pict>
-              <v:group id="Group 4" o:spid="_x0000_s1059" style="position:absolute;left:0;text-align:left;margin-left:24.65pt;margin-top:8.85pt;width:489pt;height:155.4pt;z-index:-251659265;mso-width-relative:margin" coordsize="65436,19735" o:gfxdata="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">
+              <v:group id="Group 4" o:spid="_x0000_s1059" style="position:absolute;left:0;text-align:left;margin-left:3.65pt;margin-top:11.75pt;width:489pt;height:155.4pt;z-index:-251659265;mso-width-relative:margin" coordsize="65436,19735" o:gfxdata="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">
                 <v:oval id="Oval 5" o:spid="_x0000_s1060" style="position:absolute;top:2667;width:15087;height:15087;visibility:visible;mso-wrap-style:square;v-text-anchor:middle" o:gfxdata="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" fillcolor="#5b9bd5" strokecolor="#41719c" strokeweight="1pt">
                   <v:stroke joinstyle="miter"/>
                   <v:textbox>
@@ -3276,30 +3338,6 @@
           </mc:Fallback>
         </mc:AlternateContent>
       </w:r>
-      <w:r>
-        <w:rPr>
-          <w:rFonts w:ascii="Times New Roman" w:hAnsi="Times New Roman" w:cs="Times New Roman"/>
-          <w:sz w:val="24"/>
-          <w:szCs w:val="24"/>
-        </w:rPr>
-        <w:t>1.3.6 Use Case</w:t>
-      </w:r>
-      <w:r>
-        <w:rPr>
-          <w:rFonts w:ascii="Times New Roman" w:hAnsi="Times New Roman" w:cs="Times New Roman"/>
-          <w:sz w:val="24"/>
-          <w:szCs w:val="24"/>
-        </w:rPr>
-        <w:t>:</w:t>
-      </w:r>
-      <w:r>
-        <w:rPr>
-          <w:rFonts w:ascii="Times New Roman" w:hAnsi="Times New Roman" w:cs="Times New Roman"/>
-          <w:sz w:val="24"/>
-          <w:szCs w:val="24"/>
-        </w:rPr>
-        <w:t xml:space="preserve"> Banning a User</w:t>
-      </w:r>
     </w:p>
     <w:p>
       <w:pPr>
@@ -3406,6 +3444,7 @@
         <w:ind w:left="792"/>
         <w:rPr>
           <w:rFonts w:ascii="Times New Roman" w:hAnsi="Times New Roman" w:cs="Times New Roman"/>
+          <w:b/>
           <w:sz w:val="24"/>
           <w:szCs w:val="24"/>
         </w:rPr>
@@ -3417,6 +3456,7 @@
         <w:ind w:left="792"/>
         <w:rPr>
           <w:rFonts w:ascii="Times New Roman" w:hAnsi="Times New Roman" w:cs="Times New Roman"/>
+          <w:b/>
           <w:sz w:val="24"/>
           <w:szCs w:val="24"/>
         </w:rPr>
@@ -3424,6 +3464,7 @@
       <w:r>
         <w:rPr>
           <w:rFonts w:ascii="Times New Roman" w:hAnsi="Times New Roman" w:cs="Times New Roman"/>
+          <w:b/>
           <w:sz w:val="24"/>
           <w:szCs w:val="24"/>
         </w:rPr>
@@ -3432,6 +3473,7 @@
       <w:r>
         <w:rPr>
           <w:rFonts w:ascii="Times New Roman" w:hAnsi="Times New Roman" w:cs="Times New Roman"/>
+          <w:b/>
           <w:sz w:val="24"/>
           <w:szCs w:val="24"/>
         </w:rPr>
@@ -3440,6 +3482,7 @@
       <w:r>
         <w:rPr>
           <w:rFonts w:ascii="Times New Roman" w:hAnsi="Times New Roman" w:cs="Times New Roman"/>
+          <w:b/>
           <w:sz w:val="24"/>
           <w:szCs w:val="24"/>
         </w:rPr>
@@ -3448,6 +3491,7 @@
       <w:r>
         <w:rPr>
           <w:rFonts w:ascii="Times New Roman" w:hAnsi="Times New Roman" w:cs="Times New Roman"/>
+          <w:b/>
           <w:sz w:val="24"/>
           <w:szCs w:val="24"/>
         </w:rPr>
@@ -3456,6 +3500,7 @@
       <w:r>
         <w:rPr>
           <w:rFonts w:ascii="Times New Roman" w:hAnsi="Times New Roman" w:cs="Times New Roman"/>
+          <w:b/>
           <w:sz w:val="24"/>
           <w:szCs w:val="24"/>
         </w:rPr>
@@ -3472,6 +3517,17 @@
           <w:szCs w:val="24"/>
         </w:rPr>
       </w:pPr>
+    </w:p>
+    <w:p>
+      <w:pPr>
+        <w:pStyle w:val="ListParagraph"/>
+        <w:ind w:left="792"/>
+        <w:rPr>
+          <w:rFonts w:ascii="Times New Roman" w:hAnsi="Times New Roman" w:cs="Times New Roman"/>
+          <w:sz w:val="24"/>
+          <w:szCs w:val="24"/>
+        </w:rPr>
+      </w:pPr>
       <w:r>
         <w:rPr>
           <w:rFonts w:ascii="Times New Roman" w:eastAsia="Times New Roman" w:hAnsi="Times New Roman" w:cs="Times New Roman"/>
@@ -3480,13 +3536,13 @@
           <w:szCs w:val="24"/>
         </w:rPr>
         <w:drawing>
-          <wp:anchor distT="0" distB="0" distL="114300" distR="114300" simplePos="0" relativeHeight="251666432" behindDoc="1" locked="0" layoutInCell="1" allowOverlap="1" wp14:anchorId="4B67E2A0" wp14:editId="6B6DEF16">
+          <wp:anchor distT="0" distB="0" distL="114300" distR="114300" simplePos="0" relativeHeight="251666432" behindDoc="1" locked="0" layoutInCell="1" allowOverlap="1" wp14:anchorId="7E6B06E9" wp14:editId="6AF510AD">
             <wp:simplePos x="0" y="0"/>
             <wp:positionH relativeFrom="column">
-              <wp:posOffset>234950</wp:posOffset>
+              <wp:posOffset>-28575</wp:posOffset>
             </wp:positionH>
             <wp:positionV relativeFrom="paragraph">
-              <wp:posOffset>-1270</wp:posOffset>
+              <wp:posOffset>35560</wp:posOffset>
             </wp:positionV>
             <wp:extent cx="6365875" cy="1943100"/>
             <wp:effectExtent l="0" t="0" r="0" b="0"/>
@@ -3652,30 +3708,20 @@
     </w:p>
     <w:p>
       <w:pPr>
+        <w:rPr>
+          <w:rFonts w:ascii="Times New Roman" w:hAnsi="Times New Roman" w:cs="Times New Roman"/>
+          <w:sz w:val="24"/>
+          <w:szCs w:val="24"/>
+        </w:rPr>
+      </w:pPr>
+    </w:p>
+    <w:p>
+      <w:pPr>
         <w:pStyle w:val="ListParagraph"/>
         <w:ind w:left="792"/>
         <w:rPr>
           <w:rFonts w:ascii="Times New Roman" w:hAnsi="Times New Roman" w:cs="Times New Roman"/>
-          <w:sz w:val="24"/>
-          <w:szCs w:val="24"/>
-        </w:rPr>
-      </w:pPr>
-    </w:p>
-    <w:p>
-      <w:pPr>
-        <w:rPr>
-          <w:rFonts w:ascii="Times New Roman" w:hAnsi="Times New Roman" w:cs="Times New Roman"/>
-          <w:sz w:val="24"/>
-          <w:szCs w:val="24"/>
-        </w:rPr>
-      </w:pPr>
-    </w:p>
-    <w:p>
-      <w:pPr>
-        <w:pStyle w:val="ListParagraph"/>
-        <w:ind w:left="792"/>
-        <w:rPr>
-          <w:rFonts w:ascii="Times New Roman" w:hAnsi="Times New Roman" w:cs="Times New Roman"/>
+          <w:b/>
           <w:sz w:val="24"/>
           <w:szCs w:val="24"/>
         </w:rPr>
@@ -3683,15 +3729,16 @@
       <w:r>
         <w:rPr>
           <w:rFonts w:ascii="Times New Roman" w:hAnsi="Times New Roman" w:cs="Times New Roman"/>
-          <w:sz w:val="24"/>
-          <w:szCs w:val="24"/>
-        </w:rPr>
-        <w:lastRenderedPageBreak/>
+          <w:b/>
+          <w:sz w:val="24"/>
+          <w:szCs w:val="24"/>
+        </w:rPr>
         <w:t>1.3.8: Use Case</w:t>
       </w:r>
       <w:r>
         <w:rPr>
           <w:rFonts w:ascii="Times New Roman" w:hAnsi="Times New Roman" w:cs="Times New Roman"/>
+          <w:b/>
           <w:sz w:val="24"/>
           <w:szCs w:val="24"/>
         </w:rPr>
@@ -3700,6 +3747,7 @@
       <w:r>
         <w:rPr>
           <w:rFonts w:ascii="Times New Roman" w:hAnsi="Times New Roman" w:cs="Times New Roman"/>
+          <w:b/>
           <w:sz w:val="24"/>
           <w:szCs w:val="24"/>
         </w:rPr>
@@ -3885,17 +3933,6 @@
           <w:szCs w:val="24"/>
         </w:rPr>
       </w:pPr>
-    </w:p>
-    <w:p>
-      <w:pPr>
-        <w:pStyle w:val="ListParagraph"/>
-        <w:ind w:left="792"/>
-        <w:rPr>
-          <w:rFonts w:ascii="Times New Roman" w:hAnsi="Times New Roman" w:cs="Times New Roman"/>
-          <w:sz w:val="24"/>
-          <w:szCs w:val="24"/>
-        </w:rPr>
-      </w:pPr>
       <w:r>
         <w:rPr>
           <w:rFonts w:ascii="Times New Roman" w:hAnsi="Times New Roman" w:cs="Times New Roman"/>
@@ -3904,13 +3941,13 @@
           <w:szCs w:val="24"/>
         </w:rPr>
         <w:drawing>
-          <wp:anchor distT="0" distB="0" distL="114300" distR="114300" simplePos="0" relativeHeight="251658240" behindDoc="1" locked="0" layoutInCell="1" allowOverlap="1" wp14:anchorId="394C6C6A" wp14:editId="43E7DEA6">
+          <wp:anchor distT="0" distB="0" distL="114300" distR="114300" simplePos="0" relativeHeight="251658240" behindDoc="1" locked="0" layoutInCell="1" allowOverlap="1" wp14:anchorId="2A98E2AF" wp14:editId="463D1E34">
             <wp:simplePos x="0" y="0"/>
             <wp:positionH relativeFrom="column">
-              <wp:posOffset>2509520</wp:posOffset>
+              <wp:posOffset>2528570</wp:posOffset>
             </wp:positionH>
             <wp:positionV relativeFrom="paragraph">
-              <wp:posOffset>-97790</wp:posOffset>
+              <wp:posOffset>151130</wp:posOffset>
             </wp:positionV>
             <wp:extent cx="3609975" cy="1990725"/>
             <wp:effectExtent l="0" t="0" r="9525" b="9525"/>
@@ -3966,9 +4003,22 @@
           </wp:anchor>
         </w:drawing>
       </w:r>
+    </w:p>
+    <w:p>
+      <w:pPr>
+        <w:pStyle w:val="ListParagraph"/>
+        <w:ind w:left="792"/>
+        <w:rPr>
+          <w:rFonts w:ascii="Times New Roman" w:hAnsi="Times New Roman" w:cs="Times New Roman"/>
+          <w:b/>
+          <w:sz w:val="24"/>
+          <w:szCs w:val="24"/>
+        </w:rPr>
+      </w:pPr>
       <w:r>
         <w:rPr>
           <w:rFonts w:ascii="Times New Roman" w:hAnsi="Times New Roman" w:cs="Times New Roman"/>
+          <w:b/>
           <w:sz w:val="24"/>
           <w:szCs w:val="24"/>
         </w:rPr>
@@ -3977,6 +4027,7 @@
       <w:r>
         <w:rPr>
           <w:rFonts w:ascii="Times New Roman" w:hAnsi="Times New Roman" w:cs="Times New Roman"/>
+          <w:b/>
           <w:sz w:val="24"/>
           <w:szCs w:val="24"/>
         </w:rPr>
@@ -4089,6 +4140,7 @@
         <w:ind w:left="792"/>
         <w:rPr>
           <w:rFonts w:ascii="Times New Roman" w:hAnsi="Times New Roman" w:cs="Times New Roman"/>
+          <w:b/>
           <w:sz w:val="24"/>
           <w:szCs w:val="24"/>
         </w:rPr>
@@ -4096,6 +4148,7 @@
       <w:r>
         <w:rPr>
           <w:rFonts w:ascii="Times New Roman" w:hAnsi="Times New Roman" w:cs="Times New Roman"/>
+          <w:b/>
           <w:sz w:val="24"/>
           <w:szCs w:val="24"/>
         </w:rPr>
@@ -4104,6 +4157,7 @@
       <w:r>
         <w:rPr>
           <w:rFonts w:ascii="Times New Roman" w:hAnsi="Times New Roman" w:cs="Times New Roman"/>
+          <w:b/>
           <w:sz w:val="24"/>
           <w:szCs w:val="24"/>
         </w:rPr>
@@ -4112,6 +4166,7 @@
       <w:r>
         <w:rPr>
           <w:rFonts w:ascii="Times New Roman" w:hAnsi="Times New Roman" w:cs="Times New Roman"/>
+          <w:b/>
           <w:sz w:val="24"/>
           <w:szCs w:val="24"/>
         </w:rPr>
@@ -4120,6 +4175,7 @@
       <w:r>
         <w:rPr>
           <w:rFonts w:ascii="Times New Roman" w:hAnsi="Times New Roman" w:cs="Times New Roman"/>
+          <w:b/>
           <w:sz w:val="24"/>
           <w:szCs w:val="24"/>
         </w:rPr>
@@ -4304,6 +4360,7 @@
         <w:ind w:left="792"/>
         <w:rPr>
           <w:rFonts w:ascii="Times New Roman" w:hAnsi="Times New Roman" w:cs="Times New Roman"/>
+          <w:b/>
           <w:sz w:val="24"/>
           <w:szCs w:val="24"/>
         </w:rPr>
@@ -4311,6 +4368,7 @@
       <w:r>
         <w:rPr>
           <w:rFonts w:ascii="Times New Roman" w:hAnsi="Times New Roman" w:cs="Times New Roman"/>
+          <w:b/>
           <w:sz w:val="24"/>
           <w:szCs w:val="24"/>
         </w:rPr>
@@ -4540,6 +4598,7 @@
         <w:ind w:left="792"/>
         <w:rPr>
           <w:rFonts w:ascii="Times New Roman" w:hAnsi="Times New Roman" w:cs="Times New Roman"/>
+          <w:b/>
           <w:sz w:val="24"/>
           <w:szCs w:val="24"/>
         </w:rPr>
@@ -4547,6 +4606,7 @@
       <w:r>
         <w:rPr>
           <w:rFonts w:ascii="Times New Roman" w:hAnsi="Times New Roman" w:cs="Times New Roman"/>
+          <w:b/>
           <w:noProof/>
           <w:sz w:val="24"/>
           <w:szCs w:val="24"/>
@@ -4554,7 +4614,7 @@
         <mc:AlternateContent>
           <mc:Choice Requires="wpg">
             <w:drawing>
-              <wp:anchor distT="0" distB="0" distL="114300" distR="114300" simplePos="0" relativeHeight="251685888" behindDoc="1" locked="0" layoutInCell="1" allowOverlap="1" wp14:anchorId="79F8967D" wp14:editId="50B223F5">
+              <wp:anchor distT="0" distB="0" distL="114300" distR="114300" simplePos="0" relativeHeight="251685888" behindDoc="1" locked="0" layoutInCell="1" allowOverlap="1" wp14:anchorId="7155F3F5" wp14:editId="097D04E1">
                 <wp:simplePos x="0" y="0"/>
                 <wp:positionH relativeFrom="column">
                   <wp:posOffset>266700</wp:posOffset>
@@ -5326,6 +5386,7 @@
       <w:r>
         <w:rPr>
           <w:rFonts w:ascii="Times New Roman" w:hAnsi="Times New Roman" w:cs="Times New Roman"/>
+          <w:b/>
           <w:sz w:val="24"/>
           <w:szCs w:val="24"/>
         </w:rPr>
@@ -5959,6 +6020,7 @@
         <w:ind w:left="792"/>
         <w:rPr>
           <w:rFonts w:ascii="Times New Roman" w:hAnsi="Times New Roman" w:cs="Times New Roman"/>
+          <w:b/>
           <w:sz w:val="24"/>
           <w:szCs w:val="24"/>
         </w:rPr>
@@ -5966,6 +6028,7 @@
       <w:r>
         <w:rPr>
           <w:rFonts w:ascii="Times New Roman" w:hAnsi="Times New Roman" w:cs="Times New Roman"/>
+          <w:b/>
           <w:sz w:val="24"/>
           <w:szCs w:val="24"/>
         </w:rPr>
@@ -5974,6 +6037,7 @@
       <w:r>
         <w:rPr>
           <w:rFonts w:ascii="Times New Roman" w:hAnsi="Times New Roman" w:cs="Times New Roman"/>
+          <w:b/>
           <w:sz w:val="24"/>
           <w:szCs w:val="24"/>
         </w:rPr>
@@ -6577,6 +6641,7 @@
         <w:ind w:left="792"/>
         <w:rPr>
           <w:rFonts w:ascii="Times New Roman" w:hAnsi="Times New Roman" w:cs="Times New Roman"/>
+          <w:b/>
           <w:sz w:val="24"/>
           <w:szCs w:val="24"/>
         </w:rPr>
@@ -6584,6 +6649,7 @@
       <w:r>
         <w:rPr>
           <w:rFonts w:ascii="Times New Roman" w:hAnsi="Times New Roman" w:cs="Times New Roman"/>
+          <w:b/>
           <w:sz w:val="24"/>
           <w:szCs w:val="24"/>
         </w:rPr>
@@ -6635,8 +6701,6 @@
           <w:szCs w:val="24"/>
         </w:rPr>
       </w:pPr>
-      <w:bookmarkStart w:id="0" w:name="_GoBack"/>
-      <w:bookmarkEnd w:id="0"/>
     </w:p>
     <w:p>
       <w:pPr>
@@ -25823,12 +25887,6 @@
         <w:gridCol w:w="6858"/>
       </w:tblGrid>
       <w:tr>
-        <w:tblPrEx>
-          <w:tblCellMar>
-            <w:top w:w="0" w:type="dxa"/>
-            <w:bottom w:w="0" w:type="dxa"/>
-          </w:tblCellMar>
-        </w:tblPrEx>
         <w:tc>
           <w:tcPr>
             <w:tcW w:w="2160" w:type="dxa"/>
@@ -25896,12 +25954,6 @@
         </w:tc>
       </w:tr>
       <w:tr>
-        <w:tblPrEx>
-          <w:tblCellMar>
-            <w:top w:w="0" w:type="dxa"/>
-            <w:bottom w:w="0" w:type="dxa"/>
-          </w:tblCellMar>
-        </w:tblPrEx>
         <w:tc>
           <w:tcPr>
             <w:tcW w:w="2160" w:type="dxa"/>
@@ -25957,12 +26009,6 @@
         </w:tc>
       </w:tr>
       <w:tr>
-        <w:tblPrEx>
-          <w:tblCellMar>
-            <w:top w:w="0" w:type="dxa"/>
-            <w:bottom w:w="0" w:type="dxa"/>
-          </w:tblCellMar>
-        </w:tblPrEx>
         <w:tc>
           <w:tcPr>
             <w:tcW w:w="2160" w:type="dxa"/>
@@ -26014,12 +26060,6 @@
         </w:tc>
       </w:tr>
       <w:tr>
-        <w:tblPrEx>
-          <w:tblCellMar>
-            <w:top w:w="0" w:type="dxa"/>
-            <w:bottom w:w="0" w:type="dxa"/>
-          </w:tblCellMar>
-        </w:tblPrEx>
         <w:tc>
           <w:tcPr>
             <w:tcW w:w="2160" w:type="dxa"/>
@@ -26071,12 +26111,6 @@
         </w:tc>
       </w:tr>
       <w:tr>
-        <w:tblPrEx>
-          <w:tblCellMar>
-            <w:top w:w="0" w:type="dxa"/>
-            <w:bottom w:w="0" w:type="dxa"/>
-          </w:tblCellMar>
-        </w:tblPrEx>
         <w:tc>
           <w:tcPr>
             <w:tcW w:w="2160" w:type="dxa"/>
@@ -26128,12 +26162,6 @@
         </w:tc>
       </w:tr>
       <w:tr>
-        <w:tblPrEx>
-          <w:tblCellMar>
-            <w:top w:w="0" w:type="dxa"/>
-            <w:bottom w:w="0" w:type="dxa"/>
-          </w:tblCellMar>
-        </w:tblPrEx>
         <w:tc>
           <w:tcPr>
             <w:tcW w:w="2160" w:type="dxa"/>
@@ -26187,12 +26215,6 @@
         </w:tc>
       </w:tr>
       <w:tr>
-        <w:tblPrEx>
-          <w:tblCellMar>
-            <w:top w:w="0" w:type="dxa"/>
-            <w:bottom w:w="0" w:type="dxa"/>
-          </w:tblCellMar>
-        </w:tblPrEx>
         <w:tc>
           <w:tcPr>
             <w:tcW w:w="2160" w:type="dxa"/>
@@ -26244,12 +26266,6 @@
         </w:tc>
       </w:tr>
       <w:tr>
-        <w:tblPrEx>
-          <w:tblCellMar>
-            <w:top w:w="0" w:type="dxa"/>
-            <w:bottom w:w="0" w:type="dxa"/>
-          </w:tblCellMar>
-        </w:tblPrEx>
         <w:tc>
           <w:tcPr>
             <w:tcW w:w="2160" w:type="dxa"/>
@@ -26301,12 +26317,6 @@
         </w:tc>
       </w:tr>
       <w:tr>
-        <w:tblPrEx>
-          <w:tblCellMar>
-            <w:top w:w="0" w:type="dxa"/>
-            <w:bottom w:w="0" w:type="dxa"/>
-          </w:tblCellMar>
-        </w:tblPrEx>
         <w:tc>
           <w:tcPr>
             <w:tcW w:w="2160" w:type="dxa"/>
@@ -26358,12 +26368,6 @@
         </w:tc>
       </w:tr>
       <w:tr>
-        <w:tblPrEx>
-          <w:tblCellMar>
-            <w:top w:w="0" w:type="dxa"/>
-            <w:bottom w:w="0" w:type="dxa"/>
-          </w:tblCellMar>
-        </w:tblPrEx>
         <w:tc>
           <w:tcPr>
             <w:tcW w:w="2160" w:type="dxa"/>
@@ -26447,12 +26451,6 @@
         </w:tc>
       </w:tr>
       <w:tr>
-        <w:tblPrEx>
-          <w:tblCellMar>
-            <w:top w:w="0" w:type="dxa"/>
-            <w:bottom w:w="0" w:type="dxa"/>
-          </w:tblCellMar>
-        </w:tblPrEx>
         <w:tc>
           <w:tcPr>
             <w:tcW w:w="2160" w:type="dxa"/>
@@ -26518,12 +26516,6 @@
         </w:tc>
       </w:tr>
       <w:tr>
-        <w:tblPrEx>
-          <w:tblCellMar>
-            <w:top w:w="0" w:type="dxa"/>
-            <w:bottom w:w="0" w:type="dxa"/>
-          </w:tblCellMar>
-        </w:tblPrEx>
         <w:tc>
           <w:tcPr>
             <w:tcW w:w="2160" w:type="dxa"/>
@@ -26588,12 +26580,6 @@
         </w:tc>
       </w:tr>
       <w:tr>
-        <w:tblPrEx>
-          <w:tblCellMar>
-            <w:top w:w="0" w:type="dxa"/>
-            <w:bottom w:w="0" w:type="dxa"/>
-          </w:tblCellMar>
-        </w:tblPrEx>
         <w:tc>
           <w:tcPr>
             <w:tcW w:w="2160" w:type="dxa"/>
@@ -26658,12 +26644,6 @@
         </w:tc>
       </w:tr>
       <w:tr>
-        <w:tblPrEx>
-          <w:tblCellMar>
-            <w:top w:w="0" w:type="dxa"/>
-            <w:bottom w:w="0" w:type="dxa"/>
-          </w:tblCellMar>
-        </w:tblPrEx>
         <w:tc>
           <w:tcPr>
             <w:tcW w:w="2160" w:type="dxa"/>
@@ -26739,12 +26719,6 @@
         </w:tc>
       </w:tr>
       <w:tr>
-        <w:tblPrEx>
-          <w:tblCellMar>
-            <w:top w:w="0" w:type="dxa"/>
-            <w:bottom w:w="0" w:type="dxa"/>
-          </w:tblCellMar>
-        </w:tblPrEx>
         <w:tc>
           <w:tcPr>
             <w:tcW w:w="2160" w:type="dxa"/>
@@ -26818,12 +26792,6 @@
         </w:tc>
       </w:tr>
       <w:tr>
-        <w:tblPrEx>
-          <w:tblCellMar>
-            <w:top w:w="0" w:type="dxa"/>
-            <w:bottom w:w="0" w:type="dxa"/>
-          </w:tblCellMar>
-        </w:tblPrEx>
         <w:tc>
           <w:tcPr>
             <w:tcW w:w="2160" w:type="dxa"/>
@@ -26888,12 +26856,6 @@
         </w:tc>
       </w:tr>
       <w:tr>
-        <w:tblPrEx>
-          <w:tblCellMar>
-            <w:top w:w="0" w:type="dxa"/>
-            <w:bottom w:w="0" w:type="dxa"/>
-          </w:tblCellMar>
-        </w:tblPrEx>
         <w:tc>
           <w:tcPr>
             <w:tcW w:w="2160" w:type="dxa"/>
@@ -26958,12 +26920,6 @@
         </w:tc>
       </w:tr>
       <w:tr>
-        <w:tblPrEx>
-          <w:tblCellMar>
-            <w:top w:w="0" w:type="dxa"/>
-            <w:bottom w:w="0" w:type="dxa"/>
-          </w:tblCellMar>
-        </w:tblPrEx>
         <w:tc>
           <w:tcPr>
             <w:tcW w:w="2160" w:type="dxa"/>
@@ -27028,12 +26984,6 @@
         </w:tc>
       </w:tr>
       <w:tr>
-        <w:tblPrEx>
-          <w:tblCellMar>
-            <w:top w:w="0" w:type="dxa"/>
-            <w:bottom w:w="0" w:type="dxa"/>
-          </w:tblCellMar>
-        </w:tblPrEx>
         <w:trPr>
           <w:cantSplit/>
         </w:trPr>
@@ -27960,16 +27910,20 @@
           <w:sz w:val="24"/>
           <w:szCs w:val="24"/>
         </w:rPr>
-        <w:t xml:space="preserve">     </w:t>
+        <w:t xml:space="preserve">     Log in as moderator and admin. Go to a recipe that has been flagged, mark it to be removed. Check to make sure it has been removed from database and no longer appears when the recipe is accessed.</w:t>
       </w:r>
-      <w:r>
-        <w:rPr>
-          <w:rFonts w:ascii="Times New Roman" w:hAnsi="Times New Roman" w:cs="Times New Roman"/>
-          <w:sz w:val="24"/>
-          <w:szCs w:val="24"/>
-        </w:rPr>
-        <w:t>Log in as moderator and admin. Go to a recipe that has been flagged, mark it to be removed. Check to make sure it has been removed from database and no longer appears when the recipe is accessed.</w:t>
-      </w:r>
+    </w:p>
+    <w:p>
+      <w:pPr>
+        <w:pStyle w:val="ListParagraph"/>
+        <w:ind w:left="792"/>
+        <w:rPr>
+          <w:rFonts w:ascii="Times New Roman" w:hAnsi="Times New Roman" w:cs="Times New Roman"/>
+          <w:b/>
+          <w:sz w:val="32"/>
+          <w:szCs w:val="24"/>
+        </w:rPr>
+      </w:pPr>
     </w:p>
     <w:p>
       <w:pPr>
@@ -28004,6 +27958,7 @@
           <w:sz w:val="32"/>
           <w:szCs w:val="24"/>
         </w:rPr>
+        <w:lastRenderedPageBreak/>
         <w:t>Use Case Test 14 – Remove a Recipe</w:t>
       </w:r>
     </w:p>
@@ -28024,7 +27979,6 @@
           <w:sz w:val="32"/>
           <w:szCs w:val="24"/>
         </w:rPr>
-        <w:lastRenderedPageBreak/>
         <w:t xml:space="preserve">     </w:t>
       </w:r>
       <w:r>
@@ -28062,37 +28016,6 @@
         </w:rPr>
         <w:t xml:space="preserve">     </w:t>
       </w:r>
-    </w:p>
-    <w:p>
-      <w:pPr>
-        <w:rPr>
-          <w:rFonts w:ascii="Times New Roman" w:hAnsi="Times New Roman" w:cs="Times New Roman"/>
-          <w:sz w:val="24"/>
-          <w:szCs w:val="24"/>
-        </w:rPr>
-      </w:pPr>
-    </w:p>
-    <w:p>
-      <w:pPr>
-        <w:pStyle w:val="ListParagraph"/>
-        <w:ind w:left="792"/>
-        <w:rPr>
-          <w:rFonts w:ascii="Times New Roman" w:hAnsi="Times New Roman" w:cs="Times New Roman"/>
-          <w:sz w:val="24"/>
-          <w:szCs w:val="24"/>
-        </w:rPr>
-      </w:pPr>
-    </w:p>
-    <w:p>
-      <w:pPr>
-        <w:pStyle w:val="ListParagraph"/>
-        <w:ind w:left="792"/>
-        <w:rPr>
-          <w:rFonts w:ascii="Times New Roman" w:hAnsi="Times New Roman" w:cs="Times New Roman"/>
-          <w:sz w:val="24"/>
-          <w:szCs w:val="24"/>
-        </w:rPr>
-      </w:pPr>
     </w:p>
     <w:p>
       <w:pPr>
@@ -28687,15 +28610,6 @@
     </w:tbl>
     <w:p>
       <w:pPr>
-        <w:rPr>
-          <w:rFonts w:ascii="Times New Roman" w:hAnsi="Times New Roman" w:cs="Times New Roman"/>
-          <w:sz w:val="40"/>
-          <w:szCs w:val="40"/>
-        </w:rPr>
-      </w:pPr>
-    </w:p>
-    <w:p>
-      <w:pPr>
         <w:pStyle w:val="ListParagraph"/>
         <w:numPr>
           <w:ilvl w:val="0"/>
@@ -28984,7 +28898,6 @@
           <w:sz w:val="24"/>
           <w:szCs w:val="24"/>
         </w:rPr>
-        <w:lastRenderedPageBreak/>
         <w:t>All aforementioned hard copies of documents</w:t>
       </w:r>
     </w:p>
@@ -29070,6 +28983,7 @@
           <w:sz w:val="40"/>
           <w:szCs w:val="40"/>
         </w:rPr>
+        <w:lastRenderedPageBreak/>
         <w:t>Open Issues</w:t>
       </w:r>
     </w:p>
@@ -29261,7 +29175,7 @@
           <w:rPr>
             <w:noProof/>
           </w:rPr>
-          <w:t>6</w:t>
+          <w:t>1</w:t>
         </w:r>
         <w:r>
           <w:rPr>
@@ -30962,7 +30876,6 @@
   <w:style w:type="character" w:default="1" w:styleId="DefaultParagraphFont">
     <w:name w:val="Default Paragraph Font"/>
     <w:uiPriority w:val="1"/>
-    <w:semiHidden/>
     <w:unhideWhenUsed/>
   </w:style>
   <w:style w:type="table" w:default="1" w:styleId="TableNormal">
@@ -31410,7 +31323,6 @@
   <w:style w:type="character" w:default="1" w:styleId="DefaultParagraphFont">
     <w:name w:val="Default Paragraph Font"/>
     <w:uiPriority w:val="1"/>
-    <w:semiHidden/>
     <w:unhideWhenUsed/>
   </w:style>
   <w:style w:type="table" w:default="1" w:styleId="TableNormal">

</xml_diff>

<commit_message>
added issue on the SRS
</commit_message>
<xml_diff>
--- a/Docs/SRS/SP2_SRS.docx
+++ b/Docs/SRS/SP2_SRS.docx
@@ -36,7 +36,6 @@
           <w:szCs w:val="24"/>
         </w:rPr>
       </w:pPr>
-      <w:proofErr w:type="spellStart"/>
       <w:r>
         <w:rPr>
           <w:rFonts w:ascii="Times New Roman" w:hAnsi="Times New Roman" w:cs="Times New Roman"/>
@@ -46,7 +45,6 @@
         </w:rPr>
         <w:t>DigiDiet</w:t>
       </w:r>
-      <w:proofErr w:type="spellEnd"/>
       <w:r>
         <w:rPr>
           <w:rFonts w:ascii="Times New Roman" w:hAnsi="Times New Roman" w:cs="Times New Roman"/>
@@ -213,25 +211,7 @@
           <w:sz w:val="28"/>
           <w:szCs w:val="24"/>
         </w:rPr>
-        <w:t xml:space="preserve">Michael </w:t>
-      </w:r>
-      <w:proofErr w:type="spellStart"/>
-      <w:r>
-        <w:rPr>
-          <w:rFonts w:ascii="Times New Roman" w:hAnsi="Times New Roman" w:cs="Times New Roman"/>
-          <w:sz w:val="28"/>
-          <w:szCs w:val="24"/>
-        </w:rPr>
-        <w:t>Neary</w:t>
-      </w:r>
-      <w:proofErr w:type="spellEnd"/>
-      <w:r>
-        <w:rPr>
-          <w:rFonts w:ascii="Times New Roman" w:hAnsi="Times New Roman" w:cs="Times New Roman"/>
-          <w:sz w:val="28"/>
-          <w:szCs w:val="24"/>
-        </w:rPr>
-        <w:t xml:space="preserve"> </w:t>
+        <w:t xml:space="preserve">Michael Neary </w:t>
       </w:r>
     </w:p>
     <w:p>
@@ -261,8 +241,6 @@
         </w:rPr>
         <w:t>** ONE REQUIREMENT HAS BEEN DELETED AND ONE HAS BEEN ADDED SINCE THE LAST SPIRAL **</w:t>
       </w:r>
-      <w:bookmarkStart w:id="0" w:name="_GoBack"/>
-      <w:bookmarkEnd w:id="0"/>
       <w:r>
         <w:rPr>
           <w:rFonts w:ascii="Times New Roman" w:hAnsi="Times New Roman" w:cs="Times New Roman"/>
@@ -353,7 +331,6 @@
         </w:rPr>
         <w:t xml:space="preserve">This document explains the features of the </w:t>
       </w:r>
-      <w:proofErr w:type="spellStart"/>
       <w:r>
         <w:rPr>
           <w:rFonts w:ascii="Times New Roman" w:hAnsi="Times New Roman" w:cs="Times New Roman"/>
@@ -362,7 +339,6 @@
         </w:rPr>
         <w:t>DigiDiet</w:t>
       </w:r>
-      <w:proofErr w:type="spellEnd"/>
       <w:r>
         <w:rPr>
           <w:rFonts w:ascii="Times New Roman" w:hAnsi="Times New Roman" w:cs="Times New Roman"/>
@@ -387,7 +363,6 @@
         </w:rPr>
         <w:t xml:space="preserve">The intended audience of this document is the </w:t>
       </w:r>
-      <w:proofErr w:type="spellStart"/>
       <w:r>
         <w:rPr>
           <w:rFonts w:ascii="Times New Roman" w:hAnsi="Times New Roman" w:cs="Times New Roman"/>
@@ -396,7 +371,6 @@
         </w:rPr>
         <w:t>DigiDiet</w:t>
       </w:r>
-      <w:proofErr w:type="spellEnd"/>
       <w:r>
         <w:rPr>
           <w:rFonts w:ascii="Times New Roman" w:hAnsi="Times New Roman" w:cs="Times New Roman"/>
@@ -476,7 +450,6 @@
         </w:rPr>
         <w:t xml:space="preserve">     </w:t>
       </w:r>
-      <w:proofErr w:type="spellStart"/>
       <w:r>
         <w:rPr>
           <w:rFonts w:ascii="Times New Roman" w:hAnsi="Times New Roman" w:cs="Times New Roman"/>
@@ -485,7 +458,6 @@
         </w:rPr>
         <w:t>DigiDiet</w:t>
       </w:r>
-      <w:proofErr w:type="spellEnd"/>
       <w:r>
         <w:rPr>
           <w:rFonts w:ascii="Times New Roman" w:hAnsi="Times New Roman" w:cs="Times New Roman"/>
@@ -599,7 +571,6 @@
         </w:rPr>
         <w:t xml:space="preserve">The </w:t>
       </w:r>
-      <w:proofErr w:type="spellStart"/>
       <w:r>
         <w:rPr>
           <w:rFonts w:ascii="Times New Roman" w:hAnsi="Times New Roman" w:cs="Times New Roman"/>
@@ -608,7 +579,6 @@
         </w:rPr>
         <w:t>DigiDiet</w:t>
       </w:r>
-      <w:proofErr w:type="spellEnd"/>
       <w:r>
         <w:rPr>
           <w:rFonts w:ascii="Times New Roman" w:hAnsi="Times New Roman" w:cs="Times New Roman"/>
@@ -1425,11 +1395,9 @@
                                         <w:pStyle w:val="Header"/>
                                         <w:ind w:left="720"/>
                                       </w:pPr>
-                                      <w:proofErr w:type="gramStart"/>
                                       <w:r>
                                         <w:t>website</w:t>
                                       </w:r>
-                                      <w:proofErr w:type="gramEnd"/>
                                     </w:p>
                                   </w:txbxContent>
                                 </wps:txbx>
@@ -1578,11 +1546,9 @@
                                   <w:pStyle w:val="Header"/>
                                   <w:ind w:left="720"/>
                                 </w:pPr>
-                                <w:proofErr w:type="gramStart"/>
                                 <w:r>
                                   <w:t>website</w:t>
                                 </w:r>
-                                <w:proofErr w:type="gramEnd"/>
                               </w:p>
                             </w:txbxContent>
                           </v:textbox>
@@ -7056,7 +7022,6 @@
                 <w:szCs w:val="24"/>
               </w:rPr>
             </w:pPr>
-            <w:proofErr w:type="spellStart"/>
             <w:r>
               <w:rPr>
                 <w:rFonts w:ascii="Times New Roman" w:eastAsia="Times New Roman" w:hAnsi="Times New Roman" w:cs="Times New Roman"/>
@@ -7066,7 +7031,6 @@
               </w:rPr>
               <w:t>Postconditions</w:t>
             </w:r>
-            <w:proofErr w:type="spellEnd"/>
           </w:p>
         </w:tc>
         <w:tc>
@@ -8319,7 +8283,6 @@
                 <w:szCs w:val="24"/>
               </w:rPr>
             </w:pPr>
-            <w:proofErr w:type="spellStart"/>
             <w:r>
               <w:rPr>
                 <w:rFonts w:ascii="Times New Roman" w:eastAsia="Times New Roman" w:hAnsi="Times New Roman" w:cs="Times New Roman"/>
@@ -8329,7 +8292,6 @@
               </w:rPr>
               <w:t>Postconditions</w:t>
             </w:r>
-            <w:proofErr w:type="spellEnd"/>
           </w:p>
         </w:tc>
         <w:tc>
@@ -9406,7 +9368,6 @@
                 <w:szCs w:val="24"/>
               </w:rPr>
             </w:pPr>
-            <w:proofErr w:type="spellStart"/>
             <w:r>
               <w:rPr>
                 <w:rFonts w:ascii="Times New Roman" w:eastAsia="Times New Roman" w:hAnsi="Times New Roman" w:cs="Times New Roman"/>
@@ -9416,7 +9377,6 @@
               </w:rPr>
               <w:t>Postconditions</w:t>
             </w:r>
-            <w:proofErr w:type="spellEnd"/>
           </w:p>
         </w:tc>
         <w:tc>
@@ -10477,7 +10437,6 @@
                 <w:lang w:eastAsia="ar-SA"/>
               </w:rPr>
             </w:pPr>
-            <w:proofErr w:type="spellStart"/>
             <w:r>
               <w:rPr>
                 <w:rFonts w:ascii="Times New Roman" w:eastAsia="Times New Roman" w:hAnsi="Times New Roman" w:cs="Times New Roman"/>
@@ -10488,7 +10447,6 @@
               </w:rPr>
               <w:t>Postconditions</w:t>
             </w:r>
-            <w:proofErr w:type="spellEnd"/>
           </w:p>
         </w:tc>
         <w:tc>
@@ -11819,7 +11777,6 @@
                 <w:szCs w:val="24"/>
               </w:rPr>
             </w:pPr>
-            <w:proofErr w:type="spellStart"/>
             <w:r>
               <w:rPr>
                 <w:rFonts w:ascii="Times New Roman" w:eastAsia="Times New Roman" w:hAnsi="Times New Roman" w:cs="Times New Roman"/>
@@ -11829,7 +11786,6 @@
               </w:rPr>
               <w:t>Postconditions</w:t>
             </w:r>
-            <w:proofErr w:type="spellEnd"/>
           </w:p>
         </w:tc>
         <w:tc>
@@ -13547,7 +13503,6 @@
                 <w:lang w:eastAsia="ar-SA"/>
               </w:rPr>
             </w:pPr>
-            <w:proofErr w:type="spellStart"/>
             <w:r>
               <w:rPr>
                 <w:rFonts w:ascii="Times New Roman" w:eastAsia="Times New Roman" w:hAnsi="Times New Roman" w:cs="Times New Roman"/>
@@ -13558,7 +13513,6 @@
               </w:rPr>
               <w:t>Postconditions</w:t>
             </w:r>
-            <w:proofErr w:type="spellEnd"/>
           </w:p>
         </w:tc>
         <w:tc>
@@ -14964,27 +14918,7 @@
                 <w:szCs w:val="24"/>
                 <w:lang w:eastAsia="ar-SA"/>
               </w:rPr>
-              <w:t xml:space="preserve">The user will enter </w:t>
-            </w:r>
-            <w:proofErr w:type="spellStart"/>
-            <w:r>
-              <w:rPr>
-                <w:rFonts w:ascii="Times New Roman" w:eastAsia="Times New Roman" w:hAnsi="Times New Roman" w:cs="Times New Roman"/>
-                <w:sz w:val="24"/>
-                <w:szCs w:val="24"/>
-                <w:lang w:eastAsia="ar-SA"/>
-              </w:rPr>
-              <w:t>ascii</w:t>
-            </w:r>
-            <w:proofErr w:type="spellEnd"/>
-            <w:r>
-              <w:rPr>
-                <w:rFonts w:ascii="Times New Roman" w:eastAsia="Times New Roman" w:hAnsi="Times New Roman" w:cs="Times New Roman"/>
-                <w:sz w:val="24"/>
-                <w:szCs w:val="24"/>
-                <w:lang w:eastAsia="ar-SA"/>
-              </w:rPr>
-              <w:t xml:space="preserve"> text</w:t>
+              <w:t>The user will enter ascii text</w:t>
             </w:r>
           </w:p>
         </w:tc>
@@ -15011,7 +14945,6 @@
                 <w:lang w:eastAsia="ar-SA"/>
               </w:rPr>
             </w:pPr>
-            <w:proofErr w:type="spellStart"/>
             <w:r>
               <w:rPr>
                 <w:rFonts w:ascii="Times New Roman" w:eastAsia="Times New Roman" w:hAnsi="Times New Roman" w:cs="Times New Roman"/>
@@ -15022,7 +14955,6 @@
               </w:rPr>
               <w:t>Postconditions</w:t>
             </w:r>
-            <w:proofErr w:type="spellEnd"/>
           </w:p>
         </w:tc>
         <w:tc>
@@ -16049,27 +15981,7 @@
                 <w:szCs w:val="24"/>
                 <w:lang w:eastAsia="ar-SA"/>
               </w:rPr>
-              <w:t xml:space="preserve">If the user does not enter </w:t>
-            </w:r>
-            <w:proofErr w:type="spellStart"/>
-            <w:r>
-              <w:rPr>
-                <w:rFonts w:ascii="Times New Roman" w:eastAsia="Times New Roman" w:hAnsi="Times New Roman" w:cs="Times New Roman"/>
-                <w:sz w:val="24"/>
-                <w:szCs w:val="24"/>
-                <w:lang w:eastAsia="ar-SA"/>
-              </w:rPr>
-              <w:t>ascii</w:t>
-            </w:r>
-            <w:proofErr w:type="spellEnd"/>
-            <w:r>
-              <w:rPr>
-                <w:rFonts w:ascii="Times New Roman" w:eastAsia="Times New Roman" w:hAnsi="Times New Roman" w:cs="Times New Roman"/>
-                <w:sz w:val="24"/>
-                <w:szCs w:val="24"/>
-                <w:lang w:eastAsia="ar-SA"/>
-              </w:rPr>
-              <w:t xml:space="preserve"> text, a message will be displayed to the user</w:t>
+              <w:t>If the user does not enter ascii text, a message will be displayed to the user</w:t>
             </w:r>
           </w:p>
         </w:tc>
@@ -16659,7 +16571,6 @@
                 <w:lang w:eastAsia="ar-SA"/>
               </w:rPr>
             </w:pPr>
-            <w:proofErr w:type="spellStart"/>
             <w:r>
               <w:rPr>
                 <w:rFonts w:ascii="Times New Roman" w:eastAsia="Times New Roman" w:hAnsi="Times New Roman" w:cs="Times New Roman"/>
@@ -16670,7 +16581,6 @@
               </w:rPr>
               <w:t>Postconditions</w:t>
             </w:r>
-            <w:proofErr w:type="spellEnd"/>
           </w:p>
         </w:tc>
         <w:tc>
@@ -16705,27 +16615,7 @@
                 <w:szCs w:val="24"/>
                 <w:lang w:eastAsia="ar-SA"/>
               </w:rPr>
-              <w:t xml:space="preserve">The </w:t>
-            </w:r>
-            <w:proofErr w:type="gramStart"/>
-            <w:r>
-              <w:rPr>
-                <w:rFonts w:ascii="Times New Roman" w:eastAsia="Times New Roman" w:hAnsi="Times New Roman" w:cs="Times New Roman"/>
-                <w:sz w:val="24"/>
-                <w:szCs w:val="24"/>
-                <w:lang w:eastAsia="ar-SA"/>
-              </w:rPr>
-              <w:t>users</w:t>
-            </w:r>
-            <w:proofErr w:type="gramEnd"/>
-            <w:r>
-              <w:rPr>
-                <w:rFonts w:ascii="Times New Roman" w:eastAsia="Times New Roman" w:hAnsi="Times New Roman" w:cs="Times New Roman"/>
-                <w:sz w:val="24"/>
-                <w:szCs w:val="24"/>
-                <w:lang w:eastAsia="ar-SA"/>
-              </w:rPr>
-              <w:t xml:space="preserve"> statistics page will be populated with information about the user from the database.</w:t>
+              <w:t>The users statistics page will be populated with information about the user from the database.</w:t>
             </w:r>
           </w:p>
         </w:tc>
@@ -17707,27 +17597,7 @@
                 <w:szCs w:val="24"/>
                 <w:lang w:eastAsia="ar-SA"/>
               </w:rPr>
-              <w:t xml:space="preserve">Should other users be able to visit another </w:t>
-            </w:r>
-            <w:proofErr w:type="gramStart"/>
-            <w:r>
-              <w:rPr>
-                <w:rFonts w:ascii="Times New Roman" w:eastAsia="Times New Roman" w:hAnsi="Times New Roman" w:cs="Times New Roman"/>
-                <w:sz w:val="24"/>
-                <w:szCs w:val="24"/>
-                <w:lang w:eastAsia="ar-SA"/>
-              </w:rPr>
-              <w:t>users</w:t>
-            </w:r>
-            <w:proofErr w:type="gramEnd"/>
-            <w:r>
-              <w:rPr>
-                <w:rFonts w:ascii="Times New Roman" w:eastAsia="Times New Roman" w:hAnsi="Times New Roman" w:cs="Times New Roman"/>
-                <w:sz w:val="24"/>
-                <w:szCs w:val="24"/>
-                <w:lang w:eastAsia="ar-SA"/>
-              </w:rPr>
-              <w:t xml:space="preserve"> statistics page via URL? (add step about checking login)</w:t>
+              <w:t>Should other users be able to visit another users statistics page via URL? (add step about checking login)</w:t>
             </w:r>
           </w:p>
         </w:tc>
@@ -18142,7 +18012,6 @@
                 <w:lang w:eastAsia="ar-SA"/>
               </w:rPr>
             </w:pPr>
-            <w:proofErr w:type="spellStart"/>
             <w:r>
               <w:rPr>
                 <w:rFonts w:ascii="Times New Roman" w:eastAsia="Times New Roman" w:hAnsi="Times New Roman" w:cs="Times New Roman"/>
@@ -18153,7 +18022,6 @@
               </w:rPr>
               <w:t>Postconditions</w:t>
             </w:r>
-            <w:proofErr w:type="spellEnd"/>
           </w:p>
         </w:tc>
         <w:tc>
@@ -20208,19 +20076,8 @@
                 <w:szCs w:val="24"/>
                 <w:lang w:eastAsia="ar-SA"/>
               </w:rPr>
-              <w:t xml:space="preserve">System informs user that he/she has selected an invalid file and </w:t>
-            </w:r>
-            <w:proofErr w:type="spellStart"/>
-            <w:r>
-              <w:rPr>
-                <w:rFonts w:ascii="Times New Roman" w:eastAsia="Times New Roman" w:hAnsi="Times New Roman" w:cs="Times New Roman"/>
-                <w:sz w:val="24"/>
-                <w:szCs w:val="24"/>
-                <w:lang w:eastAsia="ar-SA"/>
-              </w:rPr>
-              <w:t>reprompts</w:t>
-            </w:r>
-            <w:proofErr w:type="spellEnd"/>
+              <w:t>System informs user that he/she has selected an invalid file and reprompts</w:t>
+            </w:r>
           </w:p>
         </w:tc>
       </w:tr>
@@ -20310,27 +20167,7 @@
                 <w:szCs w:val="24"/>
                 <w:lang w:eastAsia="ar-SA"/>
               </w:rPr>
-              <w:t xml:space="preserve">System </w:t>
-            </w:r>
-            <w:proofErr w:type="spellStart"/>
-            <w:r>
-              <w:rPr>
-                <w:rFonts w:ascii="Times New Roman" w:eastAsia="Times New Roman" w:hAnsi="Times New Roman" w:cs="Times New Roman"/>
-                <w:sz w:val="24"/>
-                <w:szCs w:val="24"/>
-                <w:lang w:eastAsia="ar-SA"/>
-              </w:rPr>
-              <w:t>reprompts</w:t>
-            </w:r>
-            <w:proofErr w:type="spellEnd"/>
-            <w:r>
-              <w:rPr>
-                <w:rFonts w:ascii="Times New Roman" w:eastAsia="Times New Roman" w:hAnsi="Times New Roman" w:cs="Times New Roman"/>
-                <w:sz w:val="24"/>
-                <w:szCs w:val="24"/>
-                <w:lang w:eastAsia="ar-SA"/>
-              </w:rPr>
-              <w:t xml:space="preserve"> user for missing required data (main picture, ingredients, description, steps)</w:t>
+              <w:t>System reprompts user for missing required data (main picture, ingredients, description, steps)</w:t>
             </w:r>
           </w:p>
         </w:tc>
@@ -20850,7 +20687,6 @@
                 <w:lang w:eastAsia="ar-SA"/>
               </w:rPr>
             </w:pPr>
-            <w:proofErr w:type="spellStart"/>
             <w:r>
               <w:rPr>
                 <w:rFonts w:ascii="Times New Roman" w:eastAsia="Times New Roman" w:hAnsi="Times New Roman" w:cs="Times New Roman"/>
@@ -20861,7 +20697,6 @@
               </w:rPr>
               <w:t>Postconditions</w:t>
             </w:r>
-            <w:proofErr w:type="spellEnd"/>
           </w:p>
         </w:tc>
         <w:tc>
@@ -22453,7 +22288,6 @@
                 <w:szCs w:val="24"/>
               </w:rPr>
             </w:pPr>
-            <w:proofErr w:type="spellStart"/>
             <w:r>
               <w:rPr>
                 <w:rFonts w:ascii="Times New Roman" w:eastAsia="Times New Roman" w:hAnsi="Times New Roman" w:cs="Times New Roman"/>
@@ -22463,7 +22297,6 @@
               </w:rPr>
               <w:t>Postconditions</w:t>
             </w:r>
-            <w:proofErr w:type="spellEnd"/>
           </w:p>
         </w:tc>
         <w:tc>
@@ -23652,25 +23485,7 @@
                 <w:sz w:val="24"/>
                 <w:szCs w:val="24"/>
               </w:rPr>
-              <w:t xml:space="preserve">An administrator may ban a user, preventing them from using their account for anything besides appealing the ban. (Cannot post, edit, review, comment, </w:t>
-            </w:r>
-            <w:proofErr w:type="spellStart"/>
-            <w:r>
-              <w:rPr>
-                <w:rFonts w:ascii="Times New Roman" w:eastAsia="Times New Roman" w:hAnsi="Times New Roman" w:cs="Times New Roman"/>
-                <w:sz w:val="24"/>
-                <w:szCs w:val="24"/>
-              </w:rPr>
-              <w:t>etc</w:t>
-            </w:r>
-            <w:proofErr w:type="spellEnd"/>
-            <w:r>
-              <w:rPr>
-                <w:rFonts w:ascii="Times New Roman" w:eastAsia="Times New Roman" w:hAnsi="Times New Roman" w:cs="Times New Roman"/>
-                <w:sz w:val="24"/>
-                <w:szCs w:val="24"/>
-              </w:rPr>
-              <w:t>)</w:t>
+              <w:t>An administrator may ban a user, preventing them from using their account for anything besides appealing the ban. (Cannot post, edit, review, comment, etc)</w:t>
             </w:r>
           </w:p>
         </w:tc>
@@ -23792,7 +23607,6 @@
                 <w:szCs w:val="24"/>
               </w:rPr>
             </w:pPr>
-            <w:proofErr w:type="spellStart"/>
             <w:r>
               <w:rPr>
                 <w:rFonts w:ascii="Times New Roman" w:eastAsia="Times New Roman" w:hAnsi="Times New Roman" w:cs="Times New Roman"/>
@@ -23802,7 +23616,6 @@
               </w:rPr>
               <w:t>Postconditions</w:t>
             </w:r>
-            <w:proofErr w:type="spellEnd"/>
           </w:p>
         </w:tc>
         <w:tc>
@@ -24650,43 +24463,7 @@
                 <w:sz w:val="24"/>
                 <w:szCs w:val="24"/>
               </w:rPr>
-              <w:t xml:space="preserve">The ban is dropped by the </w:t>
-            </w:r>
-            <w:proofErr w:type="gramStart"/>
-            <w:r>
-              <w:rPr>
-                <w:rFonts w:ascii="Times New Roman" w:eastAsia="Times New Roman" w:hAnsi="Times New Roman" w:cs="Times New Roman"/>
-                <w:sz w:val="24"/>
-                <w:szCs w:val="24"/>
-              </w:rPr>
-              <w:t>Administrator,</w:t>
-            </w:r>
-            <w:proofErr w:type="gramEnd"/>
-            <w:r>
-              <w:rPr>
-                <w:rFonts w:ascii="Times New Roman" w:eastAsia="Times New Roman" w:hAnsi="Times New Roman" w:cs="Times New Roman"/>
-                <w:sz w:val="24"/>
-                <w:szCs w:val="24"/>
-              </w:rPr>
-              <w:t xml:space="preserve"> the user is </w:t>
-            </w:r>
-            <w:proofErr w:type="spellStart"/>
-            <w:r>
-              <w:rPr>
-                <w:rFonts w:ascii="Times New Roman" w:eastAsia="Times New Roman" w:hAnsi="Times New Roman" w:cs="Times New Roman"/>
-                <w:sz w:val="24"/>
-                <w:szCs w:val="24"/>
-              </w:rPr>
-              <w:t>unflagged</w:t>
-            </w:r>
-            <w:proofErr w:type="spellEnd"/>
-            <w:r>
-              <w:rPr>
-                <w:rFonts w:ascii="Times New Roman" w:eastAsia="Times New Roman" w:hAnsi="Times New Roman" w:cs="Times New Roman"/>
-                <w:sz w:val="24"/>
-                <w:szCs w:val="24"/>
-              </w:rPr>
-              <w:t xml:space="preserve"> as “banned” and can once again participate in activities on the site.</w:t>
+              <w:t>The ban is dropped by the Administrator, the user is unflagged as “banned” and can once again participate in activities on the site.</w:t>
             </w:r>
           </w:p>
         </w:tc>
@@ -25096,7 +24873,6 @@
                 <w:szCs w:val="24"/>
               </w:rPr>
             </w:pPr>
-            <w:proofErr w:type="spellStart"/>
             <w:r>
               <w:rPr>
                 <w:rFonts w:ascii="Times New Roman" w:eastAsia="Times New Roman" w:hAnsi="Times New Roman" w:cs="Times New Roman"/>
@@ -25106,7 +24882,6 @@
               </w:rPr>
               <w:t>Postconditions</w:t>
             </w:r>
-            <w:proofErr w:type="spellEnd"/>
           </w:p>
         </w:tc>
         <w:tc>
@@ -25494,25 +25269,7 @@
                 <w:sz w:val="24"/>
                 <w:szCs w:val="24"/>
               </w:rPr>
-              <w:t xml:space="preserve">The administrator / moderator </w:t>
-            </w:r>
-            <w:proofErr w:type="gramStart"/>
-            <w:r>
-              <w:rPr>
-                <w:rFonts w:ascii="Times New Roman" w:eastAsia="Times New Roman" w:hAnsi="Times New Roman" w:cs="Times New Roman"/>
-                <w:sz w:val="24"/>
-                <w:szCs w:val="24"/>
-              </w:rPr>
-              <w:t>is</w:t>
-            </w:r>
-            <w:proofErr w:type="gramEnd"/>
-            <w:r>
-              <w:rPr>
-                <w:rFonts w:ascii="Times New Roman" w:eastAsia="Times New Roman" w:hAnsi="Times New Roman" w:cs="Times New Roman"/>
-                <w:sz w:val="24"/>
-                <w:szCs w:val="24"/>
-              </w:rPr>
-              <w:t xml:space="preserve"> prompted to confirm their decision. (“Are you sure you would like to delete this comment?”)</w:t>
+              <w:t>The administrator / moderator is prompted to confirm their decision. (“Are you sure you would like to delete this comment?”)</w:t>
             </w:r>
           </w:p>
         </w:tc>
@@ -25780,25 +25537,7 @@
                 <w:sz w:val="24"/>
                 <w:szCs w:val="24"/>
               </w:rPr>
-              <w:t xml:space="preserve">The administrator / moderator </w:t>
-            </w:r>
-            <w:proofErr w:type="gramStart"/>
-            <w:r>
-              <w:rPr>
-                <w:rFonts w:ascii="Times New Roman" w:eastAsia="Times New Roman" w:hAnsi="Times New Roman" w:cs="Times New Roman"/>
-                <w:sz w:val="24"/>
-                <w:szCs w:val="24"/>
-              </w:rPr>
-              <w:t>decides</w:t>
-            </w:r>
-            <w:proofErr w:type="gramEnd"/>
-            <w:r>
-              <w:rPr>
-                <w:rFonts w:ascii="Times New Roman" w:eastAsia="Times New Roman" w:hAnsi="Times New Roman" w:cs="Times New Roman"/>
-                <w:sz w:val="24"/>
-                <w:szCs w:val="24"/>
-              </w:rPr>
-              <w:t xml:space="preserve"> not to delete the comment.</w:t>
+              <w:t>The administrator / moderator decides not to delete the comment.</w:t>
             </w:r>
           </w:p>
         </w:tc>
@@ -26176,7 +25915,6 @@
                 <w:szCs w:val="20"/>
               </w:rPr>
             </w:pPr>
-            <w:proofErr w:type="spellStart"/>
             <w:r>
               <w:rPr>
                 <w:rFonts w:ascii="Times New Roman" w:eastAsia="Times New Roman" w:hAnsi="Times New Roman" w:cs="Times New Roman"/>
@@ -26186,7 +25924,6 @@
               </w:rPr>
               <w:t>Postconditions</w:t>
             </w:r>
-            <w:proofErr w:type="spellEnd"/>
           </w:p>
         </w:tc>
         <w:tc>
@@ -27307,25 +27044,7 @@
           <w:sz w:val="24"/>
           <w:szCs w:val="24"/>
         </w:rPr>
-        <w:t xml:space="preserve">nsure a comment notification </w:t>
-      </w:r>
-      <w:proofErr w:type="gramStart"/>
-      <w:r>
-        <w:rPr>
-          <w:rFonts w:ascii="Times New Roman" w:hAnsi="Times New Roman" w:cs="Times New Roman"/>
-          <w:sz w:val="24"/>
-          <w:szCs w:val="24"/>
-        </w:rPr>
-        <w:t>has</w:t>
-      </w:r>
-      <w:proofErr w:type="gramEnd"/>
-      <w:r>
-        <w:rPr>
-          <w:rFonts w:ascii="Times New Roman" w:hAnsi="Times New Roman" w:cs="Times New Roman"/>
-          <w:sz w:val="24"/>
-          <w:szCs w:val="24"/>
-        </w:rPr>
-        <w:t xml:space="preserve"> been created.</w:t>
+        <w:t>nsure a comment notification has been created.</w:t>
       </w:r>
     </w:p>
     <w:p>
@@ -27748,25 +27467,7 @@
           <w:sz w:val="24"/>
           <w:szCs w:val="24"/>
         </w:rPr>
-        <w:t xml:space="preserve">     Log in as an admin. Go to admin </w:t>
-      </w:r>
-      <w:proofErr w:type="gramStart"/>
-      <w:r>
-        <w:rPr>
-          <w:rFonts w:ascii="Times New Roman" w:hAnsi="Times New Roman" w:cs="Times New Roman"/>
-          <w:sz w:val="24"/>
-          <w:szCs w:val="24"/>
-        </w:rPr>
-        <w:t>page,</w:t>
-      </w:r>
-      <w:proofErr w:type="gramEnd"/>
-      <w:r>
-        <w:rPr>
-          <w:rFonts w:ascii="Times New Roman" w:hAnsi="Times New Roman" w:cs="Times New Roman"/>
-          <w:sz w:val="24"/>
-          <w:szCs w:val="24"/>
-        </w:rPr>
-        <w:t xml:space="preserve"> add a user that is currently in the database to the moderator list. Log in as that use to see if given proper moderator privileges. </w:t>
+        <w:t xml:space="preserve">     Log in as an admin. Go to admin page, add a user that is currently in the database to the moderator list. Log in as that use to see if given proper moderator privileges. </w:t>
       </w:r>
     </w:p>
     <w:p>
@@ -28287,25 +27988,7 @@
                 <w:sz w:val="24"/>
                 <w:szCs w:val="24"/>
               </w:rPr>
-              <w:t xml:space="preserve">Must utilize </w:t>
-            </w:r>
-            <w:proofErr w:type="spellStart"/>
-            <w:r>
-              <w:rPr>
-                <w:rFonts w:ascii="Times New Roman" w:hAnsi="Times New Roman" w:cs="Times New Roman"/>
-                <w:sz w:val="24"/>
-                <w:szCs w:val="24"/>
-              </w:rPr>
-              <w:t>Github</w:t>
-            </w:r>
-            <w:proofErr w:type="spellEnd"/>
-            <w:r>
-              <w:rPr>
-                <w:rFonts w:ascii="Times New Roman" w:hAnsi="Times New Roman" w:cs="Times New Roman"/>
-                <w:sz w:val="24"/>
-                <w:szCs w:val="24"/>
-              </w:rPr>
-              <w:t xml:space="preserve"> to store the project.</w:t>
+              <w:t>Must utilize Github to store the project.</w:t>
             </w:r>
           </w:p>
         </w:tc>
@@ -28648,7 +28331,6 @@
         </w:rPr>
         <w:t xml:space="preserve">See User Interface Design Document for </w:t>
       </w:r>
-      <w:proofErr w:type="spellStart"/>
       <w:r>
         <w:rPr>
           <w:rFonts w:ascii="Times New Roman" w:hAnsi="Times New Roman" w:cs="Times New Roman"/>
@@ -28657,7 +28339,6 @@
         </w:rPr>
         <w:t>DigiDiet</w:t>
       </w:r>
-      <w:proofErr w:type="spellEnd"/>
       <w:r>
         <w:rPr>
           <w:rFonts w:ascii="Times New Roman" w:hAnsi="Times New Roman" w:cs="Times New Roman"/>
@@ -28995,10 +28676,13 @@
         <w:tblLook w:val="04A0" w:firstRow="1" w:lastRow="0" w:firstColumn="1" w:lastColumn="0" w:noHBand="0" w:noVBand="1"/>
       </w:tblPr>
       <w:tblGrid>
-        <w:gridCol w:w="4579"/>
-        <w:gridCol w:w="4637"/>
+        <w:gridCol w:w="4586"/>
+        <w:gridCol w:w="4630"/>
       </w:tblGrid>
       <w:tr>
+        <w:trPr>
+          <w:trHeight w:val="458"/>
+        </w:trPr>
         <w:tc>
           <w:tcPr>
             <w:tcW w:w="4788" w:type="dxa"/>
@@ -29061,10 +28745,18 @@
               <w:ind w:left="0"/>
               <w:rPr>
                 <w:rFonts w:ascii="Times New Roman" w:hAnsi="Times New Roman" w:cs="Times New Roman"/>
-                <w:sz w:val="40"/>
-                <w:szCs w:val="40"/>
-              </w:rPr>
-            </w:pPr>
+                <w:sz w:val="28"/>
+                <w:szCs w:val="28"/>
+              </w:rPr>
+            </w:pPr>
+            <w:r>
+              <w:rPr>
+                <w:rFonts w:ascii="Times New Roman" w:hAnsi="Times New Roman" w:cs="Times New Roman"/>
+                <w:sz w:val="28"/>
+                <w:szCs w:val="28"/>
+              </w:rPr>
+              <w:t>No input validation</w:t>
+            </w:r>
           </w:p>
         </w:tc>
         <w:tc>
@@ -29077,10 +28769,20 @@
               <w:ind w:left="0"/>
               <w:rPr>
                 <w:rFonts w:ascii="Times New Roman" w:hAnsi="Times New Roman" w:cs="Times New Roman"/>
-                <w:sz w:val="40"/>
-                <w:szCs w:val="40"/>
-              </w:rPr>
-            </w:pPr>
+                <w:sz w:val="28"/>
+                <w:szCs w:val="28"/>
+              </w:rPr>
+            </w:pPr>
+            <w:r>
+              <w:rPr>
+                <w:rFonts w:ascii="Times New Roman" w:hAnsi="Times New Roman" w:cs="Times New Roman"/>
+                <w:sz w:val="28"/>
+                <w:szCs w:val="28"/>
+              </w:rPr>
+              <w:t xml:space="preserve">When a user enters input when they register, create a recipe, add a comment, etc. there are times when no input is accepted as valid, the same username is allowed to be registered to multiple times, among other edge cases like that. </w:t>
+            </w:r>
+            <w:bookmarkStart w:id="0" w:name="_GoBack"/>
+            <w:bookmarkEnd w:id="0"/>
           </w:p>
         </w:tc>
       </w:tr>
@@ -29175,7 +28877,7 @@
           <w:rPr>
             <w:noProof/>
           </w:rPr>
-          <w:t>1</w:t>
+          <w:t>18</w:t>
         </w:r>
         <w:r>
           <w:rPr>
@@ -30876,6 +30578,7 @@
   <w:style w:type="character" w:default="1" w:styleId="DefaultParagraphFont">
     <w:name w:val="Default Paragraph Font"/>
     <w:uiPriority w:val="1"/>
+    <w:semiHidden/>
     <w:unhideWhenUsed/>
   </w:style>
   <w:style w:type="table" w:default="1" w:styleId="TableNormal">
@@ -31323,6 +31026,7 @@
   <w:style w:type="character" w:default="1" w:styleId="DefaultParagraphFont">
     <w:name w:val="Default Paragraph Font"/>
     <w:uiPriority w:val="1"/>
+    <w:semiHidden/>
     <w:unhideWhenUsed/>
   </w:style>
   <w:style w:type="table" w:default="1" w:styleId="TableNormal">

</xml_diff>

<commit_message>
updated SRS after meeting with morgan
</commit_message>
<xml_diff>
--- a/Docs/SRS/SP2_SRS.docx
+++ b/Docs/SRS/SP2_SRS.docx
@@ -36,6 +36,7 @@
           <w:szCs w:val="24"/>
         </w:rPr>
       </w:pPr>
+      <w:proofErr w:type="spellStart"/>
       <w:r>
         <w:rPr>
           <w:rFonts w:ascii="Times New Roman" w:hAnsi="Times New Roman" w:cs="Times New Roman"/>
@@ -45,6 +46,7 @@
         </w:rPr>
         <w:t>DigiDiet</w:t>
       </w:r>
+      <w:proofErr w:type="spellEnd"/>
       <w:r>
         <w:rPr>
           <w:rFonts w:ascii="Times New Roman" w:hAnsi="Times New Roman" w:cs="Times New Roman"/>
@@ -211,7 +213,25 @@
           <w:sz w:val="28"/>
           <w:szCs w:val="24"/>
         </w:rPr>
-        <w:t xml:space="preserve">Michael Neary </w:t>
+        <w:t xml:space="preserve">Michael </w:t>
+      </w:r>
+      <w:proofErr w:type="spellStart"/>
+      <w:r>
+        <w:rPr>
+          <w:rFonts w:ascii="Times New Roman" w:hAnsi="Times New Roman" w:cs="Times New Roman"/>
+          <w:sz w:val="28"/>
+          <w:szCs w:val="24"/>
+        </w:rPr>
+        <w:t>Neary</w:t>
+      </w:r>
+      <w:proofErr w:type="spellEnd"/>
+      <w:r>
+        <w:rPr>
+          <w:rFonts w:ascii="Times New Roman" w:hAnsi="Times New Roman" w:cs="Times New Roman"/>
+          <w:sz w:val="28"/>
+          <w:szCs w:val="24"/>
+        </w:rPr>
+        <w:t xml:space="preserve"> </w:t>
       </w:r>
     </w:p>
     <w:p>
@@ -239,7 +259,41 @@
           <w:sz w:val="24"/>
           <w:szCs w:val="24"/>
         </w:rPr>
-        <w:t>** ONE REQUIREMENT HAS BEEN DELETED AND ONE HAS BEEN ADDED SINCE THE LAST SPIRAL **</w:t>
+        <w:t xml:space="preserve">** ONE REQUIREMENT HAS BEEN DELETED AND ONE HAS BEEN ADDED SINCE THE LAST SPIRAL </w:t>
+      </w:r>
+      <w:r>
+        <w:rPr>
+          <w:rFonts w:ascii="Times New Roman" w:hAnsi="Times New Roman" w:cs="Times New Roman"/>
+          <w:sz w:val="24"/>
+          <w:szCs w:val="24"/>
+        </w:rPr>
+        <w:t>(APPROVED BY OUR CUSTOMER</w:t>
+      </w:r>
+      <w:proofErr w:type="gramStart"/>
+      <w:r>
+        <w:rPr>
+          <w:rFonts w:ascii="Times New Roman" w:hAnsi="Times New Roman" w:cs="Times New Roman"/>
+          <w:sz w:val="24"/>
+          <w:szCs w:val="24"/>
+        </w:rPr>
+        <w:t>)</w:t>
+      </w:r>
+      <w:r>
+        <w:rPr>
+          <w:rFonts w:ascii="Times New Roman" w:hAnsi="Times New Roman" w:cs="Times New Roman"/>
+          <w:sz w:val="24"/>
+          <w:szCs w:val="24"/>
+        </w:rPr>
+        <w:t>*</w:t>
+      </w:r>
+      <w:proofErr w:type="gramEnd"/>
+      <w:r>
+        <w:rPr>
+          <w:rFonts w:ascii="Times New Roman" w:hAnsi="Times New Roman" w:cs="Times New Roman"/>
+          <w:sz w:val="24"/>
+          <w:szCs w:val="24"/>
+        </w:rPr>
+        <w:t>*</w:t>
       </w:r>
       <w:r>
         <w:rPr>
@@ -331,6 +385,7 @@
         </w:rPr>
         <w:t xml:space="preserve">This document explains the features of the </w:t>
       </w:r>
+      <w:proofErr w:type="spellStart"/>
       <w:r>
         <w:rPr>
           <w:rFonts w:ascii="Times New Roman" w:hAnsi="Times New Roman" w:cs="Times New Roman"/>
@@ -339,6 +394,7 @@
         </w:rPr>
         <w:t>DigiDiet</w:t>
       </w:r>
+      <w:proofErr w:type="spellEnd"/>
       <w:r>
         <w:rPr>
           <w:rFonts w:ascii="Times New Roman" w:hAnsi="Times New Roman" w:cs="Times New Roman"/>
@@ -363,6 +419,7 @@
         </w:rPr>
         <w:t xml:space="preserve">The intended audience of this document is the </w:t>
       </w:r>
+      <w:proofErr w:type="spellStart"/>
       <w:r>
         <w:rPr>
           <w:rFonts w:ascii="Times New Roman" w:hAnsi="Times New Roman" w:cs="Times New Roman"/>
@@ -371,6 +428,7 @@
         </w:rPr>
         <w:t>DigiDiet</w:t>
       </w:r>
+      <w:proofErr w:type="spellEnd"/>
       <w:r>
         <w:rPr>
           <w:rFonts w:ascii="Times New Roman" w:hAnsi="Times New Roman" w:cs="Times New Roman"/>
@@ -450,6 +508,7 @@
         </w:rPr>
         <w:t xml:space="preserve">     </w:t>
       </w:r>
+      <w:proofErr w:type="spellStart"/>
       <w:r>
         <w:rPr>
           <w:rFonts w:ascii="Times New Roman" w:hAnsi="Times New Roman" w:cs="Times New Roman"/>
@@ -458,6 +517,7 @@
         </w:rPr>
         <w:t>DigiDiet</w:t>
       </w:r>
+      <w:proofErr w:type="spellEnd"/>
       <w:r>
         <w:rPr>
           <w:rFonts w:ascii="Times New Roman" w:hAnsi="Times New Roman" w:cs="Times New Roman"/>
@@ -571,6 +631,7 @@
         </w:rPr>
         <w:t xml:space="preserve">The </w:t>
       </w:r>
+      <w:proofErr w:type="spellStart"/>
       <w:r>
         <w:rPr>
           <w:rFonts w:ascii="Times New Roman" w:hAnsi="Times New Roman" w:cs="Times New Roman"/>
@@ -579,6 +640,7 @@
         </w:rPr>
         <w:t>DigiDiet</w:t>
       </w:r>
+      <w:proofErr w:type="spellEnd"/>
       <w:r>
         <w:rPr>
           <w:rFonts w:ascii="Times New Roman" w:hAnsi="Times New Roman" w:cs="Times New Roman"/>
@@ -1395,9 +1457,11 @@
                                         <w:pStyle w:val="Header"/>
                                         <w:ind w:left="720"/>
                                       </w:pPr>
+                                      <w:proofErr w:type="gramStart"/>
                                       <w:r>
                                         <w:t>website</w:t>
                                       </w:r>
+                                      <w:proofErr w:type="gramEnd"/>
                                     </w:p>
                                   </w:txbxContent>
                                 </wps:txbx>
@@ -7022,6 +7086,7 @@
                 <w:szCs w:val="24"/>
               </w:rPr>
             </w:pPr>
+            <w:proofErr w:type="spellStart"/>
             <w:r>
               <w:rPr>
                 <w:rFonts w:ascii="Times New Roman" w:eastAsia="Times New Roman" w:hAnsi="Times New Roman" w:cs="Times New Roman"/>
@@ -7031,6 +7096,7 @@
               </w:rPr>
               <w:t>Postconditions</w:t>
             </w:r>
+            <w:proofErr w:type="spellEnd"/>
           </w:p>
         </w:tc>
         <w:tc>
@@ -8283,6 +8349,7 @@
                 <w:szCs w:val="24"/>
               </w:rPr>
             </w:pPr>
+            <w:proofErr w:type="spellStart"/>
             <w:r>
               <w:rPr>
                 <w:rFonts w:ascii="Times New Roman" w:eastAsia="Times New Roman" w:hAnsi="Times New Roman" w:cs="Times New Roman"/>
@@ -8292,6 +8359,7 @@
               </w:rPr>
               <w:t>Postconditions</w:t>
             </w:r>
+            <w:proofErr w:type="spellEnd"/>
           </w:p>
         </w:tc>
         <w:tc>
@@ -9009,25 +9077,7 @@
                 <w:sz w:val="24"/>
                 <w:szCs w:val="24"/>
               </w:rPr>
-              <w:t>How do we handle a username and password that do not match?</w:t>
-            </w:r>
-          </w:p>
-          <w:p>
-            <w:pPr>
-              <w:spacing w:after="0" w:line="240" w:lineRule="auto"/>
-              <w:rPr>
-                <w:rFonts w:ascii="Times New Roman" w:eastAsia="Times New Roman" w:hAnsi="Times New Roman" w:cs="Times New Roman"/>
-                <w:sz w:val="24"/>
-                <w:szCs w:val="24"/>
-              </w:rPr>
-            </w:pPr>
-            <w:r>
-              <w:rPr>
-                <w:rFonts w:ascii="Times New Roman" w:eastAsia="Times New Roman" w:hAnsi="Times New Roman" w:cs="Times New Roman"/>
-                <w:sz w:val="24"/>
-                <w:szCs w:val="24"/>
-              </w:rPr>
-              <w:t>How do we secure passwords?</w:t>
+              <w:t>None</w:t>
             </w:r>
           </w:p>
         </w:tc>
@@ -9368,6 +9418,7 @@
                 <w:szCs w:val="24"/>
               </w:rPr>
             </w:pPr>
+            <w:proofErr w:type="spellStart"/>
             <w:r>
               <w:rPr>
                 <w:rFonts w:ascii="Times New Roman" w:eastAsia="Times New Roman" w:hAnsi="Times New Roman" w:cs="Times New Roman"/>
@@ -9377,6 +9428,7 @@
               </w:rPr>
               <w:t>Postconditions</w:t>
             </w:r>
+            <w:proofErr w:type="spellEnd"/>
           </w:p>
         </w:tc>
         <w:tc>
@@ -10022,7 +10074,7 @@
                 <w:sz w:val="24"/>
                 <w:szCs w:val="24"/>
               </w:rPr>
-              <w:t xml:space="preserve">Who is allowed to view profiles? Only users who are logged in? </w:t>
+              <w:t>None</w:t>
             </w:r>
           </w:p>
         </w:tc>
@@ -10437,6 +10489,7 @@
                 <w:lang w:eastAsia="ar-SA"/>
               </w:rPr>
             </w:pPr>
+            <w:proofErr w:type="spellStart"/>
             <w:r>
               <w:rPr>
                 <w:rFonts w:ascii="Times New Roman" w:eastAsia="Times New Roman" w:hAnsi="Times New Roman" w:cs="Times New Roman"/>
@@ -10447,6 +10500,7 @@
               </w:rPr>
               <w:t>Postconditions</w:t>
             </w:r>
+            <w:proofErr w:type="spellEnd"/>
           </w:p>
         </w:tc>
         <w:tc>
@@ -11332,7 +11386,6 @@
                 <w:szCs w:val="24"/>
                 <w:lang w:eastAsia="ar-SA"/>
               </w:rPr>
-              <w:lastRenderedPageBreak/>
               <w:t>Open Issues</w:t>
             </w:r>
           </w:p>
@@ -11777,6 +11830,7 @@
                 <w:szCs w:val="24"/>
               </w:rPr>
             </w:pPr>
+            <w:proofErr w:type="spellStart"/>
             <w:r>
               <w:rPr>
                 <w:rFonts w:ascii="Times New Roman" w:eastAsia="Times New Roman" w:hAnsi="Times New Roman" w:cs="Times New Roman"/>
@@ -11786,6 +11840,7 @@
               </w:rPr>
               <w:t>Postconditions</w:t>
             </w:r>
+            <w:proofErr w:type="spellEnd"/>
           </w:p>
         </w:tc>
         <w:tc>
@@ -13503,6 +13558,7 @@
                 <w:lang w:eastAsia="ar-SA"/>
               </w:rPr>
             </w:pPr>
+            <w:proofErr w:type="spellStart"/>
             <w:r>
               <w:rPr>
                 <w:rFonts w:ascii="Times New Roman" w:eastAsia="Times New Roman" w:hAnsi="Times New Roman" w:cs="Times New Roman"/>
@@ -13513,6 +13569,7 @@
               </w:rPr>
               <w:t>Postconditions</w:t>
             </w:r>
+            <w:proofErr w:type="spellEnd"/>
           </w:p>
         </w:tc>
         <w:tc>
@@ -13724,7 +13781,6 @@
                 <w:szCs w:val="24"/>
                 <w:lang w:eastAsia="ar-SA"/>
               </w:rPr>
-              <w:lastRenderedPageBreak/>
               <w:t>Trigger</w:t>
             </w:r>
           </w:p>
@@ -13797,6 +13853,7 @@
                 <w:szCs w:val="24"/>
                 <w:lang w:eastAsia="ar-SA"/>
               </w:rPr>
+              <w:lastRenderedPageBreak/>
               <w:t>Main Scenario</w:t>
             </w:r>
           </w:p>
@@ -14918,7 +14975,27 @@
                 <w:szCs w:val="24"/>
                 <w:lang w:eastAsia="ar-SA"/>
               </w:rPr>
-              <w:t>The user will enter ascii text</w:t>
+              <w:t xml:space="preserve">The user will enter </w:t>
+            </w:r>
+            <w:proofErr w:type="spellStart"/>
+            <w:r>
+              <w:rPr>
+                <w:rFonts w:ascii="Times New Roman" w:eastAsia="Times New Roman" w:hAnsi="Times New Roman" w:cs="Times New Roman"/>
+                <w:sz w:val="24"/>
+                <w:szCs w:val="24"/>
+                <w:lang w:eastAsia="ar-SA"/>
+              </w:rPr>
+              <w:t>ascii</w:t>
+            </w:r>
+            <w:proofErr w:type="spellEnd"/>
+            <w:r>
+              <w:rPr>
+                <w:rFonts w:ascii="Times New Roman" w:eastAsia="Times New Roman" w:hAnsi="Times New Roman" w:cs="Times New Roman"/>
+                <w:sz w:val="24"/>
+                <w:szCs w:val="24"/>
+                <w:lang w:eastAsia="ar-SA"/>
+              </w:rPr>
+              <w:t xml:space="preserve"> text</w:t>
             </w:r>
           </w:p>
         </w:tc>
@@ -14945,6 +15022,7 @@
                 <w:lang w:eastAsia="ar-SA"/>
               </w:rPr>
             </w:pPr>
+            <w:proofErr w:type="spellStart"/>
             <w:r>
               <w:rPr>
                 <w:rFonts w:ascii="Times New Roman" w:eastAsia="Times New Roman" w:hAnsi="Times New Roman" w:cs="Times New Roman"/>
@@ -14955,6 +15033,7 @@
               </w:rPr>
               <w:t>Postconditions</w:t>
             </w:r>
+            <w:proofErr w:type="spellEnd"/>
           </w:p>
         </w:tc>
         <w:tc>
@@ -15981,7 +16060,27 @@
                 <w:szCs w:val="24"/>
                 <w:lang w:eastAsia="ar-SA"/>
               </w:rPr>
-              <w:t>If the user does not enter ascii text, a message will be displayed to the user</w:t>
+              <w:t xml:space="preserve">If the user does not enter </w:t>
+            </w:r>
+            <w:proofErr w:type="spellStart"/>
+            <w:r>
+              <w:rPr>
+                <w:rFonts w:ascii="Times New Roman" w:eastAsia="Times New Roman" w:hAnsi="Times New Roman" w:cs="Times New Roman"/>
+                <w:sz w:val="24"/>
+                <w:szCs w:val="24"/>
+                <w:lang w:eastAsia="ar-SA"/>
+              </w:rPr>
+              <w:t>ascii</w:t>
+            </w:r>
+            <w:proofErr w:type="spellEnd"/>
+            <w:r>
+              <w:rPr>
+                <w:rFonts w:ascii="Times New Roman" w:eastAsia="Times New Roman" w:hAnsi="Times New Roman" w:cs="Times New Roman"/>
+                <w:sz w:val="24"/>
+                <w:szCs w:val="24"/>
+                <w:lang w:eastAsia="ar-SA"/>
+              </w:rPr>
+              <w:t xml:space="preserve"> text, a message will be displayed to the user</w:t>
             </w:r>
           </w:p>
         </w:tc>
@@ -16156,7 +16255,7 @@
                 <w:szCs w:val="24"/>
                 <w:lang w:eastAsia="ar-SA"/>
               </w:rPr>
-              <w:t>How we will determine ‘relevance’</w:t>
+              <w:t>Search based on tags not titles</w:t>
             </w:r>
           </w:p>
         </w:tc>
@@ -16571,6 +16670,7 @@
                 <w:lang w:eastAsia="ar-SA"/>
               </w:rPr>
             </w:pPr>
+            <w:proofErr w:type="spellStart"/>
             <w:r>
               <w:rPr>
                 <w:rFonts w:ascii="Times New Roman" w:eastAsia="Times New Roman" w:hAnsi="Times New Roman" w:cs="Times New Roman"/>
@@ -16581,6 +16681,7 @@
               </w:rPr>
               <w:t>Postconditions</w:t>
             </w:r>
+            <w:proofErr w:type="spellEnd"/>
           </w:p>
         </w:tc>
         <w:tc>
@@ -16615,7 +16716,27 @@
                 <w:szCs w:val="24"/>
                 <w:lang w:eastAsia="ar-SA"/>
               </w:rPr>
-              <w:t>The users statistics page will be populated with information about the user from the database.</w:t>
+              <w:t xml:space="preserve">The </w:t>
+            </w:r>
+            <w:proofErr w:type="gramStart"/>
+            <w:r>
+              <w:rPr>
+                <w:rFonts w:ascii="Times New Roman" w:eastAsia="Times New Roman" w:hAnsi="Times New Roman" w:cs="Times New Roman"/>
+                <w:sz w:val="24"/>
+                <w:szCs w:val="24"/>
+                <w:lang w:eastAsia="ar-SA"/>
+              </w:rPr>
+              <w:t>users</w:t>
+            </w:r>
+            <w:proofErr w:type="gramEnd"/>
+            <w:r>
+              <w:rPr>
+                <w:rFonts w:ascii="Times New Roman" w:eastAsia="Times New Roman" w:hAnsi="Times New Roman" w:cs="Times New Roman"/>
+                <w:sz w:val="24"/>
+                <w:szCs w:val="24"/>
+                <w:lang w:eastAsia="ar-SA"/>
+              </w:rPr>
+              <w:t xml:space="preserve"> statistics page will be populated with information about the user from the database.</w:t>
             </w:r>
           </w:p>
         </w:tc>
@@ -16721,7 +16842,6 @@
                 <w:szCs w:val="24"/>
                 <w:lang w:eastAsia="ar-SA"/>
               </w:rPr>
-              <w:lastRenderedPageBreak/>
               <w:t>Secondary Actors</w:t>
             </w:r>
           </w:p>
@@ -16793,6 +16913,7 @@
                 <w:szCs w:val="24"/>
                 <w:lang w:eastAsia="ar-SA"/>
               </w:rPr>
+              <w:lastRenderedPageBreak/>
               <w:t>Trigger</w:t>
             </w:r>
           </w:p>
@@ -17597,7 +17718,27 @@
                 <w:szCs w:val="24"/>
                 <w:lang w:eastAsia="ar-SA"/>
               </w:rPr>
-              <w:t>Should other users be able to visit another users statistics page via URL? (add step about checking login)</w:t>
+              <w:t xml:space="preserve">Should other users be able to visit another </w:t>
+            </w:r>
+            <w:proofErr w:type="gramStart"/>
+            <w:r>
+              <w:rPr>
+                <w:rFonts w:ascii="Times New Roman" w:eastAsia="Times New Roman" w:hAnsi="Times New Roman" w:cs="Times New Roman"/>
+                <w:sz w:val="24"/>
+                <w:szCs w:val="24"/>
+                <w:lang w:eastAsia="ar-SA"/>
+              </w:rPr>
+              <w:t>users</w:t>
+            </w:r>
+            <w:proofErr w:type="gramEnd"/>
+            <w:r>
+              <w:rPr>
+                <w:rFonts w:ascii="Times New Roman" w:eastAsia="Times New Roman" w:hAnsi="Times New Roman" w:cs="Times New Roman"/>
+                <w:sz w:val="24"/>
+                <w:szCs w:val="24"/>
+                <w:lang w:eastAsia="ar-SA"/>
+              </w:rPr>
+              <w:t xml:space="preserve"> statistics page via URL? (add step about checking login)</w:t>
             </w:r>
           </w:p>
         </w:tc>
@@ -18012,6 +18153,7 @@
                 <w:lang w:eastAsia="ar-SA"/>
               </w:rPr>
             </w:pPr>
+            <w:proofErr w:type="spellStart"/>
             <w:r>
               <w:rPr>
                 <w:rFonts w:ascii="Times New Roman" w:eastAsia="Times New Roman" w:hAnsi="Times New Roman" w:cs="Times New Roman"/>
@@ -18022,6 +18164,7 @@
               </w:rPr>
               <w:t>Postconditions</w:t>
             </w:r>
+            <w:proofErr w:type="spellEnd"/>
           </w:p>
         </w:tc>
         <w:tc>
@@ -20076,8 +20219,19 @@
                 <w:szCs w:val="24"/>
                 <w:lang w:eastAsia="ar-SA"/>
               </w:rPr>
-              <w:t>System informs user that he/she has selected an invalid file and reprompts</w:t>
-            </w:r>
+              <w:t xml:space="preserve">System informs user that he/she has selected an invalid file and </w:t>
+            </w:r>
+            <w:proofErr w:type="spellStart"/>
+            <w:r>
+              <w:rPr>
+                <w:rFonts w:ascii="Times New Roman" w:eastAsia="Times New Roman" w:hAnsi="Times New Roman" w:cs="Times New Roman"/>
+                <w:sz w:val="24"/>
+                <w:szCs w:val="24"/>
+                <w:lang w:eastAsia="ar-SA"/>
+              </w:rPr>
+              <w:t>reprompts</w:t>
+            </w:r>
+            <w:proofErr w:type="spellEnd"/>
           </w:p>
         </w:tc>
       </w:tr>
@@ -20167,7 +20321,27 @@
                 <w:szCs w:val="24"/>
                 <w:lang w:eastAsia="ar-SA"/>
               </w:rPr>
-              <w:t>System reprompts user for missing required data (main picture, ingredients, description, steps)</w:t>
+              <w:t xml:space="preserve">System </w:t>
+            </w:r>
+            <w:proofErr w:type="spellStart"/>
+            <w:r>
+              <w:rPr>
+                <w:rFonts w:ascii="Times New Roman" w:eastAsia="Times New Roman" w:hAnsi="Times New Roman" w:cs="Times New Roman"/>
+                <w:sz w:val="24"/>
+                <w:szCs w:val="24"/>
+                <w:lang w:eastAsia="ar-SA"/>
+              </w:rPr>
+              <w:t>reprompts</w:t>
+            </w:r>
+            <w:proofErr w:type="spellEnd"/>
+            <w:r>
+              <w:rPr>
+                <w:rFonts w:ascii="Times New Roman" w:eastAsia="Times New Roman" w:hAnsi="Times New Roman" w:cs="Times New Roman"/>
+                <w:sz w:val="24"/>
+                <w:szCs w:val="24"/>
+                <w:lang w:eastAsia="ar-SA"/>
+              </w:rPr>
+              <w:t xml:space="preserve"> user for missing required data (main picture, ingredients, description, steps)</w:t>
             </w:r>
           </w:p>
         </w:tc>
@@ -20237,42 +20411,7 @@
                 <w:szCs w:val="24"/>
                 <w:lang w:eastAsia="ar-SA"/>
               </w:rPr>
-              <w:t>Do we want a separate table for pending recipes or should we put them in the same table with a flag set for review?  Should we have a limit on the number of images or file type/size?  Should we allow videos? Should image file uploads begin asynchronously before hitting submit? How can we secure the uploading system?</w:t>
-            </w:r>
-          </w:p>
-          <w:p>
-            <w:pPr>
-              <w:suppressAutoHyphens/>
-              <w:snapToGrid w:val="0"/>
-              <w:spacing w:after="0" w:line="240" w:lineRule="auto"/>
-              <w:rPr>
-                <w:rFonts w:ascii="Times New Roman" w:eastAsia="Times New Roman" w:hAnsi="Times New Roman" w:cs="Times New Roman"/>
-                <w:sz w:val="24"/>
-                <w:szCs w:val="24"/>
-                <w:lang w:eastAsia="ar-SA"/>
-              </w:rPr>
-            </w:pPr>
-          </w:p>
-          <w:p>
-            <w:pPr>
-              <w:suppressAutoHyphens/>
-              <w:snapToGrid w:val="0"/>
-              <w:spacing w:after="0" w:line="240" w:lineRule="auto"/>
-              <w:rPr>
-                <w:rFonts w:ascii="Times New Roman" w:eastAsia="Times New Roman" w:hAnsi="Times New Roman" w:cs="Times New Roman"/>
-                <w:sz w:val="24"/>
-                <w:szCs w:val="24"/>
-                <w:lang w:eastAsia="ar-SA"/>
-              </w:rPr>
-            </w:pPr>
-            <w:r>
-              <w:rPr>
-                <w:rFonts w:ascii="Times New Roman" w:eastAsia="Times New Roman" w:hAnsi="Times New Roman" w:cs="Times New Roman"/>
-                <w:sz w:val="24"/>
-                <w:szCs w:val="24"/>
-                <w:lang w:eastAsia="ar-SA"/>
-              </w:rPr>
-              <w:t>Note: many of these prompts may take place at the same time but in linear succession on a single view.</w:t>
+              <w:t>Should we have a limit on the number of images or file type/size?  Should we allow videos? Should image file uploads begin asynchronously before hitting submit? How can we secure the uploading system?</w:t>
             </w:r>
           </w:p>
         </w:tc>
@@ -20687,6 +20826,7 @@
                 <w:lang w:eastAsia="ar-SA"/>
               </w:rPr>
             </w:pPr>
+            <w:proofErr w:type="spellStart"/>
             <w:r>
               <w:rPr>
                 <w:rFonts w:ascii="Times New Roman" w:eastAsia="Times New Roman" w:hAnsi="Times New Roman" w:cs="Times New Roman"/>
@@ -20697,6 +20837,7 @@
               </w:rPr>
               <w:t>Postconditions</w:t>
             </w:r>
+            <w:proofErr w:type="spellEnd"/>
           </w:p>
         </w:tc>
         <w:tc>
@@ -21893,7 +22034,7 @@
                 <w:szCs w:val="24"/>
                 <w:lang w:eastAsia="ar-SA"/>
               </w:rPr>
-              <w:t>Do we want to prevent users from rating a recipe more than once?</w:t>
+              <w:t>None</w:t>
             </w:r>
           </w:p>
         </w:tc>
@@ -22288,6 +22429,7 @@
                 <w:szCs w:val="24"/>
               </w:rPr>
             </w:pPr>
+            <w:proofErr w:type="spellStart"/>
             <w:r>
               <w:rPr>
                 <w:rFonts w:ascii="Times New Roman" w:eastAsia="Times New Roman" w:hAnsi="Times New Roman" w:cs="Times New Roman"/>
@@ -22297,6 +22439,7 @@
               </w:rPr>
               <w:t>Postconditions</w:t>
             </w:r>
+            <w:proofErr w:type="spellEnd"/>
           </w:p>
         </w:tc>
         <w:tc>
@@ -22360,7 +22503,6 @@
                 <w:sz w:val="24"/>
                 <w:szCs w:val="24"/>
               </w:rPr>
-              <w:lastRenderedPageBreak/>
               <w:t>Primary Actor</w:t>
             </w:r>
           </w:p>
@@ -22795,7 +22937,16 @@
                 <w:sz w:val="24"/>
                 <w:szCs w:val="24"/>
               </w:rPr>
-              <w:t>The user is notified that they have been selected to become a moderator</w:t>
+              <w:t xml:space="preserve">The user is notified that they have been selected to become a </w:t>
+            </w:r>
+            <w:r>
+              <w:rPr>
+                <w:rFonts w:ascii="Times New Roman" w:eastAsia="Times New Roman" w:hAnsi="Times New Roman" w:cs="Times New Roman"/>
+                <w:sz w:val="24"/>
+                <w:szCs w:val="24"/>
+              </w:rPr>
+              <w:lastRenderedPageBreak/>
+              <w:t>moderator</w:t>
             </w:r>
           </w:p>
         </w:tc>
@@ -23289,6 +23440,16 @@
                 <w:szCs w:val="24"/>
               </w:rPr>
             </w:pPr>
+            <w:r>
+              <w:rPr>
+                <w:rFonts w:ascii="Times New Roman" w:eastAsia="Times New Roman" w:hAnsi="Times New Roman" w:cs="Times New Roman"/>
+                <w:sz w:val="24"/>
+                <w:szCs w:val="24"/>
+              </w:rPr>
+              <w:t>None</w:t>
+            </w:r>
+            <w:bookmarkStart w:id="0" w:name="_GoBack"/>
+            <w:bookmarkEnd w:id="0"/>
           </w:p>
         </w:tc>
       </w:tr>
@@ -23485,7 +23646,25 @@
                 <w:sz w:val="24"/>
                 <w:szCs w:val="24"/>
               </w:rPr>
-              <w:t>An administrator may ban a user, preventing them from using their account for anything besides appealing the ban. (Cannot post, edit, review, comment, etc)</w:t>
+              <w:t xml:space="preserve">An administrator may ban a user, preventing them from using their account for anything besides appealing the ban. (Cannot post, edit, review, comment, </w:t>
+            </w:r>
+            <w:proofErr w:type="spellStart"/>
+            <w:r>
+              <w:rPr>
+                <w:rFonts w:ascii="Times New Roman" w:eastAsia="Times New Roman" w:hAnsi="Times New Roman" w:cs="Times New Roman"/>
+                <w:sz w:val="24"/>
+                <w:szCs w:val="24"/>
+              </w:rPr>
+              <w:t>etc</w:t>
+            </w:r>
+            <w:proofErr w:type="spellEnd"/>
+            <w:r>
+              <w:rPr>
+                <w:rFonts w:ascii="Times New Roman" w:eastAsia="Times New Roman" w:hAnsi="Times New Roman" w:cs="Times New Roman"/>
+                <w:sz w:val="24"/>
+                <w:szCs w:val="24"/>
+              </w:rPr>
+              <w:t>)</w:t>
             </w:r>
           </w:p>
         </w:tc>
@@ -23607,6 +23786,7 @@
                 <w:szCs w:val="24"/>
               </w:rPr>
             </w:pPr>
+            <w:proofErr w:type="spellStart"/>
             <w:r>
               <w:rPr>
                 <w:rFonts w:ascii="Times New Roman" w:eastAsia="Times New Roman" w:hAnsi="Times New Roman" w:cs="Times New Roman"/>
@@ -23616,6 +23796,7 @@
               </w:rPr>
               <w:t>Postconditions</w:t>
             </w:r>
+            <w:proofErr w:type="spellEnd"/>
           </w:p>
         </w:tc>
         <w:tc>
@@ -24463,7 +24644,43 @@
                 <w:sz w:val="24"/>
                 <w:szCs w:val="24"/>
               </w:rPr>
-              <w:t>The ban is dropped by the Administrator, the user is unflagged as “banned” and can once again participate in activities on the site.</w:t>
+              <w:t xml:space="preserve">The ban is dropped by the </w:t>
+            </w:r>
+            <w:proofErr w:type="gramStart"/>
+            <w:r>
+              <w:rPr>
+                <w:rFonts w:ascii="Times New Roman" w:eastAsia="Times New Roman" w:hAnsi="Times New Roman" w:cs="Times New Roman"/>
+                <w:sz w:val="24"/>
+                <w:szCs w:val="24"/>
+              </w:rPr>
+              <w:t>Administrator,</w:t>
+            </w:r>
+            <w:proofErr w:type="gramEnd"/>
+            <w:r>
+              <w:rPr>
+                <w:rFonts w:ascii="Times New Roman" w:eastAsia="Times New Roman" w:hAnsi="Times New Roman" w:cs="Times New Roman"/>
+                <w:sz w:val="24"/>
+                <w:szCs w:val="24"/>
+              </w:rPr>
+              <w:t xml:space="preserve"> the user is </w:t>
+            </w:r>
+            <w:proofErr w:type="spellStart"/>
+            <w:r>
+              <w:rPr>
+                <w:rFonts w:ascii="Times New Roman" w:eastAsia="Times New Roman" w:hAnsi="Times New Roman" w:cs="Times New Roman"/>
+                <w:sz w:val="24"/>
+                <w:szCs w:val="24"/>
+              </w:rPr>
+              <w:t>unflagged</w:t>
+            </w:r>
+            <w:proofErr w:type="spellEnd"/>
+            <w:r>
+              <w:rPr>
+                <w:rFonts w:ascii="Times New Roman" w:eastAsia="Times New Roman" w:hAnsi="Times New Roman" w:cs="Times New Roman"/>
+                <w:sz w:val="24"/>
+                <w:szCs w:val="24"/>
+              </w:rPr>
+              <w:t xml:space="preserve"> as “banned” and can once again participate in activities on the site.</w:t>
             </w:r>
           </w:p>
         </w:tc>
@@ -24493,6 +24710,7 @@
                 <w:sz w:val="24"/>
                 <w:szCs w:val="24"/>
               </w:rPr>
+              <w:lastRenderedPageBreak/>
               <w:t>Open Issues</w:t>
             </w:r>
           </w:p>
@@ -24873,6 +25091,7 @@
                 <w:szCs w:val="24"/>
               </w:rPr>
             </w:pPr>
+            <w:proofErr w:type="spellStart"/>
             <w:r>
               <w:rPr>
                 <w:rFonts w:ascii="Times New Roman" w:eastAsia="Times New Roman" w:hAnsi="Times New Roman" w:cs="Times New Roman"/>
@@ -24882,6 +25101,7 @@
               </w:rPr>
               <w:t>Postconditions</w:t>
             </w:r>
+            <w:proofErr w:type="spellEnd"/>
           </w:p>
         </w:tc>
         <w:tc>
@@ -25269,7 +25489,25 @@
                 <w:sz w:val="24"/>
                 <w:szCs w:val="24"/>
               </w:rPr>
-              <w:t>The administrator / moderator is prompted to confirm their decision. (“Are you sure you would like to delete this comment?”)</w:t>
+              <w:t xml:space="preserve">The administrator / moderator </w:t>
+            </w:r>
+            <w:proofErr w:type="gramStart"/>
+            <w:r>
+              <w:rPr>
+                <w:rFonts w:ascii="Times New Roman" w:eastAsia="Times New Roman" w:hAnsi="Times New Roman" w:cs="Times New Roman"/>
+                <w:sz w:val="24"/>
+                <w:szCs w:val="24"/>
+              </w:rPr>
+              <w:t>is</w:t>
+            </w:r>
+            <w:proofErr w:type="gramEnd"/>
+            <w:r>
+              <w:rPr>
+                <w:rFonts w:ascii="Times New Roman" w:eastAsia="Times New Roman" w:hAnsi="Times New Roman" w:cs="Times New Roman"/>
+                <w:sz w:val="24"/>
+                <w:szCs w:val="24"/>
+              </w:rPr>
+              <w:t xml:space="preserve"> prompted to confirm their decision. (“Are you sure you would like to delete this comment?”)</w:t>
             </w:r>
           </w:p>
         </w:tc>
@@ -25537,7 +25775,25 @@
                 <w:sz w:val="24"/>
                 <w:szCs w:val="24"/>
               </w:rPr>
-              <w:t>The administrator / moderator decides not to delete the comment.</w:t>
+              <w:t xml:space="preserve">The administrator / moderator </w:t>
+            </w:r>
+            <w:proofErr w:type="gramStart"/>
+            <w:r>
+              <w:rPr>
+                <w:rFonts w:ascii="Times New Roman" w:eastAsia="Times New Roman" w:hAnsi="Times New Roman" w:cs="Times New Roman"/>
+                <w:sz w:val="24"/>
+                <w:szCs w:val="24"/>
+              </w:rPr>
+              <w:t>decides</w:t>
+            </w:r>
+            <w:proofErr w:type="gramEnd"/>
+            <w:r>
+              <w:rPr>
+                <w:rFonts w:ascii="Times New Roman" w:eastAsia="Times New Roman" w:hAnsi="Times New Roman" w:cs="Times New Roman"/>
+                <w:sz w:val="24"/>
+                <w:szCs w:val="24"/>
+              </w:rPr>
+              <w:t xml:space="preserve"> not to delete the comment.</w:t>
             </w:r>
           </w:p>
         </w:tc>
@@ -25915,6 +26171,7 @@
                 <w:szCs w:val="20"/>
               </w:rPr>
             </w:pPr>
+            <w:proofErr w:type="spellStart"/>
             <w:r>
               <w:rPr>
                 <w:rFonts w:ascii="Times New Roman" w:eastAsia="Times New Roman" w:hAnsi="Times New Roman" w:cs="Times New Roman"/>
@@ -25924,6 +26181,7 @@
               </w:rPr>
               <w:t>Postconditions</w:t>
             </w:r>
+            <w:proofErr w:type="spellEnd"/>
           </w:p>
         </w:tc>
         <w:tc>
@@ -26402,6 +26660,7 @@
                 <w:sz w:val="24"/>
                 <w:szCs w:val="20"/>
               </w:rPr>
+              <w:lastRenderedPageBreak/>
               <w:t>Extensions</w:t>
             </w:r>
           </w:p>
@@ -27044,7 +27303,25 @@
           <w:sz w:val="24"/>
           <w:szCs w:val="24"/>
         </w:rPr>
-        <w:t>nsure a comment notification has been created.</w:t>
+        <w:t xml:space="preserve">nsure a comment notification </w:t>
+      </w:r>
+      <w:proofErr w:type="gramStart"/>
+      <w:r>
+        <w:rPr>
+          <w:rFonts w:ascii="Times New Roman" w:hAnsi="Times New Roman" w:cs="Times New Roman"/>
+          <w:sz w:val="24"/>
+          <w:szCs w:val="24"/>
+        </w:rPr>
+        <w:t>has</w:t>
+      </w:r>
+      <w:proofErr w:type="gramEnd"/>
+      <w:r>
+        <w:rPr>
+          <w:rFonts w:ascii="Times New Roman" w:hAnsi="Times New Roman" w:cs="Times New Roman"/>
+          <w:sz w:val="24"/>
+          <w:szCs w:val="24"/>
+        </w:rPr>
+        <w:t xml:space="preserve"> been created.</w:t>
       </w:r>
     </w:p>
     <w:p>
@@ -27163,7 +27440,6 @@
           <w:sz w:val="24"/>
           <w:szCs w:val="24"/>
         </w:rPr>
-        <w:lastRenderedPageBreak/>
         <w:t xml:space="preserve">     Log in as a user. Navigate to a recipe. Press the button to write a test comment on that recipe. Check the database to see if the comment has been stored</w:t>
       </w:r>
       <w:r>
@@ -27467,7 +27743,25 @@
           <w:sz w:val="24"/>
           <w:szCs w:val="24"/>
         </w:rPr>
-        <w:t xml:space="preserve">     Log in as an admin. Go to admin page, add a user that is currently in the database to the moderator list. Log in as that use to see if given proper moderator privileges. </w:t>
+        <w:t xml:space="preserve">     Log in as an admin. Go to admin </w:t>
+      </w:r>
+      <w:proofErr w:type="gramStart"/>
+      <w:r>
+        <w:rPr>
+          <w:rFonts w:ascii="Times New Roman" w:hAnsi="Times New Roman" w:cs="Times New Roman"/>
+          <w:sz w:val="24"/>
+          <w:szCs w:val="24"/>
+        </w:rPr>
+        <w:t>page,</w:t>
+      </w:r>
+      <w:proofErr w:type="gramEnd"/>
+      <w:r>
+        <w:rPr>
+          <w:rFonts w:ascii="Times New Roman" w:hAnsi="Times New Roman" w:cs="Times New Roman"/>
+          <w:sz w:val="24"/>
+          <w:szCs w:val="24"/>
+        </w:rPr>
+        <w:t xml:space="preserve"> add a user that is currently in the database to the moderator list. Log in as that use to see if given proper moderator privileges. </w:t>
       </w:r>
     </w:p>
     <w:p>
@@ -27659,7 +27953,6 @@
           <w:sz w:val="32"/>
           <w:szCs w:val="24"/>
         </w:rPr>
-        <w:lastRenderedPageBreak/>
         <w:t>Use Case Test 14 – Remove a Recipe</w:t>
       </w:r>
     </w:p>
@@ -27680,6 +27973,7 @@
           <w:sz w:val="32"/>
           <w:szCs w:val="24"/>
         </w:rPr>
+        <w:lastRenderedPageBreak/>
         <w:t xml:space="preserve">     </w:t>
       </w:r>
       <w:r>
@@ -27988,7 +28282,25 @@
                 <w:sz w:val="24"/>
                 <w:szCs w:val="24"/>
               </w:rPr>
-              <w:t>Must utilize Github to store the project.</w:t>
+              <w:t xml:space="preserve">Must utilize </w:t>
+            </w:r>
+            <w:proofErr w:type="spellStart"/>
+            <w:r>
+              <w:rPr>
+                <w:rFonts w:ascii="Times New Roman" w:hAnsi="Times New Roman" w:cs="Times New Roman"/>
+                <w:sz w:val="24"/>
+                <w:szCs w:val="24"/>
+              </w:rPr>
+              <w:t>Github</w:t>
+            </w:r>
+            <w:proofErr w:type="spellEnd"/>
+            <w:r>
+              <w:rPr>
+                <w:rFonts w:ascii="Times New Roman" w:hAnsi="Times New Roman" w:cs="Times New Roman"/>
+                <w:sz w:val="24"/>
+                <w:szCs w:val="24"/>
+              </w:rPr>
+              <w:t xml:space="preserve"> to store the project.</w:t>
             </w:r>
           </w:p>
         </w:tc>
@@ -28331,6 +28643,7 @@
         </w:rPr>
         <w:t xml:space="preserve">See User Interface Design Document for </w:t>
       </w:r>
+      <w:proofErr w:type="spellStart"/>
       <w:r>
         <w:rPr>
           <w:rFonts w:ascii="Times New Roman" w:hAnsi="Times New Roman" w:cs="Times New Roman"/>
@@ -28339,6 +28652,7 @@
         </w:rPr>
         <w:t>DigiDiet</w:t>
       </w:r>
+      <w:proofErr w:type="spellEnd"/>
       <w:r>
         <w:rPr>
           <w:rFonts w:ascii="Times New Roman" w:hAnsi="Times New Roman" w:cs="Times New Roman"/>
@@ -28664,7 +28978,6 @@
           <w:sz w:val="40"/>
           <w:szCs w:val="40"/>
         </w:rPr>
-        <w:lastRenderedPageBreak/>
         <w:t>Open Issues</w:t>
       </w:r>
     </w:p>
@@ -28704,6 +29017,7 @@
                 <w:sz w:val="40"/>
                 <w:szCs w:val="40"/>
               </w:rPr>
+              <w:lastRenderedPageBreak/>
               <w:t>Issue</w:t>
             </w:r>
           </w:p>
@@ -28781,8 +29095,6 @@
               </w:rPr>
               <w:t xml:space="preserve">When a user enters input when they register, create a recipe, add a comment, etc. there are times when no input is accepted as valid, the same username is allowed to be registered to multiple times, among other edge cases like that. </w:t>
             </w:r>
-            <w:bookmarkStart w:id="0" w:name="_GoBack"/>
-            <w:bookmarkEnd w:id="0"/>
           </w:p>
         </w:tc>
       </w:tr>
@@ -28877,7 +29189,7 @@
           <w:rPr>
             <w:noProof/>
           </w:rPr>
-          <w:t>18</w:t>
+          <w:t>15</w:t>
         </w:r>
         <w:r>
           <w:rPr>

</xml_diff>